<commit_message>
Visual of table i like, i want to send to github so i can compare code to what i do with data_table
</commit_message>
<xml_diff>
--- a/extradata/GSS Project.docx
+++ b/extradata/GSS Project.docx
@@ -1,10 +1,10 @@
 
 <file path=word/document.xml><?xml version="1.0" encoding="utf-8"?>
-<w:document xmlns:wpc="http://schemas.microsoft.com/office/word/2010/wordprocessingCanvas" xmlns:cx="http://schemas.microsoft.com/office/drawing/2014/chartex" xmlns:cx1="http://schemas.microsoft.com/office/drawing/2015/9/8/chartex" xmlns:cx2="http://schemas.microsoft.com/office/drawing/2015/10/21/chartex" xmlns:cx3="http://schemas.microsoft.com/office/drawing/2016/5/9/chartex" xmlns:cx4="http://schemas.microsoft.com/office/drawing/2016/5/10/chartex" xmlns:cx5="http://schemas.microsoft.com/office/drawing/2016/5/11/chartex" xmlns:cx6="http://schemas.microsoft.com/office/drawing/2016/5/12/chartex" xmlns:cx7="http://schemas.microsoft.com/office/drawing/2016/5/13/chartex" xmlns:cx8="http://schemas.microsoft.com/office/drawing/2016/5/14/chartex" xmlns:mc="http://schemas.openxmlformats.org/markup-compatibility/2006" xmlns:aink="http://schemas.microsoft.com/office/drawing/2016/ink" xmlns:am3d="http://schemas.microsoft.com/office/drawing/2017/model3d" xmlns:o="urn:schemas-microsoft-com:office:office" xmlns:oel="http://schemas.microsoft.com/office/2019/extlst" xmlns:r="http://schemas.openxmlformats.org/officeDocument/2006/relationships" xmlns:m="http://schemas.openxmlformats.org/officeDocument/2006/math" xmlns:v="urn:schemas-microsoft-com:vml" xmlns:wp14="http://schemas.microsoft.com/office/word/2010/wordprocessingDrawing" xmlns:wp="http://schemas.openxmlformats.org/drawingml/2006/wordprocessingDrawing" xmlns:w10="urn:schemas-microsoft-com:office:word" xmlns:w="http://schemas.openxmlformats.org/wordprocessingml/2006/main" xmlns:w14="http://schemas.microsoft.com/office/word/2010/wordml" xmlns:w15="http://schemas.microsoft.com/office/word/2012/wordml" xmlns:w16cex="http://schemas.microsoft.com/office/word/2018/wordml/cex" xmlns:w16cid="http://schemas.microsoft.com/office/word/2016/wordml/cid" xmlns:w16="http://schemas.microsoft.com/office/word/2018/wordml" xmlns:w16sdtdh="http://schemas.microsoft.com/office/word/2020/wordml/sdtdatahash" xmlns:w16se="http://schemas.microsoft.com/office/word/2015/wordml/symex" xmlns:wpg="http://schemas.microsoft.com/office/word/2010/wordprocessingGroup" xmlns:wpi="http://schemas.microsoft.com/office/word/2010/wordprocessingInk" xmlns:wne="http://schemas.microsoft.com/office/word/2006/wordml" xmlns:wps="http://schemas.microsoft.com/office/word/2010/wordprocessingShape" mc:Ignorable="w14 w15 w16se w16cid w16 w16cex w16sdtdh wp14">
+<w:document xmlns:wpc="http://schemas.microsoft.com/office/word/2010/wordprocessingCanvas" xmlns:cx="http://schemas.microsoft.com/office/drawing/2014/chartex" xmlns:cx1="http://schemas.microsoft.com/office/drawing/2015/9/8/chartex" xmlns:cx2="http://schemas.microsoft.com/office/drawing/2015/10/21/chartex" xmlns:cx3="http://schemas.microsoft.com/office/drawing/2016/5/9/chartex" xmlns:cx4="http://schemas.microsoft.com/office/drawing/2016/5/10/chartex" xmlns:cx5="http://schemas.microsoft.com/office/drawing/2016/5/11/chartex" xmlns:cx6="http://schemas.microsoft.com/office/drawing/2016/5/12/chartex" xmlns:cx7="http://schemas.microsoft.com/office/drawing/2016/5/13/chartex" xmlns:cx8="http://schemas.microsoft.com/office/drawing/2016/5/14/chartex" xmlns:mc="http://schemas.openxmlformats.org/markup-compatibility/2006" xmlns:aink="http://schemas.microsoft.com/office/drawing/2016/ink" xmlns:am3d="http://schemas.microsoft.com/office/drawing/2017/model3d" xmlns:o="urn:schemas-microsoft-com:office:office" xmlns:oel="http://schemas.microsoft.com/office/2019/extlst" xmlns:r="http://schemas.openxmlformats.org/officeDocument/2006/relationships" xmlns:m="http://schemas.openxmlformats.org/officeDocument/2006/math" xmlns:v="urn:schemas-microsoft-com:vml" xmlns:wp14="http://schemas.microsoft.com/office/word/2010/wordprocessingDrawing" xmlns:wp="http://schemas.openxmlformats.org/drawingml/2006/wordprocessingDrawing" xmlns:w10="urn:schemas-microsoft-com:office:word" xmlns:w="http://schemas.openxmlformats.org/wordprocessingml/2006/main" xmlns:w14="http://schemas.microsoft.com/office/word/2010/wordml" xmlns:w15="http://schemas.microsoft.com/office/word/2012/wordml" xmlns:w16cex="http://schemas.microsoft.com/office/word/2018/wordml/cex" xmlns:w16cid="http://schemas.microsoft.com/office/word/2016/wordml/cid" xmlns:w16="http://schemas.microsoft.com/office/word/2018/wordml" xmlns:w16du="http://schemas.microsoft.com/office/word/2023/wordml/word16du" xmlns:w16sdtdh="http://schemas.microsoft.com/office/word/2020/wordml/sdtdatahash" xmlns:w16se="http://schemas.microsoft.com/office/word/2015/wordml/symex" xmlns:wpg="http://schemas.microsoft.com/office/word/2010/wordprocessingGroup" xmlns:wpi="http://schemas.microsoft.com/office/word/2010/wordprocessingInk" xmlns:wne="http://schemas.microsoft.com/office/word/2006/wordml" xmlns:wps="http://schemas.microsoft.com/office/word/2010/wordprocessingShape" mc:Ignorable="w14 w15 w16se w16cid w16 w16cex w16sdtdh w16du wp14">
   <w:body>
     <w:p>
       <w:r>
-        <w:t>New Goal:</w:t>
+        <w:t xml:space="preserve">One Sentence: </w:t>
       </w:r>
     </w:p>
     <w:p>
@@ -12,170 +12,29 @@
         <w:pStyle w:val="ListParagraph"/>
         <w:numPr>
           <w:ilvl w:val="0"/>
-          <w:numId w:val="6"/>
+          <w:numId w:val="8"/>
         </w:numPr>
       </w:pPr>
       <w:r>
-        <w:t>PDF couple example tables</w:t>
-      </w:r>
-    </w:p>
-    <w:p>
-      <w:pPr>
-        <w:pStyle w:val="ListParagraph"/>
-        <w:numPr>
-          <w:ilvl w:val="0"/>
-          <w:numId w:val="6"/>
-        </w:numPr>
-      </w:pPr>
-      <w:r>
-        <w:t xml:space="preserve">RStudio interactive with parameters: </w:t>
-      </w:r>
-      <w:r>
-        <w:t>start year, final year, up/down, # to see</w:t>
-      </w:r>
-    </w:p>
-    <w:p>
-      <w:pPr>
-        <w:pStyle w:val="ListParagraph"/>
-        <w:numPr>
-          <w:ilvl w:val="1"/>
-          <w:numId w:val="6"/>
-        </w:numPr>
-      </w:pPr>
-      <w:r>
-        <w:t xml:space="preserve">Clean </w:t>
-      </w:r>
-      <w:proofErr w:type="spellStart"/>
-      <w:r>
-        <w:t>df</w:t>
-      </w:r>
-      <w:proofErr w:type="spellEnd"/>
+        <w:t>“Using the best survey in the country,</w:t>
+      </w:r>
+      <w:r>
+        <w:t xml:space="preserve"> the GSS,</w:t>
+      </w:r>
+      <w:r>
+        <w:t xml:space="preserve"> see which issues </w:t>
+      </w:r>
+      <w:r>
+        <w:t>America has changed the most on given</w:t>
+      </w:r>
       <w:r>
         <w:t xml:space="preserve"> </w:t>
       </w:r>
       <w:r>
-        <w:sym w:font="Wingdings" w:char="F0E0"/>
-      </w:r>
-      <w:r>
-        <w:t xml:space="preserve"> the main params, and know question and years, filter with that</w:t>
-      </w:r>
-    </w:p>
-    <w:p>
-      <w:pPr>
-        <w:pStyle w:val="ListParagraph"/>
-        <w:numPr>
-          <w:ilvl w:val="1"/>
-          <w:numId w:val="6"/>
-        </w:numPr>
-      </w:pPr>
-      <w:r>
-        <w:t>Labels and Answers:</w:t>
-      </w:r>
-    </w:p>
-    <w:p>
-      <w:pPr>
-        <w:pStyle w:val="ListParagraph"/>
-        <w:numPr>
-          <w:ilvl w:val="2"/>
-          <w:numId w:val="6"/>
-        </w:numPr>
-      </w:pPr>
-      <w:r>
-        <w:t xml:space="preserve">Labels </w:t>
-      </w:r>
-      <w:r>
-        <w:sym w:font="Wingdings" w:char="F0E0"/>
-      </w:r>
-      <w:r>
-        <w:t xml:space="preserve"> codebook index, just to add ones I don’t have</w:t>
-      </w:r>
-    </w:p>
-    <w:p>
-      <w:pPr>
-        <w:pStyle w:val="ListParagraph"/>
-        <w:numPr>
-          <w:ilvl w:val="2"/>
-          <w:numId w:val="6"/>
-        </w:numPr>
-      </w:pPr>
-      <w:r>
-        <w:t xml:space="preserve">Answers </w:t>
-      </w:r>
-      <w:r>
-        <w:sym w:font="Wingdings" w:char="F0E0"/>
-      </w:r>
-      <w:r>
-        <w:t xml:space="preserve"> </w:t>
-      </w:r>
-      <w:r>
-        <w:t>whole new update, codebook main one, just to do ones in labels</w:t>
-      </w:r>
-    </w:p>
-    <w:p>
-      <w:pPr>
-        <w:pStyle w:val="ListParagraph"/>
-        <w:numPr>
-          <w:ilvl w:val="3"/>
-          <w:numId w:val="6"/>
-        </w:numPr>
-      </w:pPr>
-      <w:r>
-        <w:t xml:space="preserve">Need to manually put in </w:t>
-      </w:r>
-      <w:r>
-        <w:t>AGE, DEGREE, PARTYID</w:t>
-      </w:r>
-    </w:p>
-    <w:p>
-      <w:pPr>
-        <w:pStyle w:val="ListParagraph"/>
-        <w:numPr>
-          <w:ilvl w:val="1"/>
-          <w:numId w:val="6"/>
-        </w:numPr>
-      </w:pPr>
-      <w:r>
-        <w:t xml:space="preserve">Confirm/ get tables working where can do </w:t>
-      </w:r>
-      <w:proofErr w:type="spellStart"/>
-      <w:r>
-        <w:t>extraparameter</w:t>
-      </w:r>
-      <w:proofErr w:type="spellEnd"/>
-      <w:r>
-        <w:t xml:space="preserve"> + still work. Get 6 melted tab</w:t>
-      </w:r>
-      <w:r>
-        <w:t>le</w:t>
-      </w:r>
-    </w:p>
-    <w:p>
-      <w:pPr>
-        <w:pStyle w:val="ListParagraph"/>
-        <w:numPr>
-          <w:ilvl w:val="1"/>
-          <w:numId w:val="6"/>
-        </w:numPr>
-      </w:pPr>
-      <w:r>
-        <w:t>Get website (labels, answers appear on hover)</w:t>
-      </w:r>
-    </w:p>
-    <w:p>
-      <w:pPr>
-        <w:pStyle w:val="ListParagraph"/>
-        <w:numPr>
-          <w:ilvl w:val="1"/>
-          <w:numId w:val="6"/>
-        </w:numPr>
-      </w:pPr>
-      <w:r>
-        <w:t>Deploy to Heroku</w:t>
-      </w:r>
-    </w:p>
-    <w:p>
-      <w:r>
-        <w:t xml:space="preserve">** Can’t aggregate and then split </w:t>
+        <w:t>a time period</w:t>
+      </w:r>
+      <w:r>
+        <w:t xml:space="preserve"> and segment of the country.”</w:t>
       </w:r>
     </w:p>
     <w:p>
@@ -478,7 +337,6 @@
     <w:p/>
     <w:p>
       <w:r>
-        <w:lastRenderedPageBreak/>
         <w:t xml:space="preserve">Goal: </w:t>
       </w:r>
       <w:r>
@@ -1294,8 +1152,120 @@
 </file>
 
 <file path=word/numbering.xml><?xml version="1.0" encoding="utf-8"?>
-<w:numbering xmlns:wpc="http://schemas.microsoft.com/office/word/2010/wordprocessingCanvas" xmlns:cx="http://schemas.microsoft.com/office/drawing/2014/chartex" xmlns:cx1="http://schemas.microsoft.com/office/drawing/2015/9/8/chartex" xmlns:cx2="http://schemas.microsoft.com/office/drawing/2015/10/21/chartex" xmlns:cx3="http://schemas.microsoft.com/office/drawing/2016/5/9/chartex" xmlns:cx4="http://schemas.microsoft.com/office/drawing/2016/5/10/chartex" xmlns:cx5="http://schemas.microsoft.com/office/drawing/2016/5/11/chartex" xmlns:cx6="http://schemas.microsoft.com/office/drawing/2016/5/12/chartex" xmlns:cx7="http://schemas.microsoft.com/office/drawing/2016/5/13/chartex" xmlns:cx8="http://schemas.microsoft.com/office/drawing/2016/5/14/chartex" xmlns:mc="http://schemas.openxmlformats.org/markup-compatibility/2006" xmlns:aink="http://schemas.microsoft.com/office/drawing/2016/ink" xmlns:am3d="http://schemas.microsoft.com/office/drawing/2017/model3d" xmlns:o="urn:schemas-microsoft-com:office:office" xmlns:oel="http://schemas.microsoft.com/office/2019/extlst" xmlns:r="http://schemas.openxmlformats.org/officeDocument/2006/relationships" xmlns:m="http://schemas.openxmlformats.org/officeDocument/2006/math" xmlns:v="urn:schemas-microsoft-com:vml" xmlns:wp14="http://schemas.microsoft.com/office/word/2010/wordprocessingDrawing" xmlns:wp="http://schemas.openxmlformats.org/drawingml/2006/wordprocessingDrawing" xmlns:w10="urn:schemas-microsoft-com:office:word" xmlns:w="http://schemas.openxmlformats.org/wordprocessingml/2006/main" xmlns:w14="http://schemas.microsoft.com/office/word/2010/wordml" xmlns:w15="http://schemas.microsoft.com/office/word/2012/wordml" xmlns:w16cex="http://schemas.microsoft.com/office/word/2018/wordml/cex" xmlns:w16cid="http://schemas.microsoft.com/office/word/2016/wordml/cid" xmlns:w16="http://schemas.microsoft.com/office/word/2018/wordml" xmlns:w16sdtdh="http://schemas.microsoft.com/office/word/2020/wordml/sdtdatahash" xmlns:w16se="http://schemas.microsoft.com/office/word/2015/wordml/symex" xmlns:wpg="http://schemas.microsoft.com/office/word/2010/wordprocessingGroup" xmlns:wpi="http://schemas.microsoft.com/office/word/2010/wordprocessingInk" xmlns:wne="http://schemas.microsoft.com/office/word/2006/wordml" xmlns:wps="http://schemas.microsoft.com/office/word/2010/wordprocessingShape" mc:Ignorable="w14 w15 w16se w16cid w16 w16cex w16sdtdh wp14">
+<w:numbering xmlns:wpc="http://schemas.microsoft.com/office/word/2010/wordprocessingCanvas" xmlns:cx="http://schemas.microsoft.com/office/drawing/2014/chartex" xmlns:cx1="http://schemas.microsoft.com/office/drawing/2015/9/8/chartex" xmlns:cx2="http://schemas.microsoft.com/office/drawing/2015/10/21/chartex" xmlns:cx3="http://schemas.microsoft.com/office/drawing/2016/5/9/chartex" xmlns:cx4="http://schemas.microsoft.com/office/drawing/2016/5/10/chartex" xmlns:cx5="http://schemas.microsoft.com/office/drawing/2016/5/11/chartex" xmlns:cx6="http://schemas.microsoft.com/office/drawing/2016/5/12/chartex" xmlns:cx7="http://schemas.microsoft.com/office/drawing/2016/5/13/chartex" xmlns:cx8="http://schemas.microsoft.com/office/drawing/2016/5/14/chartex" xmlns:mc="http://schemas.openxmlformats.org/markup-compatibility/2006" xmlns:aink="http://schemas.microsoft.com/office/drawing/2016/ink" xmlns:am3d="http://schemas.microsoft.com/office/drawing/2017/model3d" xmlns:o="urn:schemas-microsoft-com:office:office" xmlns:oel="http://schemas.microsoft.com/office/2019/extlst" xmlns:r="http://schemas.openxmlformats.org/officeDocument/2006/relationships" xmlns:m="http://schemas.openxmlformats.org/officeDocument/2006/math" xmlns:v="urn:schemas-microsoft-com:vml" xmlns:wp14="http://schemas.microsoft.com/office/word/2010/wordprocessingDrawing" xmlns:wp="http://schemas.openxmlformats.org/drawingml/2006/wordprocessingDrawing" xmlns:w10="urn:schemas-microsoft-com:office:word" xmlns:w="http://schemas.openxmlformats.org/wordprocessingml/2006/main" xmlns:w14="http://schemas.microsoft.com/office/word/2010/wordml" xmlns:w15="http://schemas.microsoft.com/office/word/2012/wordml" xmlns:w16cex="http://schemas.microsoft.com/office/word/2018/wordml/cex" xmlns:w16cid="http://schemas.microsoft.com/office/word/2016/wordml/cid" xmlns:w16="http://schemas.microsoft.com/office/word/2018/wordml" xmlns:w16du="http://schemas.microsoft.com/office/word/2023/wordml/word16du" xmlns:w16sdtdh="http://schemas.microsoft.com/office/word/2020/wordml/sdtdatahash" xmlns:w16se="http://schemas.microsoft.com/office/word/2015/wordml/symex" xmlns:wpg="http://schemas.microsoft.com/office/word/2010/wordprocessingGroup" xmlns:wpi="http://schemas.microsoft.com/office/word/2010/wordprocessingInk" xmlns:wne="http://schemas.microsoft.com/office/word/2006/wordml" xmlns:wps="http://schemas.microsoft.com/office/word/2010/wordprocessingShape" mc:Ignorable="w14 w15 w16se w16cid w16 w16cex w16sdtdh w16du wp14">
   <w:abstractNum w:abstractNumId="0" w15:restartNumberingAfterBreak="0">
+    <w:nsid w:val="009B602A"/>
+    <w:multiLevelType w:val="hybridMultilevel"/>
+    <w:tmpl w:val="71704F1E"/>
+    <w:lvl w:ilvl="0" w:tplc="8F1490B8">
+      <w:numFmt w:val="bullet"/>
+      <w:lvlText w:val="-"/>
+      <w:lvlJc w:val="left"/>
+      <w:pPr>
+        <w:ind w:left="720" w:hanging="360"/>
+      </w:pPr>
+      <w:rPr>
+        <w:rFonts w:ascii="Times New Roman" w:eastAsiaTheme="minorHAnsi" w:hAnsi="Times New Roman" w:cs="Times New Roman" w:hint="default"/>
+      </w:rPr>
+    </w:lvl>
+    <w:lvl w:ilvl="1" w:tplc="04090003" w:tentative="1">
+      <w:start w:val="1"/>
+      <w:numFmt w:val="bullet"/>
+      <w:lvlText w:val="o"/>
+      <w:lvlJc w:val="left"/>
+      <w:pPr>
+        <w:ind w:left="1440" w:hanging="360"/>
+      </w:pPr>
+      <w:rPr>
+        <w:rFonts w:ascii="Courier New" w:hAnsi="Courier New" w:cs="Courier New" w:hint="default"/>
+      </w:rPr>
+    </w:lvl>
+    <w:lvl w:ilvl="2" w:tplc="04090005" w:tentative="1">
+      <w:start w:val="1"/>
+      <w:numFmt w:val="bullet"/>
+      <w:lvlText w:val=""/>
+      <w:lvlJc w:val="left"/>
+      <w:pPr>
+        <w:ind w:left="2160" w:hanging="360"/>
+      </w:pPr>
+      <w:rPr>
+        <w:rFonts w:ascii="Wingdings" w:hAnsi="Wingdings" w:hint="default"/>
+      </w:rPr>
+    </w:lvl>
+    <w:lvl w:ilvl="3" w:tplc="04090001" w:tentative="1">
+      <w:start w:val="1"/>
+      <w:numFmt w:val="bullet"/>
+      <w:lvlText w:val=""/>
+      <w:lvlJc w:val="left"/>
+      <w:pPr>
+        <w:ind w:left="2880" w:hanging="360"/>
+      </w:pPr>
+      <w:rPr>
+        <w:rFonts w:ascii="Symbol" w:hAnsi="Symbol" w:hint="default"/>
+      </w:rPr>
+    </w:lvl>
+    <w:lvl w:ilvl="4" w:tplc="04090003" w:tentative="1">
+      <w:start w:val="1"/>
+      <w:numFmt w:val="bullet"/>
+      <w:lvlText w:val="o"/>
+      <w:lvlJc w:val="left"/>
+      <w:pPr>
+        <w:ind w:left="3600" w:hanging="360"/>
+      </w:pPr>
+      <w:rPr>
+        <w:rFonts w:ascii="Courier New" w:hAnsi="Courier New" w:cs="Courier New" w:hint="default"/>
+      </w:rPr>
+    </w:lvl>
+    <w:lvl w:ilvl="5" w:tplc="04090005" w:tentative="1">
+      <w:start w:val="1"/>
+      <w:numFmt w:val="bullet"/>
+      <w:lvlText w:val=""/>
+      <w:lvlJc w:val="left"/>
+      <w:pPr>
+        <w:ind w:left="4320" w:hanging="360"/>
+      </w:pPr>
+      <w:rPr>
+        <w:rFonts w:ascii="Wingdings" w:hAnsi="Wingdings" w:hint="default"/>
+      </w:rPr>
+    </w:lvl>
+    <w:lvl w:ilvl="6" w:tplc="04090001" w:tentative="1">
+      <w:start w:val="1"/>
+      <w:numFmt w:val="bullet"/>
+      <w:lvlText w:val=""/>
+      <w:lvlJc w:val="left"/>
+      <w:pPr>
+        <w:ind w:left="5040" w:hanging="360"/>
+      </w:pPr>
+      <w:rPr>
+        <w:rFonts w:ascii="Symbol" w:hAnsi="Symbol" w:hint="default"/>
+      </w:rPr>
+    </w:lvl>
+    <w:lvl w:ilvl="7" w:tplc="04090003" w:tentative="1">
+      <w:start w:val="1"/>
+      <w:numFmt w:val="bullet"/>
+      <w:lvlText w:val="o"/>
+      <w:lvlJc w:val="left"/>
+      <w:pPr>
+        <w:ind w:left="5760" w:hanging="360"/>
+      </w:pPr>
+      <w:rPr>
+        <w:rFonts w:ascii="Courier New" w:hAnsi="Courier New" w:cs="Courier New" w:hint="default"/>
+      </w:rPr>
+    </w:lvl>
+    <w:lvl w:ilvl="8" w:tplc="04090005" w:tentative="1">
+      <w:start w:val="1"/>
+      <w:numFmt w:val="bullet"/>
+      <w:lvlText w:val=""/>
+      <w:lvlJc w:val="left"/>
+      <w:pPr>
+        <w:ind w:left="6480" w:hanging="360"/>
+      </w:pPr>
+      <w:rPr>
+        <w:rFonts w:ascii="Wingdings" w:hAnsi="Wingdings" w:hint="default"/>
+      </w:rPr>
+    </w:lvl>
+  </w:abstractNum>
+  <w:abstractNum w:abstractNumId="1" w15:restartNumberingAfterBreak="0">
     <w:nsid w:val="15AE6810"/>
     <w:multiLevelType w:val="hybridMultilevel"/>
     <w:tmpl w:val="C4964F14"/>
@@ -1408,7 +1378,7 @@
       </w:rPr>
     </w:lvl>
   </w:abstractNum>
-  <w:abstractNum w:abstractNumId="1" w15:restartNumberingAfterBreak="0">
+  <w:abstractNum w:abstractNumId="2" w15:restartNumberingAfterBreak="0">
     <w:nsid w:val="202676C0"/>
     <w:multiLevelType w:val="hybridMultilevel"/>
     <w:tmpl w:val="ECBA5B22"/>
@@ -1494,7 +1464,7 @@
       </w:pPr>
     </w:lvl>
   </w:abstractNum>
-  <w:abstractNum w:abstractNumId="2" w15:restartNumberingAfterBreak="0">
+  <w:abstractNum w:abstractNumId="3" w15:restartNumberingAfterBreak="0">
     <w:nsid w:val="27E25409"/>
     <w:multiLevelType w:val="hybridMultilevel"/>
     <w:tmpl w:val="8C34495E"/>
@@ -1607,7 +1577,7 @@
       </w:rPr>
     </w:lvl>
   </w:abstractNum>
-  <w:abstractNum w:abstractNumId="3" w15:restartNumberingAfterBreak="0">
+  <w:abstractNum w:abstractNumId="4" w15:restartNumberingAfterBreak="0">
     <w:nsid w:val="2E8F5478"/>
     <w:multiLevelType w:val="hybridMultilevel"/>
     <w:tmpl w:val="92A08D48"/>
@@ -1693,7 +1663,7 @@
       </w:pPr>
     </w:lvl>
   </w:abstractNum>
-  <w:abstractNum w:abstractNumId="4" w15:restartNumberingAfterBreak="0">
+  <w:abstractNum w:abstractNumId="5" w15:restartNumberingAfterBreak="0">
     <w:nsid w:val="578D0001"/>
     <w:multiLevelType w:val="hybridMultilevel"/>
     <w:tmpl w:val="C3CE70CE"/>
@@ -1806,7 +1776,7 @@
       </w:rPr>
     </w:lvl>
   </w:abstractNum>
-  <w:abstractNum w:abstractNumId="5" w15:restartNumberingAfterBreak="0">
+  <w:abstractNum w:abstractNumId="6" w15:restartNumberingAfterBreak="0">
     <w:nsid w:val="60474A63"/>
     <w:multiLevelType w:val="hybridMultilevel"/>
     <w:tmpl w:val="C2AA8B4E"/>
@@ -1895,7 +1865,7 @@
       </w:pPr>
     </w:lvl>
   </w:abstractNum>
-  <w:abstractNum w:abstractNumId="6" w15:restartNumberingAfterBreak="0">
+  <w:abstractNum w:abstractNumId="7" w15:restartNumberingAfterBreak="0">
     <w:nsid w:val="718012CF"/>
     <w:multiLevelType w:val="hybridMultilevel"/>
     <w:tmpl w:val="1AEC4884"/>
@@ -2009,31 +1979,34 @@
     </w:lvl>
   </w:abstractNum>
   <w:num w:numId="1" w16cid:durableId="2053189093">
-    <w:abstractNumId w:val="0"/>
+    <w:abstractNumId w:val="1"/>
   </w:num>
   <w:num w:numId="2" w16cid:durableId="464351529">
+    <w:abstractNumId w:val="5"/>
+  </w:num>
+  <w:num w:numId="3" w16cid:durableId="983242499">
+    <w:abstractNumId w:val="7"/>
+  </w:num>
+  <w:num w:numId="4" w16cid:durableId="1186139173">
+    <w:abstractNumId w:val="3"/>
+  </w:num>
+  <w:num w:numId="5" w16cid:durableId="312149534">
+    <w:abstractNumId w:val="6"/>
+  </w:num>
+  <w:num w:numId="6" w16cid:durableId="2086218815">
+    <w:abstractNumId w:val="2"/>
+  </w:num>
+  <w:num w:numId="7" w16cid:durableId="1714426181">
     <w:abstractNumId w:val="4"/>
   </w:num>
-  <w:num w:numId="3" w16cid:durableId="983242499">
-    <w:abstractNumId w:val="6"/>
-  </w:num>
-  <w:num w:numId="4" w16cid:durableId="1186139173">
-    <w:abstractNumId w:val="2"/>
-  </w:num>
-  <w:num w:numId="5" w16cid:durableId="312149534">
-    <w:abstractNumId w:val="5"/>
-  </w:num>
-  <w:num w:numId="6" w16cid:durableId="2086218815">
-    <w:abstractNumId w:val="1"/>
-  </w:num>
-  <w:num w:numId="7" w16cid:durableId="1714426181">
-    <w:abstractNumId w:val="3"/>
+  <w:num w:numId="8" w16cid:durableId="1866094469">
+    <w:abstractNumId w:val="0"/>
   </w:num>
 </w:numbering>
 </file>
 
 <file path=word/styles.xml><?xml version="1.0" encoding="utf-8"?>
-<w:styles xmlns:mc="http://schemas.openxmlformats.org/markup-compatibility/2006" xmlns:r="http://schemas.openxmlformats.org/officeDocument/2006/relationships" xmlns:w="http://schemas.openxmlformats.org/wordprocessingml/2006/main" xmlns:w14="http://schemas.microsoft.com/office/word/2010/wordml" xmlns:w15="http://schemas.microsoft.com/office/word/2012/wordml" xmlns:w16cex="http://schemas.microsoft.com/office/word/2018/wordml/cex" xmlns:w16cid="http://schemas.microsoft.com/office/word/2016/wordml/cid" xmlns:w16="http://schemas.microsoft.com/office/word/2018/wordml" xmlns:w16sdtdh="http://schemas.microsoft.com/office/word/2020/wordml/sdtdatahash" xmlns:w16se="http://schemas.microsoft.com/office/word/2015/wordml/symex" mc:Ignorable="w14 w15 w16se w16cid w16 w16cex w16sdtdh">
+<w:styles xmlns:mc="http://schemas.openxmlformats.org/markup-compatibility/2006" xmlns:r="http://schemas.openxmlformats.org/officeDocument/2006/relationships" xmlns:w="http://schemas.openxmlformats.org/wordprocessingml/2006/main" xmlns:w14="http://schemas.microsoft.com/office/word/2010/wordml" xmlns:w15="http://schemas.microsoft.com/office/word/2012/wordml" xmlns:w16cex="http://schemas.microsoft.com/office/word/2018/wordml/cex" xmlns:w16cid="http://schemas.microsoft.com/office/word/2016/wordml/cid" xmlns:w16="http://schemas.microsoft.com/office/word/2018/wordml" xmlns:w16du="http://schemas.microsoft.com/office/word/2023/wordml/word16du" xmlns:w16sdtdh="http://schemas.microsoft.com/office/word/2020/wordml/sdtdatahash" xmlns:w16se="http://schemas.microsoft.com/office/word/2015/wordml/symex" mc:Ignorable="w14 w15 w16se w16cid w16 w16cex w16sdtdh w16du">
   <w:docDefaults>
     <w:rPrDefault>
       <w:rPr>

</xml_diff>

<commit_message>
Trying to get col 3 to have + in front of values, to show a change, not just a pure %. This draft is work in progress, in formatting stages.
</commit_message>
<xml_diff>
--- a/extradata/GSS Project.docx
+++ b/extradata/GSS Project.docx
@@ -38,6 +38,1155 @@
       </w:r>
     </w:p>
     <w:p>
+      <w:pPr>
+        <w:pStyle w:val="ListParagraph"/>
+        <w:numPr>
+          <w:ilvl w:val="0"/>
+          <w:numId w:val="8"/>
+        </w:numPr>
+      </w:pPr>
+      <w:r>
+        <w:t>“See which issues America has moved the most on – using the GSS.”</w:t>
+      </w:r>
+    </w:p>
+    <w:tbl>
+      <w:tblPr>
+        <w:tblW w:w="15352" w:type="dxa"/>
+        <w:tblBorders>
+          <w:top w:val="single" w:sz="6" w:space="0" w:color="DEE2E6"/>
+          <w:left w:val="single" w:sz="6" w:space="0" w:color="DEE2E6"/>
+          <w:bottom w:val="single" w:sz="6" w:space="0" w:color="DEE2E6"/>
+          <w:right w:val="single" w:sz="6" w:space="0" w:color="DEE2E6"/>
+        </w:tblBorders>
+        <w:shd w:val="clear" w:color="auto" w:fill="F4F4F9"/>
+        <w:tblCellMar>
+          <w:top w:w="15" w:type="dxa"/>
+          <w:left w:w="15" w:type="dxa"/>
+          <w:bottom w:w="15" w:type="dxa"/>
+          <w:right w:w="15" w:type="dxa"/>
+        </w:tblCellMar>
+        <w:tblLook w:val="04A0" w:firstRow="1" w:lastRow="0" w:firstColumn="1" w:lastColumn="0" w:noHBand="0" w:noVBand="1"/>
+      </w:tblPr>
+      <w:tblGrid>
+        <w:gridCol w:w="2664"/>
+        <w:gridCol w:w="1756"/>
+        <w:gridCol w:w="3703"/>
+        <w:gridCol w:w="3703"/>
+        <w:gridCol w:w="3526"/>
+      </w:tblGrid>
+      <w:tr>
+        <w:trPr>
+          <w:gridAfter w:val="4"/>
+        </w:trPr>
+        <w:tc>
+          <w:tcPr>
+            <w:tcW w:w="0" w:type="auto"/>
+            <w:shd w:val="clear" w:color="auto" w:fill="F4F4F9"/>
+            <w:vAlign w:val="center"/>
+            <w:hideMark/>
+          </w:tcPr>
+          <w:p>
+            <w:pPr>
+              <w:spacing w:after="0" w:line="240" w:lineRule="auto"/>
+              <w:rPr>
+                <w:rFonts w:eastAsia="Times New Roman"/>
+                <w:kern w:val="0"/>
+                <w:sz w:val="24"/>
+                <w:szCs w:val="24"/>
+                <w14:ligatures w14:val="none"/>
+              </w:rPr>
+            </w:pPr>
+          </w:p>
+        </w:tc>
+      </w:tr>
+      <w:tr>
+        <w:tc>
+          <w:tcPr>
+            <w:tcW w:w="0" w:type="auto"/>
+            <w:tcBorders>
+              <w:top w:val="single" w:sz="24" w:space="0" w:color="auto"/>
+              <w:left w:val="single" w:sz="24" w:space="0" w:color="auto"/>
+              <w:bottom w:val="single" w:sz="24" w:space="0" w:color="auto"/>
+              <w:right w:val="single" w:sz="24" w:space="0" w:color="auto"/>
+            </w:tcBorders>
+            <w:shd w:val="clear" w:color="auto" w:fill="F4F4F9"/>
+            <w:vAlign w:val="center"/>
+            <w:hideMark/>
+          </w:tcPr>
+          <w:p>
+            <w:pPr>
+              <w:spacing w:before="300" w:after="0" w:line="240" w:lineRule="auto"/>
+              <w:jc w:val="center"/>
+              <w:rPr>
+                <w:rFonts w:ascii="Arial" w:eastAsia="Times New Roman" w:hAnsi="Arial" w:cs="Arial"/>
+                <w:b/>
+                <w:bCs/>
+                <w:color w:val="212529"/>
+                <w:kern w:val="0"/>
+                <w:sz w:val="24"/>
+                <w:szCs w:val="24"/>
+                <w14:ligatures w14:val="none"/>
+              </w:rPr>
+            </w:pPr>
+            <w:r>
+              <w:rPr>
+                <w:rFonts w:ascii="Arial" w:eastAsia="Times New Roman" w:hAnsi="Arial" w:cs="Arial"/>
+                <w:b/>
+                <w:bCs/>
+                <w:color w:val="212529"/>
+                <w:kern w:val="0"/>
+                <w:sz w:val="24"/>
+                <w:szCs w:val="24"/>
+                <w14:ligatures w14:val="none"/>
+              </w:rPr>
+              <w:t>Question</w:t>
+            </w:r>
+          </w:p>
+        </w:tc>
+        <w:tc>
+          <w:tcPr>
+            <w:tcW w:w="0" w:type="auto"/>
+            <w:tcBorders>
+              <w:top w:val="single" w:sz="24" w:space="0" w:color="auto"/>
+              <w:left w:val="single" w:sz="24" w:space="0" w:color="auto"/>
+              <w:bottom w:val="single" w:sz="24" w:space="0" w:color="auto"/>
+              <w:right w:val="single" w:sz="24" w:space="0" w:color="auto"/>
+            </w:tcBorders>
+            <w:shd w:val="clear" w:color="auto" w:fill="F4F4F9"/>
+            <w:vAlign w:val="center"/>
+            <w:hideMark/>
+          </w:tcPr>
+          <w:p>
+            <w:pPr>
+              <w:spacing w:before="300" w:after="0" w:line="240" w:lineRule="auto"/>
+              <w:jc w:val="center"/>
+              <w:rPr>
+                <w:rFonts w:ascii="Arial" w:eastAsia="Times New Roman" w:hAnsi="Arial" w:cs="Arial"/>
+                <w:b/>
+                <w:bCs/>
+                <w:color w:val="212529"/>
+                <w:kern w:val="0"/>
+                <w:sz w:val="24"/>
+                <w:szCs w:val="24"/>
+                <w14:ligatures w14:val="none"/>
+              </w:rPr>
+            </w:pPr>
+            <w:r>
+              <w:rPr>
+                <w:rFonts w:ascii="Arial" w:eastAsia="Times New Roman" w:hAnsi="Arial" w:cs="Arial"/>
+                <w:b/>
+                <w:bCs/>
+                <w:color w:val="212529"/>
+                <w:kern w:val="0"/>
+                <w:sz w:val="24"/>
+                <w:szCs w:val="24"/>
+                <w14:ligatures w14:val="none"/>
+              </w:rPr>
+              <w:t>Answer</w:t>
+            </w:r>
+          </w:p>
+        </w:tc>
+        <w:tc>
+          <w:tcPr>
+            <w:tcW w:w="0" w:type="auto"/>
+            <w:tcBorders>
+              <w:top w:val="single" w:sz="24" w:space="0" w:color="auto"/>
+              <w:left w:val="single" w:sz="24" w:space="0" w:color="auto"/>
+              <w:bottom w:val="single" w:sz="24" w:space="0" w:color="auto"/>
+              <w:right w:val="single" w:sz="24" w:space="0" w:color="auto"/>
+            </w:tcBorders>
+            <w:shd w:val="clear" w:color="auto" w:fill="F4F4F9"/>
+            <w:vAlign w:val="center"/>
+            <w:hideMark/>
+          </w:tcPr>
+          <w:p>
+            <w:pPr>
+              <w:spacing w:before="300" w:after="0" w:line="240" w:lineRule="auto"/>
+              <w:jc w:val="center"/>
+              <w:rPr>
+                <w:rFonts w:ascii="Arial" w:eastAsia="Times New Roman" w:hAnsi="Arial" w:cs="Arial"/>
+                <w:b/>
+                <w:bCs/>
+                <w:color w:val="212529"/>
+                <w:kern w:val="0"/>
+                <w:sz w:val="24"/>
+                <w:szCs w:val="24"/>
+                <w14:ligatures w14:val="none"/>
+              </w:rPr>
+            </w:pPr>
+            <w:r>
+              <w:rPr>
+                <w:rFonts w:ascii="Arial" w:eastAsia="Times New Roman" w:hAnsi="Arial" w:cs="Arial"/>
+                <w:b/>
+                <w:bCs/>
+                <w:color w:val="212529"/>
+                <w:kern w:val="0"/>
+                <w:sz w:val="24"/>
+                <w:szCs w:val="24"/>
+                <w14:ligatures w14:val="none"/>
+              </w:rPr>
+              <w:t>2000 Percentage</w:t>
+            </w:r>
+          </w:p>
+        </w:tc>
+        <w:tc>
+          <w:tcPr>
+            <w:tcW w:w="0" w:type="auto"/>
+            <w:tcBorders>
+              <w:top w:val="single" w:sz="24" w:space="0" w:color="auto"/>
+              <w:left w:val="single" w:sz="24" w:space="0" w:color="auto"/>
+              <w:bottom w:val="single" w:sz="24" w:space="0" w:color="auto"/>
+              <w:right w:val="single" w:sz="24" w:space="0" w:color="auto"/>
+            </w:tcBorders>
+            <w:shd w:val="clear" w:color="auto" w:fill="F4F4F9"/>
+            <w:vAlign w:val="center"/>
+            <w:hideMark/>
+          </w:tcPr>
+          <w:p>
+            <w:pPr>
+              <w:spacing w:before="300" w:after="0" w:line="240" w:lineRule="auto"/>
+              <w:jc w:val="center"/>
+              <w:rPr>
+                <w:rFonts w:ascii="Arial" w:eastAsia="Times New Roman" w:hAnsi="Arial" w:cs="Arial"/>
+                <w:b/>
+                <w:bCs/>
+                <w:color w:val="212529"/>
+                <w:kern w:val="0"/>
+                <w:sz w:val="24"/>
+                <w:szCs w:val="24"/>
+                <w14:ligatures w14:val="none"/>
+              </w:rPr>
+            </w:pPr>
+            <w:r>
+              <w:rPr>
+                <w:rFonts w:ascii="Arial" w:eastAsia="Times New Roman" w:hAnsi="Arial" w:cs="Arial"/>
+                <w:b/>
+                <w:bCs/>
+                <w:color w:val="212529"/>
+                <w:kern w:val="0"/>
+                <w:sz w:val="24"/>
+                <w:szCs w:val="24"/>
+                <w14:ligatures w14:val="none"/>
+              </w:rPr>
+              <w:t>2022 Percentage</w:t>
+            </w:r>
+          </w:p>
+        </w:tc>
+        <w:tc>
+          <w:tcPr>
+            <w:tcW w:w="0" w:type="auto"/>
+            <w:tcBorders>
+              <w:top w:val="single" w:sz="24" w:space="0" w:color="auto"/>
+              <w:left w:val="single" w:sz="24" w:space="0" w:color="auto"/>
+              <w:bottom w:val="single" w:sz="24" w:space="0" w:color="auto"/>
+              <w:right w:val="single" w:sz="24" w:space="0" w:color="auto"/>
+            </w:tcBorders>
+            <w:shd w:val="clear" w:color="auto" w:fill="F4F4F9"/>
+            <w:vAlign w:val="center"/>
+            <w:hideMark/>
+          </w:tcPr>
+          <w:p>
+            <w:pPr>
+              <w:spacing w:before="300" w:after="0" w:line="240" w:lineRule="auto"/>
+              <w:jc w:val="center"/>
+              <w:rPr>
+                <w:rFonts w:ascii="Arial" w:eastAsia="Times New Roman" w:hAnsi="Arial" w:cs="Arial"/>
+                <w:b/>
+                <w:bCs/>
+                <w:color w:val="212529"/>
+                <w:kern w:val="0"/>
+                <w:sz w:val="24"/>
+                <w:szCs w:val="24"/>
+                <w14:ligatures w14:val="none"/>
+              </w:rPr>
+            </w:pPr>
+            <w:r>
+              <w:rPr>
+                <w:rFonts w:ascii="Arial" w:eastAsia="Times New Roman" w:hAnsi="Arial" w:cs="Arial"/>
+                <w:b/>
+                <w:bCs/>
+                <w:color w:val="212529"/>
+                <w:kern w:val="0"/>
+                <w:sz w:val="24"/>
+                <w:szCs w:val="24"/>
+                <w14:ligatures w14:val="none"/>
+              </w:rPr>
+              <w:t>2022-2000 Delta</w:t>
+            </w:r>
+          </w:p>
+        </w:tc>
+      </w:tr>
+      <w:tr>
+        <w:tc>
+          <w:tcPr>
+            <w:tcW w:w="0" w:type="auto"/>
+            <w:tcBorders>
+              <w:top w:val="single" w:sz="24" w:space="0" w:color="auto"/>
+              <w:left w:val="single" w:sz="24" w:space="0" w:color="auto"/>
+              <w:bottom w:val="single" w:sz="24" w:space="0" w:color="auto"/>
+              <w:right w:val="single" w:sz="24" w:space="0" w:color="auto"/>
+            </w:tcBorders>
+            <w:shd w:val="clear" w:color="auto" w:fill="F4F4F9"/>
+            <w:vAlign w:val="center"/>
+            <w:hideMark/>
+          </w:tcPr>
+          <w:p>
+            <w:pPr>
+              <w:spacing w:before="300" w:after="0" w:line="240" w:lineRule="auto"/>
+              <w:jc w:val="center"/>
+              <w:rPr>
+                <w:rFonts w:ascii="Arial" w:eastAsia="Times New Roman" w:hAnsi="Arial" w:cs="Arial"/>
+                <w:color w:val="212529"/>
+                <w:kern w:val="0"/>
+                <w:sz w:val="24"/>
+                <w:szCs w:val="24"/>
+                <w14:ligatures w14:val="none"/>
+              </w:rPr>
+            </w:pPr>
+            <w:r>
+              <w:rPr>
+                <w:rFonts w:ascii="Arial" w:eastAsia="Times New Roman" w:hAnsi="Arial" w:cs="Arial"/>
+                <w:color w:val="212529"/>
+                <w:kern w:val="0"/>
+                <w:sz w:val="24"/>
+                <w:szCs w:val="24"/>
+                <w14:ligatures w14:val="none"/>
+              </w:rPr>
+              <w:t>GRASS</w:t>
+            </w:r>
+          </w:p>
+        </w:tc>
+        <w:tc>
+          <w:tcPr>
+            <w:tcW w:w="0" w:type="auto"/>
+            <w:tcBorders>
+              <w:top w:val="single" w:sz="24" w:space="0" w:color="auto"/>
+              <w:left w:val="single" w:sz="24" w:space="0" w:color="auto"/>
+              <w:bottom w:val="single" w:sz="24" w:space="0" w:color="auto"/>
+              <w:right w:val="single" w:sz="24" w:space="0" w:color="auto"/>
+            </w:tcBorders>
+            <w:shd w:val="clear" w:color="auto" w:fill="F4F4F9"/>
+            <w:vAlign w:val="center"/>
+            <w:hideMark/>
+          </w:tcPr>
+          <w:p>
+            <w:pPr>
+              <w:spacing w:before="300" w:after="0" w:line="240" w:lineRule="auto"/>
+              <w:jc w:val="center"/>
+              <w:rPr>
+                <w:rFonts w:ascii="Arial" w:eastAsia="Times New Roman" w:hAnsi="Arial" w:cs="Arial"/>
+                <w:color w:val="212529"/>
+                <w:kern w:val="0"/>
+                <w:sz w:val="24"/>
+                <w:szCs w:val="24"/>
+                <w14:ligatures w14:val="none"/>
+              </w:rPr>
+            </w:pPr>
+            <w:r>
+              <w:rPr>
+                <w:rFonts w:ascii="Arial" w:eastAsia="Times New Roman" w:hAnsi="Arial" w:cs="Arial"/>
+                <w:color w:val="212529"/>
+                <w:kern w:val="0"/>
+                <w:sz w:val="24"/>
+                <w:szCs w:val="24"/>
+                <w14:ligatures w14:val="none"/>
+              </w:rPr>
+              <w:t>1</w:t>
+            </w:r>
+          </w:p>
+        </w:tc>
+        <w:tc>
+          <w:tcPr>
+            <w:tcW w:w="0" w:type="auto"/>
+            <w:tcBorders>
+              <w:top w:val="single" w:sz="24" w:space="0" w:color="auto"/>
+              <w:left w:val="single" w:sz="24" w:space="0" w:color="auto"/>
+              <w:bottom w:val="single" w:sz="24" w:space="0" w:color="auto"/>
+              <w:right w:val="single" w:sz="24" w:space="0" w:color="auto"/>
+            </w:tcBorders>
+            <w:shd w:val="clear" w:color="auto" w:fill="F4F4F9"/>
+            <w:vAlign w:val="center"/>
+            <w:hideMark/>
+          </w:tcPr>
+          <w:p>
+            <w:pPr>
+              <w:spacing w:before="300" w:after="0" w:line="240" w:lineRule="auto"/>
+              <w:jc w:val="center"/>
+              <w:rPr>
+                <w:rFonts w:ascii="Arial" w:eastAsia="Times New Roman" w:hAnsi="Arial" w:cs="Arial"/>
+                <w:color w:val="212529"/>
+                <w:kern w:val="0"/>
+                <w:sz w:val="24"/>
+                <w:szCs w:val="24"/>
+                <w14:ligatures w14:val="none"/>
+              </w:rPr>
+            </w:pPr>
+            <w:r>
+              <w:rPr>
+                <w:rFonts w:ascii="Arial" w:eastAsia="Times New Roman" w:hAnsi="Arial" w:cs="Arial"/>
+                <w:color w:val="212529"/>
+                <w:kern w:val="0"/>
+                <w:sz w:val="24"/>
+                <w:szCs w:val="24"/>
+                <w14:ligatures w14:val="none"/>
+              </w:rPr>
+              <w:t>33.5%</w:t>
+            </w:r>
+          </w:p>
+        </w:tc>
+        <w:tc>
+          <w:tcPr>
+            <w:tcW w:w="0" w:type="auto"/>
+            <w:tcBorders>
+              <w:top w:val="single" w:sz="24" w:space="0" w:color="auto"/>
+              <w:left w:val="single" w:sz="24" w:space="0" w:color="auto"/>
+              <w:bottom w:val="single" w:sz="24" w:space="0" w:color="auto"/>
+              <w:right w:val="single" w:sz="24" w:space="0" w:color="auto"/>
+            </w:tcBorders>
+            <w:shd w:val="clear" w:color="auto" w:fill="F4F4F9"/>
+            <w:vAlign w:val="center"/>
+            <w:hideMark/>
+          </w:tcPr>
+          <w:p>
+            <w:pPr>
+              <w:spacing w:before="300" w:after="0" w:line="240" w:lineRule="auto"/>
+              <w:jc w:val="center"/>
+              <w:rPr>
+                <w:rFonts w:ascii="Arial" w:eastAsia="Times New Roman" w:hAnsi="Arial" w:cs="Arial"/>
+                <w:color w:val="212529"/>
+                <w:kern w:val="0"/>
+                <w:sz w:val="24"/>
+                <w:szCs w:val="24"/>
+                <w14:ligatures w14:val="none"/>
+              </w:rPr>
+            </w:pPr>
+            <w:r>
+              <w:rPr>
+                <w:rFonts w:ascii="Arial" w:eastAsia="Times New Roman" w:hAnsi="Arial" w:cs="Arial"/>
+                <w:color w:val="212529"/>
+                <w:kern w:val="0"/>
+                <w:sz w:val="24"/>
+                <w:szCs w:val="24"/>
+                <w14:ligatures w14:val="none"/>
+              </w:rPr>
+              <w:t>70.2%</w:t>
+            </w:r>
+          </w:p>
+        </w:tc>
+        <w:tc>
+          <w:tcPr>
+            <w:tcW w:w="0" w:type="auto"/>
+            <w:tcBorders>
+              <w:top w:val="single" w:sz="24" w:space="0" w:color="auto"/>
+              <w:left w:val="single" w:sz="24" w:space="0" w:color="auto"/>
+              <w:bottom w:val="single" w:sz="24" w:space="0" w:color="auto"/>
+              <w:right w:val="single" w:sz="24" w:space="0" w:color="auto"/>
+            </w:tcBorders>
+            <w:shd w:val="clear" w:color="auto" w:fill="F4F4F9"/>
+            <w:vAlign w:val="center"/>
+            <w:hideMark/>
+          </w:tcPr>
+          <w:p>
+            <w:pPr>
+              <w:spacing w:before="300" w:after="0" w:line="240" w:lineRule="auto"/>
+              <w:jc w:val="center"/>
+              <w:rPr>
+                <w:rFonts w:ascii="Arial" w:eastAsia="Times New Roman" w:hAnsi="Arial" w:cs="Arial"/>
+                <w:color w:val="212529"/>
+                <w:kern w:val="0"/>
+                <w:sz w:val="24"/>
+                <w:szCs w:val="24"/>
+                <w14:ligatures w14:val="none"/>
+              </w:rPr>
+            </w:pPr>
+            <w:r>
+              <w:rPr>
+                <w:rFonts w:ascii="Arial" w:eastAsia="Times New Roman" w:hAnsi="Arial" w:cs="Arial"/>
+                <w:color w:val="212529"/>
+                <w:kern w:val="0"/>
+                <w:sz w:val="24"/>
+                <w:szCs w:val="24"/>
+                <w14:ligatures w14:val="none"/>
+              </w:rPr>
+              <w:t>36.6%</w:t>
+            </w:r>
+          </w:p>
+        </w:tc>
+      </w:tr>
+      <w:tr>
+        <w:tc>
+          <w:tcPr>
+            <w:tcW w:w="0" w:type="auto"/>
+            <w:tcBorders>
+              <w:top w:val="single" w:sz="24" w:space="0" w:color="auto"/>
+              <w:left w:val="single" w:sz="24" w:space="0" w:color="auto"/>
+              <w:bottom w:val="single" w:sz="24" w:space="0" w:color="auto"/>
+              <w:right w:val="single" w:sz="24" w:space="0" w:color="auto"/>
+            </w:tcBorders>
+            <w:shd w:val="clear" w:color="auto" w:fill="F4F4F9"/>
+            <w:vAlign w:val="center"/>
+            <w:hideMark/>
+          </w:tcPr>
+          <w:p>
+            <w:pPr>
+              <w:spacing w:before="300" w:after="0" w:line="240" w:lineRule="auto"/>
+              <w:jc w:val="center"/>
+              <w:rPr>
+                <w:rFonts w:ascii="Arial" w:eastAsia="Times New Roman" w:hAnsi="Arial" w:cs="Arial"/>
+                <w:color w:val="212529"/>
+                <w:kern w:val="0"/>
+                <w:sz w:val="24"/>
+                <w:szCs w:val="24"/>
+                <w14:ligatures w14:val="none"/>
+              </w:rPr>
+            </w:pPr>
+            <w:r>
+              <w:rPr>
+                <w:rFonts w:ascii="Arial" w:eastAsia="Times New Roman" w:hAnsi="Arial" w:cs="Arial"/>
+                <w:color w:val="212529"/>
+                <w:kern w:val="0"/>
+                <w:sz w:val="24"/>
+                <w:szCs w:val="24"/>
+                <w14:ligatures w14:val="none"/>
+              </w:rPr>
+              <w:t>HOMOSEX</w:t>
+            </w:r>
+          </w:p>
+        </w:tc>
+        <w:tc>
+          <w:tcPr>
+            <w:tcW w:w="0" w:type="auto"/>
+            <w:tcBorders>
+              <w:top w:val="single" w:sz="24" w:space="0" w:color="auto"/>
+              <w:left w:val="single" w:sz="24" w:space="0" w:color="auto"/>
+              <w:bottom w:val="single" w:sz="24" w:space="0" w:color="auto"/>
+              <w:right w:val="single" w:sz="24" w:space="0" w:color="auto"/>
+            </w:tcBorders>
+            <w:shd w:val="clear" w:color="auto" w:fill="F4F4F9"/>
+            <w:vAlign w:val="center"/>
+            <w:hideMark/>
+          </w:tcPr>
+          <w:p>
+            <w:pPr>
+              <w:spacing w:before="300" w:after="0" w:line="240" w:lineRule="auto"/>
+              <w:jc w:val="center"/>
+              <w:rPr>
+                <w:rFonts w:ascii="Arial" w:eastAsia="Times New Roman" w:hAnsi="Arial" w:cs="Arial"/>
+                <w:color w:val="212529"/>
+                <w:kern w:val="0"/>
+                <w:sz w:val="24"/>
+                <w:szCs w:val="24"/>
+                <w14:ligatures w14:val="none"/>
+              </w:rPr>
+            </w:pPr>
+            <w:r>
+              <w:rPr>
+                <w:rFonts w:ascii="Arial" w:eastAsia="Times New Roman" w:hAnsi="Arial" w:cs="Arial"/>
+                <w:color w:val="212529"/>
+                <w:kern w:val="0"/>
+                <w:sz w:val="24"/>
+                <w:szCs w:val="24"/>
+                <w14:ligatures w14:val="none"/>
+              </w:rPr>
+              <w:t>4</w:t>
+            </w:r>
+          </w:p>
+        </w:tc>
+        <w:tc>
+          <w:tcPr>
+            <w:tcW w:w="0" w:type="auto"/>
+            <w:tcBorders>
+              <w:top w:val="single" w:sz="24" w:space="0" w:color="auto"/>
+              <w:left w:val="single" w:sz="24" w:space="0" w:color="auto"/>
+              <w:bottom w:val="single" w:sz="24" w:space="0" w:color="auto"/>
+              <w:right w:val="single" w:sz="24" w:space="0" w:color="auto"/>
+            </w:tcBorders>
+            <w:shd w:val="clear" w:color="auto" w:fill="F4F4F9"/>
+            <w:vAlign w:val="center"/>
+            <w:hideMark/>
+          </w:tcPr>
+          <w:p>
+            <w:pPr>
+              <w:spacing w:before="300" w:after="0" w:line="240" w:lineRule="auto"/>
+              <w:jc w:val="center"/>
+              <w:rPr>
+                <w:rFonts w:ascii="Arial" w:eastAsia="Times New Roman" w:hAnsi="Arial" w:cs="Arial"/>
+                <w:color w:val="212529"/>
+                <w:kern w:val="0"/>
+                <w:sz w:val="24"/>
+                <w:szCs w:val="24"/>
+                <w14:ligatures w14:val="none"/>
+              </w:rPr>
+            </w:pPr>
+            <w:r>
+              <w:rPr>
+                <w:rFonts w:ascii="Arial" w:eastAsia="Times New Roman" w:hAnsi="Arial" w:cs="Arial"/>
+                <w:color w:val="212529"/>
+                <w:kern w:val="0"/>
+                <w:sz w:val="24"/>
+                <w:szCs w:val="24"/>
+                <w14:ligatures w14:val="none"/>
+              </w:rPr>
+              <w:t>28.8%</w:t>
+            </w:r>
+          </w:p>
+        </w:tc>
+        <w:tc>
+          <w:tcPr>
+            <w:tcW w:w="0" w:type="auto"/>
+            <w:tcBorders>
+              <w:top w:val="single" w:sz="24" w:space="0" w:color="auto"/>
+              <w:left w:val="single" w:sz="24" w:space="0" w:color="auto"/>
+              <w:bottom w:val="single" w:sz="24" w:space="0" w:color="auto"/>
+              <w:right w:val="single" w:sz="24" w:space="0" w:color="auto"/>
+            </w:tcBorders>
+            <w:shd w:val="clear" w:color="auto" w:fill="F4F4F9"/>
+            <w:vAlign w:val="center"/>
+            <w:hideMark/>
+          </w:tcPr>
+          <w:p>
+            <w:pPr>
+              <w:spacing w:before="300" w:after="0" w:line="240" w:lineRule="auto"/>
+              <w:jc w:val="center"/>
+              <w:rPr>
+                <w:rFonts w:ascii="Arial" w:eastAsia="Times New Roman" w:hAnsi="Arial" w:cs="Arial"/>
+                <w:color w:val="212529"/>
+                <w:kern w:val="0"/>
+                <w:sz w:val="24"/>
+                <w:szCs w:val="24"/>
+                <w14:ligatures w14:val="none"/>
+              </w:rPr>
+            </w:pPr>
+            <w:r>
+              <w:rPr>
+                <w:rFonts w:ascii="Arial" w:eastAsia="Times New Roman" w:hAnsi="Arial" w:cs="Arial"/>
+                <w:color w:val="212529"/>
+                <w:kern w:val="0"/>
+                <w:sz w:val="24"/>
+                <w:szCs w:val="24"/>
+                <w14:ligatures w14:val="none"/>
+              </w:rPr>
+              <w:t>61.2%</w:t>
+            </w:r>
+          </w:p>
+        </w:tc>
+        <w:tc>
+          <w:tcPr>
+            <w:tcW w:w="0" w:type="auto"/>
+            <w:tcBorders>
+              <w:top w:val="single" w:sz="24" w:space="0" w:color="auto"/>
+              <w:left w:val="single" w:sz="24" w:space="0" w:color="auto"/>
+              <w:bottom w:val="single" w:sz="24" w:space="0" w:color="auto"/>
+              <w:right w:val="single" w:sz="24" w:space="0" w:color="auto"/>
+            </w:tcBorders>
+            <w:shd w:val="clear" w:color="auto" w:fill="F4F4F9"/>
+            <w:vAlign w:val="center"/>
+            <w:hideMark/>
+          </w:tcPr>
+          <w:p>
+            <w:pPr>
+              <w:spacing w:before="300" w:after="0" w:line="240" w:lineRule="auto"/>
+              <w:jc w:val="center"/>
+              <w:rPr>
+                <w:rFonts w:ascii="Arial" w:eastAsia="Times New Roman" w:hAnsi="Arial" w:cs="Arial"/>
+                <w:color w:val="212529"/>
+                <w:kern w:val="0"/>
+                <w:sz w:val="24"/>
+                <w:szCs w:val="24"/>
+                <w14:ligatures w14:val="none"/>
+              </w:rPr>
+            </w:pPr>
+            <w:r>
+              <w:rPr>
+                <w:rFonts w:ascii="Arial" w:eastAsia="Times New Roman" w:hAnsi="Arial" w:cs="Arial"/>
+                <w:color w:val="212529"/>
+                <w:kern w:val="0"/>
+                <w:sz w:val="24"/>
+                <w:szCs w:val="24"/>
+                <w14:ligatures w14:val="none"/>
+              </w:rPr>
+              <w:t>32.4%</w:t>
+            </w:r>
+          </w:p>
+        </w:tc>
+      </w:tr>
+      <w:tr>
+        <w:tc>
+          <w:tcPr>
+            <w:tcW w:w="0" w:type="auto"/>
+            <w:tcBorders>
+              <w:top w:val="single" w:sz="24" w:space="0" w:color="auto"/>
+              <w:left w:val="single" w:sz="24" w:space="0" w:color="auto"/>
+              <w:bottom w:val="single" w:sz="24" w:space="0" w:color="auto"/>
+              <w:right w:val="single" w:sz="24" w:space="0" w:color="auto"/>
+            </w:tcBorders>
+            <w:shd w:val="clear" w:color="auto" w:fill="F4F4F9"/>
+            <w:vAlign w:val="center"/>
+            <w:hideMark/>
+          </w:tcPr>
+          <w:p>
+            <w:pPr>
+              <w:spacing w:before="300" w:after="0" w:line="240" w:lineRule="auto"/>
+              <w:jc w:val="center"/>
+              <w:rPr>
+                <w:rFonts w:ascii="Arial" w:eastAsia="Times New Roman" w:hAnsi="Arial" w:cs="Arial"/>
+                <w:color w:val="212529"/>
+                <w:kern w:val="0"/>
+                <w:sz w:val="24"/>
+                <w:szCs w:val="24"/>
+                <w14:ligatures w14:val="none"/>
+              </w:rPr>
+            </w:pPr>
+            <w:r>
+              <w:rPr>
+                <w:rFonts w:ascii="Arial" w:eastAsia="Times New Roman" w:hAnsi="Arial" w:cs="Arial"/>
+                <w:color w:val="212529"/>
+                <w:kern w:val="0"/>
+                <w:sz w:val="24"/>
+                <w:szCs w:val="24"/>
+                <w14:ligatures w14:val="none"/>
+              </w:rPr>
+              <w:t>DIVLAW</w:t>
+            </w:r>
+          </w:p>
+        </w:tc>
+        <w:tc>
+          <w:tcPr>
+            <w:tcW w:w="0" w:type="auto"/>
+            <w:tcBorders>
+              <w:top w:val="single" w:sz="24" w:space="0" w:color="auto"/>
+              <w:left w:val="single" w:sz="24" w:space="0" w:color="auto"/>
+              <w:bottom w:val="single" w:sz="24" w:space="0" w:color="auto"/>
+              <w:right w:val="single" w:sz="24" w:space="0" w:color="auto"/>
+            </w:tcBorders>
+            <w:shd w:val="clear" w:color="auto" w:fill="F4F4F9"/>
+            <w:vAlign w:val="center"/>
+            <w:hideMark/>
+          </w:tcPr>
+          <w:p>
+            <w:pPr>
+              <w:spacing w:before="300" w:after="0" w:line="240" w:lineRule="auto"/>
+              <w:jc w:val="center"/>
+              <w:rPr>
+                <w:rFonts w:ascii="Arial" w:eastAsia="Times New Roman" w:hAnsi="Arial" w:cs="Arial"/>
+                <w:color w:val="212529"/>
+                <w:kern w:val="0"/>
+                <w:sz w:val="24"/>
+                <w:szCs w:val="24"/>
+                <w14:ligatures w14:val="none"/>
+              </w:rPr>
+            </w:pPr>
+            <w:r>
+              <w:rPr>
+                <w:rFonts w:ascii="Arial" w:eastAsia="Times New Roman" w:hAnsi="Arial" w:cs="Arial"/>
+                <w:color w:val="212529"/>
+                <w:kern w:val="0"/>
+                <w:sz w:val="24"/>
+                <w:szCs w:val="24"/>
+                <w14:ligatures w14:val="none"/>
+              </w:rPr>
+              <w:t>1</w:t>
+            </w:r>
+          </w:p>
+        </w:tc>
+        <w:tc>
+          <w:tcPr>
+            <w:tcW w:w="0" w:type="auto"/>
+            <w:tcBorders>
+              <w:top w:val="single" w:sz="24" w:space="0" w:color="auto"/>
+              <w:left w:val="single" w:sz="24" w:space="0" w:color="auto"/>
+              <w:bottom w:val="single" w:sz="24" w:space="0" w:color="auto"/>
+              <w:right w:val="single" w:sz="24" w:space="0" w:color="auto"/>
+            </w:tcBorders>
+            <w:shd w:val="clear" w:color="auto" w:fill="F4F4F9"/>
+            <w:vAlign w:val="center"/>
+            <w:hideMark/>
+          </w:tcPr>
+          <w:p>
+            <w:pPr>
+              <w:spacing w:before="300" w:after="0" w:line="240" w:lineRule="auto"/>
+              <w:jc w:val="center"/>
+              <w:rPr>
+                <w:rFonts w:ascii="Arial" w:eastAsia="Times New Roman" w:hAnsi="Arial" w:cs="Arial"/>
+                <w:color w:val="212529"/>
+                <w:kern w:val="0"/>
+                <w:sz w:val="24"/>
+                <w:szCs w:val="24"/>
+                <w14:ligatures w14:val="none"/>
+              </w:rPr>
+            </w:pPr>
+            <w:r>
+              <w:rPr>
+                <w:rFonts w:ascii="Arial" w:eastAsia="Times New Roman" w:hAnsi="Arial" w:cs="Arial"/>
+                <w:color w:val="212529"/>
+                <w:kern w:val="0"/>
+                <w:sz w:val="24"/>
+                <w:szCs w:val="24"/>
+                <w14:ligatures w14:val="none"/>
+              </w:rPr>
+              <w:t>25.1%</w:t>
+            </w:r>
+          </w:p>
+        </w:tc>
+        <w:tc>
+          <w:tcPr>
+            <w:tcW w:w="0" w:type="auto"/>
+            <w:tcBorders>
+              <w:top w:val="single" w:sz="24" w:space="0" w:color="auto"/>
+              <w:left w:val="single" w:sz="24" w:space="0" w:color="auto"/>
+              <w:bottom w:val="single" w:sz="24" w:space="0" w:color="auto"/>
+              <w:right w:val="single" w:sz="24" w:space="0" w:color="auto"/>
+            </w:tcBorders>
+            <w:shd w:val="clear" w:color="auto" w:fill="F4F4F9"/>
+            <w:vAlign w:val="center"/>
+            <w:hideMark/>
+          </w:tcPr>
+          <w:p>
+            <w:pPr>
+              <w:spacing w:before="300" w:after="0" w:line="240" w:lineRule="auto"/>
+              <w:jc w:val="center"/>
+              <w:rPr>
+                <w:rFonts w:ascii="Arial" w:eastAsia="Times New Roman" w:hAnsi="Arial" w:cs="Arial"/>
+                <w:color w:val="212529"/>
+                <w:kern w:val="0"/>
+                <w:sz w:val="24"/>
+                <w:szCs w:val="24"/>
+                <w14:ligatures w14:val="none"/>
+              </w:rPr>
+            </w:pPr>
+            <w:r>
+              <w:rPr>
+                <w:rFonts w:ascii="Arial" w:eastAsia="Times New Roman" w:hAnsi="Arial" w:cs="Arial"/>
+                <w:color w:val="212529"/>
+                <w:kern w:val="0"/>
+                <w:sz w:val="24"/>
+                <w:szCs w:val="24"/>
+                <w14:ligatures w14:val="none"/>
+              </w:rPr>
+              <w:t>53.7%</w:t>
+            </w:r>
+          </w:p>
+        </w:tc>
+        <w:tc>
+          <w:tcPr>
+            <w:tcW w:w="0" w:type="auto"/>
+            <w:tcBorders>
+              <w:top w:val="single" w:sz="24" w:space="0" w:color="auto"/>
+              <w:left w:val="single" w:sz="24" w:space="0" w:color="auto"/>
+              <w:bottom w:val="single" w:sz="24" w:space="0" w:color="auto"/>
+              <w:right w:val="single" w:sz="24" w:space="0" w:color="auto"/>
+            </w:tcBorders>
+            <w:shd w:val="clear" w:color="auto" w:fill="F4F4F9"/>
+            <w:vAlign w:val="center"/>
+            <w:hideMark/>
+          </w:tcPr>
+          <w:p>
+            <w:pPr>
+              <w:spacing w:before="300" w:after="0" w:line="240" w:lineRule="auto"/>
+              <w:jc w:val="center"/>
+              <w:rPr>
+                <w:rFonts w:ascii="Arial" w:eastAsia="Times New Roman" w:hAnsi="Arial" w:cs="Arial"/>
+                <w:color w:val="212529"/>
+                <w:kern w:val="0"/>
+                <w:sz w:val="24"/>
+                <w:szCs w:val="24"/>
+                <w14:ligatures w14:val="none"/>
+              </w:rPr>
+            </w:pPr>
+            <w:r>
+              <w:rPr>
+                <w:rFonts w:ascii="Arial" w:eastAsia="Times New Roman" w:hAnsi="Arial" w:cs="Arial"/>
+                <w:color w:val="212529"/>
+                <w:kern w:val="0"/>
+                <w:sz w:val="24"/>
+                <w:szCs w:val="24"/>
+                <w14:ligatures w14:val="none"/>
+              </w:rPr>
+              <w:t>28.7%</w:t>
+            </w:r>
+          </w:p>
+        </w:tc>
+      </w:tr>
+      <w:tr>
+        <w:tc>
+          <w:tcPr>
+            <w:tcW w:w="0" w:type="auto"/>
+            <w:tcBorders>
+              <w:top w:val="single" w:sz="24" w:space="0" w:color="auto"/>
+              <w:left w:val="single" w:sz="24" w:space="0" w:color="auto"/>
+              <w:bottom w:val="single" w:sz="24" w:space="0" w:color="auto"/>
+              <w:right w:val="single" w:sz="24" w:space="0" w:color="auto"/>
+            </w:tcBorders>
+            <w:shd w:val="clear" w:color="auto" w:fill="F4F4F9"/>
+            <w:vAlign w:val="center"/>
+            <w:hideMark/>
+          </w:tcPr>
+          <w:p>
+            <w:pPr>
+              <w:spacing w:before="300" w:after="0" w:line="240" w:lineRule="auto"/>
+              <w:jc w:val="center"/>
+              <w:rPr>
+                <w:rFonts w:ascii="Arial" w:eastAsia="Times New Roman" w:hAnsi="Arial" w:cs="Arial"/>
+                <w:color w:val="212529"/>
+                <w:kern w:val="0"/>
+                <w:sz w:val="24"/>
+                <w:szCs w:val="24"/>
+                <w14:ligatures w14:val="none"/>
+              </w:rPr>
+            </w:pPr>
+            <w:r>
+              <w:rPr>
+                <w:rFonts w:ascii="Arial" w:eastAsia="Times New Roman" w:hAnsi="Arial" w:cs="Arial"/>
+                <w:color w:val="212529"/>
+                <w:kern w:val="0"/>
+                <w:sz w:val="24"/>
+                <w:szCs w:val="24"/>
+                <w14:ligatures w14:val="none"/>
+              </w:rPr>
+              <w:t>PREMARSX</w:t>
+            </w:r>
+          </w:p>
+        </w:tc>
+        <w:tc>
+          <w:tcPr>
+            <w:tcW w:w="0" w:type="auto"/>
+            <w:tcBorders>
+              <w:top w:val="single" w:sz="24" w:space="0" w:color="auto"/>
+              <w:left w:val="single" w:sz="24" w:space="0" w:color="auto"/>
+              <w:bottom w:val="single" w:sz="24" w:space="0" w:color="auto"/>
+              <w:right w:val="single" w:sz="24" w:space="0" w:color="auto"/>
+            </w:tcBorders>
+            <w:shd w:val="clear" w:color="auto" w:fill="F4F4F9"/>
+            <w:vAlign w:val="center"/>
+            <w:hideMark/>
+          </w:tcPr>
+          <w:p>
+            <w:pPr>
+              <w:spacing w:before="300" w:after="0" w:line="240" w:lineRule="auto"/>
+              <w:jc w:val="center"/>
+              <w:rPr>
+                <w:rFonts w:ascii="Arial" w:eastAsia="Times New Roman" w:hAnsi="Arial" w:cs="Arial"/>
+                <w:color w:val="212529"/>
+                <w:kern w:val="0"/>
+                <w:sz w:val="24"/>
+                <w:szCs w:val="24"/>
+                <w14:ligatures w14:val="none"/>
+              </w:rPr>
+            </w:pPr>
+            <w:r>
+              <w:rPr>
+                <w:rFonts w:ascii="Arial" w:eastAsia="Times New Roman" w:hAnsi="Arial" w:cs="Arial"/>
+                <w:color w:val="212529"/>
+                <w:kern w:val="0"/>
+                <w:sz w:val="24"/>
+                <w:szCs w:val="24"/>
+                <w14:ligatures w14:val="none"/>
+              </w:rPr>
+              <w:t>4</w:t>
+            </w:r>
+          </w:p>
+        </w:tc>
+        <w:tc>
+          <w:tcPr>
+            <w:tcW w:w="0" w:type="auto"/>
+            <w:tcBorders>
+              <w:top w:val="single" w:sz="24" w:space="0" w:color="auto"/>
+              <w:left w:val="single" w:sz="24" w:space="0" w:color="auto"/>
+              <w:bottom w:val="single" w:sz="24" w:space="0" w:color="auto"/>
+              <w:right w:val="single" w:sz="24" w:space="0" w:color="auto"/>
+            </w:tcBorders>
+            <w:shd w:val="clear" w:color="auto" w:fill="F4F4F9"/>
+            <w:vAlign w:val="center"/>
+            <w:hideMark/>
+          </w:tcPr>
+          <w:p>
+            <w:pPr>
+              <w:spacing w:before="300" w:after="0" w:line="240" w:lineRule="auto"/>
+              <w:jc w:val="center"/>
+              <w:rPr>
+                <w:rFonts w:ascii="Arial" w:eastAsia="Times New Roman" w:hAnsi="Arial" w:cs="Arial"/>
+                <w:color w:val="212529"/>
+                <w:kern w:val="0"/>
+                <w:sz w:val="24"/>
+                <w:szCs w:val="24"/>
+                <w14:ligatures w14:val="none"/>
+              </w:rPr>
+            </w:pPr>
+            <w:r>
+              <w:rPr>
+                <w:rFonts w:ascii="Arial" w:eastAsia="Times New Roman" w:hAnsi="Arial" w:cs="Arial"/>
+                <w:color w:val="212529"/>
+                <w:kern w:val="0"/>
+                <w:sz w:val="24"/>
+                <w:szCs w:val="24"/>
+                <w14:ligatures w14:val="none"/>
+              </w:rPr>
+              <w:t>41.8%</w:t>
+            </w:r>
+          </w:p>
+        </w:tc>
+        <w:tc>
+          <w:tcPr>
+            <w:tcW w:w="0" w:type="auto"/>
+            <w:tcBorders>
+              <w:top w:val="single" w:sz="24" w:space="0" w:color="auto"/>
+              <w:left w:val="single" w:sz="24" w:space="0" w:color="auto"/>
+              <w:bottom w:val="single" w:sz="24" w:space="0" w:color="auto"/>
+              <w:right w:val="single" w:sz="24" w:space="0" w:color="auto"/>
+            </w:tcBorders>
+            <w:shd w:val="clear" w:color="auto" w:fill="F4F4F9"/>
+            <w:vAlign w:val="center"/>
+            <w:hideMark/>
+          </w:tcPr>
+          <w:p>
+            <w:pPr>
+              <w:spacing w:before="300" w:after="0" w:line="240" w:lineRule="auto"/>
+              <w:jc w:val="center"/>
+              <w:rPr>
+                <w:rFonts w:ascii="Arial" w:eastAsia="Times New Roman" w:hAnsi="Arial" w:cs="Arial"/>
+                <w:color w:val="212529"/>
+                <w:kern w:val="0"/>
+                <w:sz w:val="24"/>
+                <w:szCs w:val="24"/>
+                <w14:ligatures w14:val="none"/>
+              </w:rPr>
+            </w:pPr>
+            <w:r>
+              <w:rPr>
+                <w:rFonts w:ascii="Arial" w:eastAsia="Times New Roman" w:hAnsi="Arial" w:cs="Arial"/>
+                <w:color w:val="212529"/>
+                <w:kern w:val="0"/>
+                <w:sz w:val="24"/>
+                <w:szCs w:val="24"/>
+                <w14:ligatures w14:val="none"/>
+              </w:rPr>
+              <w:t>69.1%</w:t>
+            </w:r>
+          </w:p>
+        </w:tc>
+        <w:tc>
+          <w:tcPr>
+            <w:tcW w:w="0" w:type="auto"/>
+            <w:shd w:val="clear" w:color="auto" w:fill="F4F4F9"/>
+            <w:vAlign w:val="center"/>
+            <w:hideMark/>
+          </w:tcPr>
+          <w:p>
+            <w:pPr>
+              <w:spacing w:before="300" w:after="0" w:line="240" w:lineRule="auto"/>
+              <w:rPr>
+                <w:rFonts w:eastAsia="Times New Roman"/>
+                <w:kern w:val="0"/>
+                <w:sz w:val="20"/>
+                <w:szCs w:val="20"/>
+                <w14:ligatures w14:val="none"/>
+              </w:rPr>
+            </w:pPr>
+          </w:p>
+        </w:tc>
+      </w:tr>
+    </w:tbl>
+    <w:p/>
+    <w:p>
+      <w:r>
+        <w:t>Note:</w:t>
+      </w:r>
+    </w:p>
+    <w:p>
+      <w:pPr>
+        <w:pStyle w:val="ListParagraph"/>
+        <w:numPr>
+          <w:ilvl w:val="0"/>
+          <w:numId w:val="8"/>
+        </w:numPr>
+      </w:pPr>
+      <w:r>
+        <w:t xml:space="preserve">Some </w:t>
+      </w:r>
+      <w:r>
+        <w:t>questions are only asked on certain years, e.g. H</w:t>
+      </w:r>
+      <w:r>
+        <w:t>APUNHAP (</w:t>
+      </w:r>
+      <w:r>
+        <w:t>02, 08, 18</w:t>
+      </w:r>
+      <w:r>
+        <w:t xml:space="preserve">, 22) – </w:t>
+      </w:r>
+      <w:r>
+        <w:t>“</w:t>
+      </w:r>
+      <w:r>
+        <w:t>happy with life?</w:t>
+      </w:r>
+      <w:r>
+        <w:t>”</w:t>
+      </w:r>
+    </w:p>
+    <w:p>
+      <w:pPr>
+        <w:pStyle w:val="ListParagraph"/>
+        <w:numPr>
+          <w:ilvl w:val="0"/>
+          <w:numId w:val="8"/>
+        </w:numPr>
+      </w:pPr>
+      <w:r>
+        <w:t>Question year pairings under 850 positive responses</w:t>
+      </w:r>
+      <w:r>
+        <w:t>, and some questions did not have enough respondents to show in a given year e.g. GRASS</w:t>
+      </w:r>
+      <w:r>
+        <w:t xml:space="preserve"> (2004) – should marijuana be legal</w:t>
+      </w:r>
+      <w:r>
+        <w:t xml:space="preserve">. </w:t>
+      </w:r>
+    </w:p>
+    <w:p>
+      <w:r>
+        <w:t>Pre Notes:</w:t>
+      </w:r>
+    </w:p>
+    <w:p>
+      <w:pPr>
+        <w:pStyle w:val="ListParagraph"/>
+        <w:numPr>
+          <w:ilvl w:val="0"/>
+          <w:numId w:val="8"/>
+        </w:numPr>
+      </w:pPr>
+      <w:r>
+        <w:t xml:space="preserve">See which questions the American public has shifted most </w:t>
+      </w:r>
+      <w:r>
+        <w:t xml:space="preserve">given the adjustable </w:t>
+      </w:r>
+    </w:p>
+    <w:p>
+      <w:pPr>
+        <w:pStyle w:val="ListParagraph"/>
+        <w:numPr>
+          <w:ilvl w:val="0"/>
+          <w:numId w:val="8"/>
+        </w:numPr>
+      </w:pPr>
+      <w:r>
+        <w:t>GSS Data Table: Sorted by questions America has shifted the most on given the adjustable parameters below</w:t>
+      </w:r>
+      <w:r>
+        <w:t xml:space="preserve"> </w:t>
+      </w:r>
+    </w:p>
+    <w:p>
+      <w:r>
+        <w:t>Shor email: “Just want to help Democracy’s survival.”</w:t>
+      </w:r>
+    </w:p>
+    <w:p>
       <w:r>
         <w:t>Code Process:</w:t>
       </w:r>
@@ -50,13 +1199,8 @@
           <w:numId w:val="7"/>
         </w:numPr>
       </w:pPr>
-      <w:proofErr w:type="spellStart"/>
-      <w:r>
-        <w:t>Df</w:t>
-      </w:r>
-      <w:proofErr w:type="spellEnd"/>
-      <w:r>
-        <w:t xml:space="preserve"> </w:t>
+      <w:r>
+        <w:t xml:space="preserve">Df </w:t>
       </w:r>
       <w:r>
         <w:sym w:font="Wingdings" w:char="F0E0"/>
@@ -77,15 +1221,7 @@
         </w:numPr>
       </w:pPr>
       <w:r>
-        <w:t xml:space="preserve">Use </w:t>
-      </w:r>
-      <w:proofErr w:type="spellStart"/>
-      <w:r>
-        <w:t>YearQuestion</w:t>
-      </w:r>
-      <w:proofErr w:type="spellEnd"/>
-      <w:r>
-        <w:t xml:space="preserve"> Pairings</w:t>
+        <w:t>Use YearQuestion Pairings</w:t>
       </w:r>
     </w:p>
     <w:p>
@@ -97,15 +1233,7 @@
         </w:numPr>
       </w:pPr>
       <w:r>
-        <w:t xml:space="preserve">Fix Age, Degree, </w:t>
-      </w:r>
-      <w:proofErr w:type="spellStart"/>
-      <w:r>
-        <w:t>Partyid</w:t>
-      </w:r>
-      <w:proofErr w:type="spellEnd"/>
-      <w:r>
-        <w:t xml:space="preserve"> fix</w:t>
+        <w:t>Fix Age, Degree, Partyid fix</w:t>
       </w:r>
     </w:p>
     <w:p>
@@ -117,15 +1245,7 @@
         </w:numPr>
       </w:pPr>
       <w:r>
-        <w:t xml:space="preserve">Get new </w:t>
-      </w:r>
-      <w:proofErr w:type="spellStart"/>
-      <w:r>
-        <w:t>dataframe</w:t>
-      </w:r>
-      <w:proofErr w:type="spellEnd"/>
-      <w:r>
-        <w:t>, proud of, put in database</w:t>
+        <w:t>Get new dataframe, proud of, put in database</w:t>
       </w:r>
     </w:p>
     <w:p>
@@ -244,45 +1364,1056 @@
     </w:p>
     <w:p/>
     <w:p>
-      <w:r>
-        <w:rPr>
+      <w:pPr>
+        <w:pBdr>
+          <w:top w:val="single" w:sz="2" w:space="0" w:color="E3E3E3"/>
+          <w:left w:val="single" w:sz="2" w:space="0" w:color="E3E3E3"/>
+          <w:bottom w:val="single" w:sz="2" w:space="0" w:color="E3E3E3"/>
+          <w:right w:val="single" w:sz="2" w:space="0" w:color="E3E3E3"/>
+        </w:pBdr>
+        <w:shd w:val="clear" w:color="auto" w:fill="FFFFFF"/>
+        <w:spacing w:before="100" w:beforeAutospacing="1" w:after="100" w:afterAutospacing="1" w:line="240" w:lineRule="auto"/>
+        <w:outlineLvl w:val="2"/>
+        <w:rPr>
+          <w:rFonts w:ascii="Segoe UI" w:eastAsia="Times New Roman" w:hAnsi="Segoe UI" w:cs="Segoe UI"/>
           <w:b/>
           <w:bCs/>
-        </w:rPr>
+          <w:color w:val="0D0D0D"/>
+          <w:kern w:val="0"/>
+          <w:sz w:val="30"/>
+          <w:szCs w:val="30"/>
+          <w14:ligatures w14:val="none"/>
+        </w:rPr>
+      </w:pPr>
+      <w:r>
+        <w:rPr>
+          <w:rFonts w:ascii="Segoe UI" w:eastAsia="Times New Roman" w:hAnsi="Segoe UI" w:cs="Segoe UI"/>
+          <w:b/>
+          <w:bCs/>
+          <w:color w:val="0D0D0D"/>
+          <w:kern w:val="0"/>
+          <w:sz w:val="30"/>
+          <w:szCs w:val="30"/>
+          <w14:ligatures w14:val="none"/>
+        </w:rPr>
+        <w:t>Fonts</w:t>
+      </w:r>
+    </w:p>
+    <w:p>
+      <w:pPr>
+        <w:numPr>
+          <w:ilvl w:val="0"/>
+          <w:numId w:val="9"/>
+        </w:numPr>
+        <w:pBdr>
+          <w:top w:val="single" w:sz="2" w:space="0" w:color="E3E3E3"/>
+          <w:left w:val="single" w:sz="2" w:space="0" w:color="E3E3E3"/>
+          <w:bottom w:val="single" w:sz="2" w:space="0" w:color="E3E3E3"/>
+          <w:right w:val="single" w:sz="2" w:space="0" w:color="E3E3E3"/>
+        </w:pBdr>
+        <w:shd w:val="clear" w:color="auto" w:fill="FFFFFF"/>
+        <w:spacing w:after="0" w:line="240" w:lineRule="auto"/>
+        <w:rPr>
+          <w:rFonts w:ascii="Segoe UI" w:eastAsia="Times New Roman" w:hAnsi="Segoe UI" w:cs="Segoe UI"/>
+          <w:color w:val="0D0D0D"/>
+          <w:kern w:val="0"/>
+          <w:sz w:val="24"/>
+          <w:szCs w:val="24"/>
+          <w14:ligatures w14:val="none"/>
+        </w:rPr>
+      </w:pPr>
+      <w:r>
+        <w:rPr>
+          <w:rFonts w:ascii="Segoe UI" w:eastAsia="Times New Roman" w:hAnsi="Segoe UI" w:cs="Segoe UI"/>
+          <w:b/>
+          <w:bCs/>
+          <w:color w:val="0D0D0D"/>
+          <w:kern w:val="0"/>
+          <w:sz w:val="24"/>
+          <w:szCs w:val="24"/>
+          <w:bdr w:val="single" w:sz="2" w:space="0" w:color="E3E3E3" w:frame="1"/>
+          <w14:ligatures w14:val="none"/>
+        </w:rPr>
+        <w:t>General Text and Headers</w:t>
+      </w:r>
+      <w:r>
+        <w:rPr>
+          <w:rFonts w:ascii="Segoe UI" w:eastAsia="Times New Roman" w:hAnsi="Segoe UI" w:cs="Segoe UI"/>
+          <w:color w:val="0D0D0D"/>
+          <w:kern w:val="0"/>
+          <w:sz w:val="24"/>
+          <w:szCs w:val="24"/>
+          <w14:ligatures w14:val="none"/>
+        </w:rPr>
+        <w:t xml:space="preserve">: The font family used throughout the website, including the table, is </w:t>
+      </w:r>
+      <w:r>
+        <w:rPr>
+          <w:rFonts w:ascii="Ubuntu Mono" w:eastAsia="Times New Roman" w:hAnsi="Ubuntu Mono" w:cs="Courier New"/>
+          <w:b/>
+          <w:bCs/>
+          <w:color w:val="0D0D0D"/>
+          <w:kern w:val="0"/>
+          <w:sz w:val="21"/>
+          <w:szCs w:val="21"/>
+          <w:bdr w:val="single" w:sz="2" w:space="0" w:color="E3E3E3" w:frame="1"/>
+          <w14:ligatures w14:val="none"/>
+        </w:rPr>
+        <w:t>'Arial', sans-serif</w:t>
+      </w:r>
+      <w:r>
+        <w:rPr>
+          <w:rFonts w:ascii="Segoe UI" w:eastAsia="Times New Roman" w:hAnsi="Segoe UI" w:cs="Segoe UI"/>
+          <w:color w:val="0D0D0D"/>
+          <w:kern w:val="0"/>
+          <w:sz w:val="24"/>
+          <w:szCs w:val="24"/>
+          <w14:ligatures w14:val="none"/>
+        </w:rPr>
+        <w:t>.</w:t>
+      </w:r>
+    </w:p>
+    <w:p>
+      <w:pPr>
+        <w:pBdr>
+          <w:top w:val="single" w:sz="2" w:space="0" w:color="E3E3E3"/>
+          <w:left w:val="single" w:sz="2" w:space="0" w:color="E3E3E3"/>
+          <w:bottom w:val="single" w:sz="2" w:space="0" w:color="E3E3E3"/>
+          <w:right w:val="single" w:sz="2" w:space="0" w:color="E3E3E3"/>
+        </w:pBdr>
+        <w:shd w:val="clear" w:color="auto" w:fill="FFFFFF"/>
+        <w:spacing w:before="100" w:beforeAutospacing="1" w:after="100" w:afterAutospacing="1" w:line="240" w:lineRule="auto"/>
+        <w:outlineLvl w:val="2"/>
+        <w:rPr>
+          <w:rFonts w:ascii="Segoe UI" w:eastAsia="Times New Roman" w:hAnsi="Segoe UI" w:cs="Segoe UI"/>
+          <w:b/>
+          <w:bCs/>
+          <w:color w:val="0D0D0D"/>
+          <w:kern w:val="0"/>
+          <w:sz w:val="30"/>
+          <w:szCs w:val="30"/>
+          <w14:ligatures w14:val="none"/>
+        </w:rPr>
+      </w:pPr>
+      <w:r>
+        <w:rPr>
+          <w:rFonts w:ascii="Segoe UI" w:eastAsia="Times New Roman" w:hAnsi="Segoe UI" w:cs="Segoe UI"/>
+          <w:b/>
+          <w:bCs/>
+          <w:color w:val="0D0D0D"/>
+          <w:kern w:val="0"/>
+          <w:sz w:val="30"/>
+          <w:szCs w:val="30"/>
+          <w14:ligatures w14:val="none"/>
+        </w:rPr>
+        <w:t>Font Sizes</w:t>
+      </w:r>
+    </w:p>
+    <w:p>
+      <w:pPr>
+        <w:numPr>
+          <w:ilvl w:val="0"/>
+          <w:numId w:val="10"/>
+        </w:numPr>
+        <w:pBdr>
+          <w:top w:val="single" w:sz="2" w:space="0" w:color="E3E3E3"/>
+          <w:left w:val="single" w:sz="2" w:space="0" w:color="E3E3E3"/>
+          <w:bottom w:val="single" w:sz="2" w:space="0" w:color="E3E3E3"/>
+          <w:right w:val="single" w:sz="2" w:space="0" w:color="E3E3E3"/>
+        </w:pBdr>
+        <w:shd w:val="clear" w:color="auto" w:fill="FFFFFF"/>
+        <w:spacing w:after="0" w:line="240" w:lineRule="auto"/>
+        <w:rPr>
+          <w:rFonts w:ascii="Segoe UI" w:eastAsia="Times New Roman" w:hAnsi="Segoe UI" w:cs="Segoe UI"/>
+          <w:color w:val="0D0D0D"/>
+          <w:kern w:val="0"/>
+          <w:sz w:val="24"/>
+          <w:szCs w:val="24"/>
+          <w14:ligatures w14:val="none"/>
+        </w:rPr>
+      </w:pPr>
+      <w:r>
+        <w:rPr>
+          <w:rFonts w:ascii="Segoe UI" w:eastAsia="Times New Roman" w:hAnsi="Segoe UI" w:cs="Segoe UI"/>
+          <w:b/>
+          <w:bCs/>
+          <w:color w:val="0D0D0D"/>
+          <w:kern w:val="0"/>
+          <w:sz w:val="24"/>
+          <w:szCs w:val="24"/>
+          <w:bdr w:val="single" w:sz="2" w:space="0" w:color="E3E3E3" w:frame="1"/>
+          <w14:ligatures w14:val="none"/>
+        </w:rPr>
+        <w:t>Dropdowns, Input, and General Text</w:t>
+      </w:r>
+      <w:r>
+        <w:rPr>
+          <w:rFonts w:ascii="Segoe UI" w:eastAsia="Times New Roman" w:hAnsi="Segoe UI" w:cs="Segoe UI"/>
+          <w:color w:val="0D0D0D"/>
+          <w:kern w:val="0"/>
+          <w:sz w:val="24"/>
+          <w:szCs w:val="24"/>
+          <w14:ligatures w14:val="none"/>
+        </w:rPr>
+        <w:t>: There's no specific font size set in the CSS, which means it defaults to the browser's standard, which is usually around 16 pixels for body text.</w:t>
+      </w:r>
+    </w:p>
+    <w:p>
+      <w:pPr>
+        <w:numPr>
+          <w:ilvl w:val="0"/>
+          <w:numId w:val="10"/>
+        </w:numPr>
+        <w:pBdr>
+          <w:top w:val="single" w:sz="2" w:space="0" w:color="E3E3E3"/>
+          <w:left w:val="single" w:sz="2" w:space="0" w:color="E3E3E3"/>
+          <w:bottom w:val="single" w:sz="2" w:space="0" w:color="E3E3E3"/>
+          <w:right w:val="single" w:sz="2" w:space="0" w:color="E3E3E3"/>
+        </w:pBdr>
+        <w:shd w:val="clear" w:color="auto" w:fill="FFFFFF"/>
+        <w:spacing w:after="0" w:line="240" w:lineRule="auto"/>
+        <w:rPr>
+          <w:rFonts w:ascii="Segoe UI" w:eastAsia="Times New Roman" w:hAnsi="Segoe UI" w:cs="Segoe UI"/>
+          <w:color w:val="0D0D0D"/>
+          <w:kern w:val="0"/>
+          <w:sz w:val="24"/>
+          <w:szCs w:val="24"/>
+          <w14:ligatures w14:val="none"/>
+        </w:rPr>
+      </w:pPr>
+      <w:r>
+        <w:rPr>
+          <w:rFonts w:ascii="Segoe UI" w:eastAsia="Times New Roman" w:hAnsi="Segoe UI" w:cs="Segoe UI"/>
+          <w:b/>
+          <w:bCs/>
+          <w:color w:val="0D0D0D"/>
+          <w:kern w:val="0"/>
+          <w:sz w:val="24"/>
+          <w:szCs w:val="24"/>
+          <w:bdr w:val="single" w:sz="2" w:space="0" w:color="E3E3E3" w:frame="1"/>
+          <w14:ligatures w14:val="none"/>
+        </w:rPr>
+        <w:t>Table Data and Headers</w:t>
+      </w:r>
+      <w:r>
+        <w:rPr>
+          <w:rFonts w:ascii="Segoe UI" w:eastAsia="Times New Roman" w:hAnsi="Segoe UI" w:cs="Segoe UI"/>
+          <w:color w:val="0D0D0D"/>
+          <w:kern w:val="0"/>
+          <w:sz w:val="24"/>
+          <w:szCs w:val="24"/>
+          <w14:ligatures w14:val="none"/>
+        </w:rPr>
+        <w:t>: Again, there's no explicit size set, so it defaults to the browser's standard.</w:t>
+      </w:r>
+    </w:p>
+    <w:p>
+      <w:pPr>
+        <w:pBdr>
+          <w:top w:val="single" w:sz="2" w:space="0" w:color="E3E3E3"/>
+          <w:left w:val="single" w:sz="2" w:space="0" w:color="E3E3E3"/>
+          <w:bottom w:val="single" w:sz="2" w:space="0" w:color="E3E3E3"/>
+          <w:right w:val="single" w:sz="2" w:space="0" w:color="E3E3E3"/>
+        </w:pBdr>
+        <w:shd w:val="clear" w:color="auto" w:fill="FFFFFF"/>
+        <w:spacing w:before="100" w:beforeAutospacing="1" w:after="100" w:afterAutospacing="1" w:line="240" w:lineRule="auto"/>
+        <w:outlineLvl w:val="2"/>
+        <w:rPr>
+          <w:rFonts w:ascii="Segoe UI" w:eastAsia="Times New Roman" w:hAnsi="Segoe UI" w:cs="Segoe UI"/>
+          <w:b/>
+          <w:bCs/>
+          <w:color w:val="0D0D0D"/>
+          <w:kern w:val="0"/>
+          <w:sz w:val="30"/>
+          <w:szCs w:val="30"/>
+          <w14:ligatures w14:val="none"/>
+        </w:rPr>
+      </w:pPr>
+      <w:r>
+        <w:rPr>
+          <w:rFonts w:ascii="Segoe UI" w:eastAsia="Times New Roman" w:hAnsi="Segoe UI" w:cs="Segoe UI"/>
+          <w:b/>
+          <w:bCs/>
+          <w:color w:val="0D0D0D"/>
+          <w:kern w:val="0"/>
+          <w:sz w:val="30"/>
+          <w:szCs w:val="30"/>
+          <w14:ligatures w14:val="none"/>
+        </w:rPr>
+        <w:t>Colors</w:t>
+      </w:r>
+    </w:p>
+    <w:p>
+      <w:pPr>
+        <w:numPr>
+          <w:ilvl w:val="0"/>
+          <w:numId w:val="11"/>
+        </w:numPr>
+        <w:pBdr>
+          <w:top w:val="single" w:sz="2" w:space="0" w:color="E3E3E3"/>
+          <w:left w:val="single" w:sz="2" w:space="0" w:color="E3E3E3"/>
+          <w:bottom w:val="single" w:sz="2" w:space="0" w:color="E3E3E3"/>
+          <w:right w:val="single" w:sz="2" w:space="0" w:color="E3E3E3"/>
+        </w:pBdr>
+        <w:shd w:val="clear" w:color="auto" w:fill="FFFFFF"/>
+        <w:spacing w:after="0" w:line="240" w:lineRule="auto"/>
+        <w:rPr>
+          <w:rFonts w:ascii="Segoe UI" w:eastAsia="Times New Roman" w:hAnsi="Segoe UI" w:cs="Segoe UI"/>
+          <w:color w:val="0D0D0D"/>
+          <w:kern w:val="0"/>
+          <w:sz w:val="24"/>
+          <w:szCs w:val="24"/>
+          <w14:ligatures w14:val="none"/>
+        </w:rPr>
+      </w:pPr>
+      <w:r>
+        <w:rPr>
+          <w:rFonts w:ascii="Segoe UI" w:eastAsia="Times New Roman" w:hAnsi="Segoe UI" w:cs="Segoe UI"/>
+          <w:b/>
+          <w:bCs/>
+          <w:color w:val="0D0D0D"/>
+          <w:kern w:val="0"/>
+          <w:sz w:val="24"/>
+          <w:szCs w:val="24"/>
+          <w:bdr w:val="single" w:sz="2" w:space="0" w:color="E3E3E3" w:frame="1"/>
+          <w14:ligatures w14:val="none"/>
+        </w:rPr>
+        <w:t>Background Colors</w:t>
+      </w:r>
+      <w:r>
+        <w:rPr>
+          <w:rFonts w:ascii="Segoe UI" w:eastAsia="Times New Roman" w:hAnsi="Segoe UI" w:cs="Segoe UI"/>
+          <w:color w:val="0D0D0D"/>
+          <w:kern w:val="0"/>
+          <w:sz w:val="24"/>
+          <w:szCs w:val="24"/>
+          <w14:ligatures w14:val="none"/>
+        </w:rPr>
+        <w:t>:</w:t>
+      </w:r>
+    </w:p>
+    <w:p>
+      <w:pPr>
+        <w:numPr>
+          <w:ilvl w:val="1"/>
+          <w:numId w:val="11"/>
+        </w:numPr>
+        <w:pBdr>
+          <w:top w:val="single" w:sz="2" w:space="0" w:color="E3E3E3"/>
+          <w:left w:val="single" w:sz="2" w:space="0" w:color="E3E3E3"/>
+          <w:bottom w:val="single" w:sz="2" w:space="0" w:color="E3E3E3"/>
+          <w:right w:val="single" w:sz="2" w:space="0" w:color="E3E3E3"/>
+        </w:pBdr>
+        <w:shd w:val="clear" w:color="auto" w:fill="FFFFFF"/>
+        <w:spacing w:after="0" w:line="240" w:lineRule="auto"/>
+        <w:rPr>
+          <w:rFonts w:ascii="Segoe UI" w:eastAsia="Times New Roman" w:hAnsi="Segoe UI" w:cs="Segoe UI"/>
+          <w:color w:val="0D0D0D"/>
+          <w:kern w:val="0"/>
+          <w:sz w:val="24"/>
+          <w:szCs w:val="24"/>
+          <w14:ligatures w14:val="none"/>
+        </w:rPr>
+      </w:pPr>
+      <w:r>
+        <w:rPr>
+          <w:rFonts w:ascii="Segoe UI" w:eastAsia="Times New Roman" w:hAnsi="Segoe UI" w:cs="Segoe UI"/>
+          <w:b/>
+          <w:bCs/>
+          <w:color w:val="0D0D0D"/>
+          <w:kern w:val="0"/>
+          <w:sz w:val="24"/>
+          <w:szCs w:val="24"/>
+          <w:bdr w:val="single" w:sz="2" w:space="0" w:color="E3E3E3" w:frame="1"/>
+          <w14:ligatures w14:val="none"/>
+        </w:rPr>
+        <w:t>Page Background</w:t>
+      </w:r>
+      <w:r>
+        <w:rPr>
+          <w:rFonts w:ascii="Segoe UI" w:eastAsia="Times New Roman" w:hAnsi="Segoe UI" w:cs="Segoe UI"/>
+          <w:color w:val="0D0D0D"/>
+          <w:kern w:val="0"/>
+          <w:sz w:val="24"/>
+          <w:szCs w:val="24"/>
+          <w14:ligatures w14:val="none"/>
+        </w:rPr>
+        <w:t xml:space="preserve">: </w:t>
+      </w:r>
+      <w:r>
+        <w:rPr>
+          <w:rFonts w:ascii="Ubuntu Mono" w:eastAsia="Times New Roman" w:hAnsi="Ubuntu Mono" w:cs="Courier New"/>
+          <w:b/>
+          <w:bCs/>
+          <w:color w:val="0D0D0D"/>
+          <w:kern w:val="0"/>
+          <w:sz w:val="21"/>
+          <w:szCs w:val="21"/>
+          <w:bdr w:val="single" w:sz="2" w:space="0" w:color="E3E3E3" w:frame="1"/>
+          <w14:ligatures w14:val="none"/>
+        </w:rPr>
+        <w:t>#f4f4f9</w:t>
+      </w:r>
+      <w:r>
+        <w:rPr>
+          <w:rFonts w:ascii="Segoe UI" w:eastAsia="Times New Roman" w:hAnsi="Segoe UI" w:cs="Segoe UI"/>
+          <w:color w:val="0D0D0D"/>
+          <w:kern w:val="0"/>
+          <w:sz w:val="24"/>
+          <w:szCs w:val="24"/>
+          <w14:ligatures w14:val="none"/>
+        </w:rPr>
+        <w:t xml:space="preserve"> (a very light gray)</w:t>
+      </w:r>
+    </w:p>
+    <w:p>
+      <w:pPr>
+        <w:numPr>
+          <w:ilvl w:val="1"/>
+          <w:numId w:val="11"/>
+        </w:numPr>
+        <w:pBdr>
+          <w:top w:val="single" w:sz="2" w:space="0" w:color="E3E3E3"/>
+          <w:left w:val="single" w:sz="2" w:space="0" w:color="E3E3E3"/>
+          <w:bottom w:val="single" w:sz="2" w:space="0" w:color="E3E3E3"/>
+          <w:right w:val="single" w:sz="2" w:space="0" w:color="E3E3E3"/>
+        </w:pBdr>
+        <w:shd w:val="clear" w:color="auto" w:fill="FFFFFF"/>
+        <w:spacing w:after="0" w:line="240" w:lineRule="auto"/>
+        <w:rPr>
+          <w:rFonts w:ascii="Segoe UI" w:eastAsia="Times New Roman" w:hAnsi="Segoe UI" w:cs="Segoe UI"/>
+          <w:color w:val="0D0D0D"/>
+          <w:kern w:val="0"/>
+          <w:sz w:val="24"/>
+          <w:szCs w:val="24"/>
+          <w14:ligatures w14:val="none"/>
+        </w:rPr>
+      </w:pPr>
+      <w:r>
+        <w:rPr>
+          <w:rFonts w:ascii="Segoe UI" w:eastAsia="Times New Roman" w:hAnsi="Segoe UI" w:cs="Segoe UI"/>
+          <w:b/>
+          <w:bCs/>
+          <w:color w:val="0D0D0D"/>
+          <w:kern w:val="0"/>
+          <w:sz w:val="24"/>
+          <w:szCs w:val="24"/>
+          <w:bdr w:val="single" w:sz="2" w:space="0" w:color="E3E3E3" w:frame="1"/>
+          <w14:ligatures w14:val="none"/>
+        </w:rPr>
+        <w:t>Table Odd Rows</w:t>
+      </w:r>
+      <w:r>
+        <w:rPr>
+          <w:rFonts w:ascii="Segoe UI" w:eastAsia="Times New Roman" w:hAnsi="Segoe UI" w:cs="Segoe UI"/>
+          <w:color w:val="0D0D0D"/>
+          <w:kern w:val="0"/>
+          <w:sz w:val="24"/>
+          <w:szCs w:val="24"/>
+          <w14:ligatures w14:val="none"/>
+        </w:rPr>
+        <w:t xml:space="preserve">: </w:t>
+      </w:r>
+      <w:r>
+        <w:rPr>
+          <w:rFonts w:ascii="Ubuntu Mono" w:eastAsia="Times New Roman" w:hAnsi="Ubuntu Mono" w:cs="Courier New"/>
+          <w:b/>
+          <w:bCs/>
+          <w:color w:val="0D0D0D"/>
+          <w:kern w:val="0"/>
+          <w:sz w:val="21"/>
+          <w:szCs w:val="21"/>
+          <w:bdr w:val="single" w:sz="2" w:space="0" w:color="E3E3E3" w:frame="1"/>
+          <w14:ligatures w14:val="none"/>
+        </w:rPr>
+        <w:t>rgba(0, 0, 0, 0.05)</w:t>
+      </w:r>
+      <w:r>
+        <w:rPr>
+          <w:rFonts w:ascii="Segoe UI" w:eastAsia="Times New Roman" w:hAnsi="Segoe UI" w:cs="Segoe UI"/>
+          <w:color w:val="0D0D0D"/>
+          <w:kern w:val="0"/>
+          <w:sz w:val="24"/>
+          <w:szCs w:val="24"/>
+          <w14:ligatures w14:val="none"/>
+        </w:rPr>
+        <w:t xml:space="preserve"> (very light gray for alternating rows in the table)</w:t>
+      </w:r>
+    </w:p>
+    <w:p>
+      <w:pPr>
+        <w:numPr>
+          <w:ilvl w:val="1"/>
+          <w:numId w:val="11"/>
+        </w:numPr>
+        <w:pBdr>
+          <w:top w:val="single" w:sz="2" w:space="0" w:color="E3E3E3"/>
+          <w:left w:val="single" w:sz="2" w:space="0" w:color="E3E3E3"/>
+          <w:bottom w:val="single" w:sz="2" w:space="0" w:color="E3E3E3"/>
+          <w:right w:val="single" w:sz="2" w:space="0" w:color="E3E3E3"/>
+        </w:pBdr>
+        <w:shd w:val="clear" w:color="auto" w:fill="FFFFFF"/>
+        <w:spacing w:after="0" w:line="240" w:lineRule="auto"/>
+        <w:rPr>
+          <w:rFonts w:ascii="Segoe UI" w:eastAsia="Times New Roman" w:hAnsi="Segoe UI" w:cs="Segoe UI"/>
+          <w:color w:val="0D0D0D"/>
+          <w:kern w:val="0"/>
+          <w:sz w:val="24"/>
+          <w:szCs w:val="24"/>
+          <w14:ligatures w14:val="none"/>
+        </w:rPr>
+      </w:pPr>
+      <w:r>
+        <w:rPr>
+          <w:rFonts w:ascii="Segoe UI" w:eastAsia="Times New Roman" w:hAnsi="Segoe UI" w:cs="Segoe UI"/>
+          <w:b/>
+          <w:bCs/>
+          <w:color w:val="0D0D0D"/>
+          <w:kern w:val="0"/>
+          <w:sz w:val="24"/>
+          <w:szCs w:val="24"/>
+          <w:bdr w:val="single" w:sz="2" w:space="0" w:color="E3E3E3" w:frame="1"/>
+          <w14:ligatures w14:val="none"/>
+        </w:rPr>
+        <w:t>Table Hover</w:t>
+      </w:r>
+      <w:r>
+        <w:rPr>
+          <w:rFonts w:ascii="Segoe UI" w:eastAsia="Times New Roman" w:hAnsi="Segoe UI" w:cs="Segoe UI"/>
+          <w:color w:val="0D0D0D"/>
+          <w:kern w:val="0"/>
+          <w:sz w:val="24"/>
+          <w:szCs w:val="24"/>
+          <w14:ligatures w14:val="none"/>
+        </w:rPr>
+        <w:t xml:space="preserve">: </w:t>
+      </w:r>
+      <w:r>
+        <w:rPr>
+          <w:rFonts w:ascii="Ubuntu Mono" w:eastAsia="Times New Roman" w:hAnsi="Ubuntu Mono" w:cs="Courier New"/>
+          <w:b/>
+          <w:bCs/>
+          <w:color w:val="0D0D0D"/>
+          <w:kern w:val="0"/>
+          <w:sz w:val="21"/>
+          <w:szCs w:val="21"/>
+          <w:bdr w:val="single" w:sz="2" w:space="0" w:color="E3E3E3" w:frame="1"/>
+          <w14:ligatures w14:val="none"/>
+        </w:rPr>
+        <w:t>rgba(220, 220, 220, 0.8)</w:t>
+      </w:r>
+      <w:r>
+        <w:rPr>
+          <w:rFonts w:ascii="Segoe UI" w:eastAsia="Times New Roman" w:hAnsi="Segoe UI" w:cs="Segoe UI"/>
+          <w:color w:val="0D0D0D"/>
+          <w:kern w:val="0"/>
+          <w:sz w:val="24"/>
+          <w:szCs w:val="24"/>
+          <w14:ligatures w14:val="none"/>
+        </w:rPr>
+        <w:t xml:space="preserve"> (light gray when hovering over a row)</w:t>
+      </w:r>
+    </w:p>
+    <w:p>
+      <w:pPr>
+        <w:numPr>
+          <w:ilvl w:val="1"/>
+          <w:numId w:val="11"/>
+        </w:numPr>
+        <w:pBdr>
+          <w:top w:val="single" w:sz="2" w:space="0" w:color="E3E3E3"/>
+          <w:left w:val="single" w:sz="2" w:space="0" w:color="E3E3E3"/>
+          <w:bottom w:val="single" w:sz="2" w:space="0" w:color="E3E3E3"/>
+          <w:right w:val="single" w:sz="2" w:space="0" w:color="E3E3E3"/>
+        </w:pBdr>
+        <w:shd w:val="clear" w:color="auto" w:fill="FFFFFF"/>
+        <w:spacing w:after="0" w:line="240" w:lineRule="auto"/>
+        <w:rPr>
+          <w:rFonts w:ascii="Segoe UI" w:eastAsia="Times New Roman" w:hAnsi="Segoe UI" w:cs="Segoe UI"/>
+          <w:color w:val="0D0D0D"/>
+          <w:kern w:val="0"/>
+          <w:sz w:val="24"/>
+          <w:szCs w:val="24"/>
+          <w14:ligatures w14:val="none"/>
+        </w:rPr>
+      </w:pPr>
+      <w:r>
+        <w:rPr>
+          <w:rFonts w:ascii="Segoe UI" w:eastAsia="Times New Roman" w:hAnsi="Segoe UI" w:cs="Segoe UI"/>
+          <w:b/>
+          <w:bCs/>
+          <w:color w:val="0D0D0D"/>
+          <w:kern w:val="0"/>
+          <w:sz w:val="24"/>
+          <w:szCs w:val="24"/>
+          <w:bdr w:val="single" w:sz="2" w:space="0" w:color="E3E3E3" w:frame="1"/>
+          <w14:ligatures w14:val="none"/>
+        </w:rPr>
+        <w:t>Table Headers</w:t>
+      </w:r>
+      <w:r>
+        <w:rPr>
+          <w:rFonts w:ascii="Segoe UI" w:eastAsia="Times New Roman" w:hAnsi="Segoe UI" w:cs="Segoe UI"/>
+          <w:color w:val="0D0D0D"/>
+          <w:kern w:val="0"/>
+          <w:sz w:val="24"/>
+          <w:szCs w:val="24"/>
+          <w14:ligatures w14:val="none"/>
+        </w:rPr>
+        <w:t xml:space="preserve">: </w:t>
+      </w:r>
+      <w:r>
+        <w:rPr>
+          <w:rFonts w:ascii="Ubuntu Mono" w:eastAsia="Times New Roman" w:hAnsi="Ubuntu Mono" w:cs="Courier New"/>
+          <w:b/>
+          <w:bCs/>
+          <w:color w:val="0D0D0D"/>
+          <w:kern w:val="0"/>
+          <w:sz w:val="21"/>
+          <w:szCs w:val="21"/>
+          <w:bdr w:val="single" w:sz="2" w:space="0" w:color="E3E3E3" w:frame="1"/>
+          <w14:ligatures w14:val="none"/>
+        </w:rPr>
+        <w:t>white</w:t>
+      </w:r>
+    </w:p>
+    <w:p>
+      <w:pPr>
+        <w:numPr>
+          <w:ilvl w:val="0"/>
+          <w:numId w:val="11"/>
+        </w:numPr>
+        <w:pBdr>
+          <w:top w:val="single" w:sz="2" w:space="0" w:color="E3E3E3"/>
+          <w:left w:val="single" w:sz="2" w:space="0" w:color="E3E3E3"/>
+          <w:bottom w:val="single" w:sz="2" w:space="0" w:color="E3E3E3"/>
+          <w:right w:val="single" w:sz="2" w:space="0" w:color="E3E3E3"/>
+        </w:pBdr>
+        <w:shd w:val="clear" w:color="auto" w:fill="FFFFFF"/>
+        <w:spacing w:after="0" w:line="240" w:lineRule="auto"/>
+        <w:rPr>
+          <w:rFonts w:ascii="Segoe UI" w:eastAsia="Times New Roman" w:hAnsi="Segoe UI" w:cs="Segoe UI"/>
+          <w:color w:val="0D0D0D"/>
+          <w:kern w:val="0"/>
+          <w:sz w:val="24"/>
+          <w:szCs w:val="24"/>
+          <w14:ligatures w14:val="none"/>
+        </w:rPr>
+      </w:pPr>
+      <w:r>
+        <w:rPr>
+          <w:rFonts w:ascii="Segoe UI" w:eastAsia="Times New Roman" w:hAnsi="Segoe UI" w:cs="Segoe UI"/>
+          <w:b/>
+          <w:bCs/>
+          <w:color w:val="0D0D0D"/>
+          <w:kern w:val="0"/>
+          <w:sz w:val="24"/>
+          <w:szCs w:val="24"/>
+          <w:bdr w:val="single" w:sz="2" w:space="0" w:color="E3E3E3" w:frame="1"/>
+          <w14:ligatures w14:val="none"/>
+        </w:rPr>
+        <w:t>Text Colors</w:t>
+      </w:r>
+      <w:r>
+        <w:rPr>
+          <w:rFonts w:ascii="Segoe UI" w:eastAsia="Times New Roman" w:hAnsi="Segoe UI" w:cs="Segoe UI"/>
+          <w:color w:val="0D0D0D"/>
+          <w:kern w:val="0"/>
+          <w:sz w:val="24"/>
+          <w:szCs w:val="24"/>
+          <w14:ligatures w14:val="none"/>
+        </w:rPr>
+        <w:t>:</w:t>
+      </w:r>
+    </w:p>
+    <w:p>
+      <w:pPr>
+        <w:numPr>
+          <w:ilvl w:val="1"/>
+          <w:numId w:val="11"/>
+        </w:numPr>
+        <w:pBdr>
+          <w:top w:val="single" w:sz="2" w:space="0" w:color="E3E3E3"/>
+          <w:left w:val="single" w:sz="2" w:space="0" w:color="E3E3E3"/>
+          <w:bottom w:val="single" w:sz="2" w:space="0" w:color="E3E3E3"/>
+          <w:right w:val="single" w:sz="2" w:space="0" w:color="E3E3E3"/>
+        </w:pBdr>
+        <w:shd w:val="clear" w:color="auto" w:fill="FFFFFF"/>
+        <w:spacing w:after="0" w:line="240" w:lineRule="auto"/>
+        <w:rPr>
+          <w:rFonts w:ascii="Segoe UI" w:eastAsia="Times New Roman" w:hAnsi="Segoe UI" w:cs="Segoe UI"/>
+          <w:color w:val="0D0D0D"/>
+          <w:kern w:val="0"/>
+          <w:sz w:val="24"/>
+          <w:szCs w:val="24"/>
+          <w14:ligatures w14:val="none"/>
+        </w:rPr>
+      </w:pPr>
+      <w:r>
+        <w:rPr>
+          <w:rFonts w:ascii="Segoe UI" w:eastAsia="Times New Roman" w:hAnsi="Segoe UI" w:cs="Segoe UI"/>
+          <w:b/>
+          <w:bCs/>
+          <w:color w:val="0D0D0D"/>
+          <w:kern w:val="0"/>
+          <w:sz w:val="24"/>
+          <w:szCs w:val="24"/>
+          <w:bdr w:val="single" w:sz="2" w:space="0" w:color="E3E3E3" w:frame="1"/>
+          <w14:ligatures w14:val="none"/>
+        </w:rPr>
+        <w:t>Main Heading (</w:t>
+      </w:r>
+      <w:r>
+        <w:rPr>
+          <w:rFonts w:ascii="Ubuntu Mono" w:eastAsia="Times New Roman" w:hAnsi="Ubuntu Mono" w:cs="Courier New"/>
+          <w:b/>
+          <w:bCs/>
+          <w:color w:val="0D0D0D"/>
+          <w:kern w:val="0"/>
+          <w:sz w:val="21"/>
+          <w:szCs w:val="21"/>
+          <w:bdr w:val="single" w:sz="2" w:space="0" w:color="E3E3E3" w:frame="1"/>
+          <w14:ligatures w14:val="none"/>
+        </w:rPr>
+        <w:t>h1</w:t>
+      </w:r>
+      <w:r>
+        <w:rPr>
+          <w:rFonts w:ascii="Segoe UI" w:eastAsia="Times New Roman" w:hAnsi="Segoe UI" w:cs="Segoe UI"/>
+          <w:b/>
+          <w:bCs/>
+          <w:color w:val="0D0D0D"/>
+          <w:kern w:val="0"/>
+          <w:sz w:val="24"/>
+          <w:szCs w:val="24"/>
+          <w:bdr w:val="single" w:sz="2" w:space="0" w:color="E3E3E3" w:frame="1"/>
+          <w14:ligatures w14:val="none"/>
+        </w:rPr>
+        <w:t>)</w:t>
+      </w:r>
+      <w:r>
+        <w:rPr>
+          <w:rFonts w:ascii="Segoe UI" w:eastAsia="Times New Roman" w:hAnsi="Segoe UI" w:cs="Segoe UI"/>
+          <w:color w:val="0D0D0D"/>
+          <w:kern w:val="0"/>
+          <w:sz w:val="24"/>
+          <w:szCs w:val="24"/>
+          <w14:ligatures w14:val="none"/>
+        </w:rPr>
+        <w:t xml:space="preserve">: </w:t>
+      </w:r>
+      <w:r>
+        <w:rPr>
+          <w:rFonts w:ascii="Ubuntu Mono" w:eastAsia="Times New Roman" w:hAnsi="Ubuntu Mono" w:cs="Courier New"/>
+          <w:b/>
+          <w:bCs/>
+          <w:color w:val="0D0D0D"/>
+          <w:kern w:val="0"/>
+          <w:sz w:val="21"/>
+          <w:szCs w:val="21"/>
+          <w:bdr w:val="single" w:sz="2" w:space="0" w:color="E3E3E3" w:frame="1"/>
+          <w14:ligatures w14:val="none"/>
+        </w:rPr>
+        <w:t>#333</w:t>
+      </w:r>
+      <w:r>
+        <w:rPr>
+          <w:rFonts w:ascii="Segoe UI" w:eastAsia="Times New Roman" w:hAnsi="Segoe UI" w:cs="Segoe UI"/>
+          <w:color w:val="0D0D0D"/>
+          <w:kern w:val="0"/>
+          <w:sz w:val="24"/>
+          <w:szCs w:val="24"/>
+          <w14:ligatures w14:val="none"/>
+        </w:rPr>
+        <w:t xml:space="preserve"> (dark gray)</w:t>
+      </w:r>
+    </w:p>
+    <w:p>
+      <w:pPr>
+        <w:numPr>
+          <w:ilvl w:val="1"/>
+          <w:numId w:val="11"/>
+        </w:numPr>
+        <w:pBdr>
+          <w:top w:val="single" w:sz="2" w:space="0" w:color="E3E3E3"/>
+          <w:left w:val="single" w:sz="2" w:space="0" w:color="E3E3E3"/>
+          <w:bottom w:val="single" w:sz="2" w:space="0" w:color="E3E3E3"/>
+          <w:right w:val="single" w:sz="2" w:space="0" w:color="E3E3E3"/>
+        </w:pBdr>
+        <w:shd w:val="clear" w:color="auto" w:fill="FFFFFF"/>
+        <w:spacing w:after="0" w:line="240" w:lineRule="auto"/>
+        <w:rPr>
+          <w:rFonts w:ascii="Segoe UI" w:eastAsia="Times New Roman" w:hAnsi="Segoe UI" w:cs="Segoe UI"/>
+          <w:color w:val="0D0D0D"/>
+          <w:kern w:val="0"/>
+          <w:sz w:val="24"/>
+          <w:szCs w:val="24"/>
+          <w14:ligatures w14:val="none"/>
+        </w:rPr>
+      </w:pPr>
+      <w:r>
+        <w:rPr>
+          <w:rFonts w:ascii="Segoe UI" w:eastAsia="Times New Roman" w:hAnsi="Segoe UI" w:cs="Segoe UI"/>
+          <w:b/>
+          <w:bCs/>
+          <w:color w:val="0D0D0D"/>
+          <w:kern w:val="0"/>
+          <w:sz w:val="24"/>
+          <w:szCs w:val="24"/>
+          <w:bdr w:val="single" w:sz="2" w:space="0" w:color="E3E3E3" w:frame="1"/>
+          <w14:ligatures w14:val="none"/>
+        </w:rPr>
+        <w:t>General Text and Table Data</w:t>
+      </w:r>
+      <w:r>
+        <w:rPr>
+          <w:rFonts w:ascii="Segoe UI" w:eastAsia="Times New Roman" w:hAnsi="Segoe UI" w:cs="Segoe UI"/>
+          <w:color w:val="0D0D0D"/>
+          <w:kern w:val="0"/>
+          <w:sz w:val="24"/>
+          <w:szCs w:val="24"/>
+          <w14:ligatures w14:val="none"/>
+        </w:rPr>
+        <w:t>: There's no specific color set, so it defaults to the browser's standard black.</w:t>
+      </w:r>
+    </w:p>
+    <w:p>
+      <w:pPr>
+        <w:pBdr>
+          <w:top w:val="single" w:sz="2" w:space="0" w:color="E3E3E3"/>
+          <w:left w:val="single" w:sz="2" w:space="0" w:color="E3E3E3"/>
+          <w:bottom w:val="single" w:sz="2" w:space="0" w:color="E3E3E3"/>
+          <w:right w:val="single" w:sz="2" w:space="0" w:color="E3E3E3"/>
+        </w:pBdr>
+        <w:shd w:val="clear" w:color="auto" w:fill="FFFFFF"/>
+        <w:spacing w:before="100" w:beforeAutospacing="1" w:after="100" w:afterAutospacing="1" w:line="240" w:lineRule="auto"/>
+        <w:outlineLvl w:val="2"/>
+        <w:rPr>
+          <w:rFonts w:ascii="Segoe UI" w:eastAsia="Times New Roman" w:hAnsi="Segoe UI" w:cs="Segoe UI"/>
+          <w:b/>
+          <w:bCs/>
+          <w:color w:val="0D0D0D"/>
+          <w:kern w:val="0"/>
+          <w:sz w:val="30"/>
+          <w:szCs w:val="30"/>
+          <w14:ligatures w14:val="none"/>
+        </w:rPr>
+      </w:pPr>
+      <w:r>
+        <w:rPr>
+          <w:rFonts w:ascii="Segoe UI" w:eastAsia="Times New Roman" w:hAnsi="Segoe UI" w:cs="Segoe UI"/>
+          <w:b/>
+          <w:bCs/>
+          <w:color w:val="0D0D0D"/>
+          <w:kern w:val="0"/>
+          <w:sz w:val="30"/>
+          <w:szCs w:val="30"/>
+          <w14:ligatures w14:val="none"/>
+        </w:rPr>
+        <w:t>Borders and Styling</w:t>
+      </w:r>
+    </w:p>
+    <w:p>
+      <w:pPr>
+        <w:numPr>
+          <w:ilvl w:val="0"/>
+          <w:numId w:val="12"/>
+        </w:numPr>
+        <w:pBdr>
+          <w:top w:val="single" w:sz="2" w:space="0" w:color="E3E3E3"/>
+          <w:left w:val="single" w:sz="2" w:space="0" w:color="E3E3E3"/>
+          <w:bottom w:val="single" w:sz="2" w:space="0" w:color="E3E3E3"/>
+          <w:right w:val="single" w:sz="2" w:space="0" w:color="E3E3E3"/>
+        </w:pBdr>
+        <w:shd w:val="clear" w:color="auto" w:fill="FFFFFF"/>
+        <w:spacing w:after="0" w:line="240" w:lineRule="auto"/>
+        <w:rPr>
+          <w:rFonts w:ascii="Segoe UI" w:eastAsia="Times New Roman" w:hAnsi="Segoe UI" w:cs="Segoe UI"/>
+          <w:color w:val="0D0D0D"/>
+          <w:kern w:val="0"/>
+          <w:sz w:val="24"/>
+          <w:szCs w:val="24"/>
+          <w14:ligatures w14:val="none"/>
+        </w:rPr>
+      </w:pPr>
+      <w:r>
+        <w:rPr>
+          <w:rFonts w:ascii="Segoe UI" w:eastAsia="Times New Roman" w:hAnsi="Segoe UI" w:cs="Segoe UI"/>
+          <w:b/>
+          <w:bCs/>
+          <w:color w:val="0D0D0D"/>
+          <w:kern w:val="0"/>
+          <w:sz w:val="24"/>
+          <w:szCs w:val="24"/>
+          <w:bdr w:val="single" w:sz="2" w:space="0" w:color="E3E3E3" w:frame="1"/>
+          <w14:ligatures w14:val="none"/>
+        </w:rPr>
+        <w:t>Table Borders</w:t>
+      </w:r>
+      <w:r>
+        <w:rPr>
+          <w:rFonts w:ascii="Segoe UI" w:eastAsia="Times New Roman" w:hAnsi="Segoe UI" w:cs="Segoe UI"/>
+          <w:color w:val="0D0D0D"/>
+          <w:kern w:val="0"/>
+          <w:sz w:val="24"/>
+          <w:szCs w:val="24"/>
+          <w14:ligatures w14:val="none"/>
+        </w:rPr>
+        <w:t xml:space="preserve">: </w:t>
+      </w:r>
+      <w:r>
+        <w:rPr>
+          <w:rFonts w:ascii="Ubuntu Mono" w:eastAsia="Times New Roman" w:hAnsi="Ubuntu Mono" w:cs="Courier New"/>
+          <w:b/>
+          <w:bCs/>
+          <w:color w:val="0D0D0D"/>
+          <w:kern w:val="0"/>
+          <w:sz w:val="21"/>
+          <w:szCs w:val="21"/>
+          <w:bdr w:val="single" w:sz="2" w:space="0" w:color="E3E3E3" w:frame="1"/>
+          <w14:ligatures w14:val="none"/>
+        </w:rPr>
+        <w:t>1px solid #dee2e6</w:t>
+      </w:r>
+      <w:r>
+        <w:rPr>
+          <w:rFonts w:ascii="Segoe UI" w:eastAsia="Times New Roman" w:hAnsi="Segoe UI" w:cs="Segoe UI"/>
+          <w:color w:val="0D0D0D"/>
+          <w:kern w:val="0"/>
+          <w:sz w:val="24"/>
+          <w:szCs w:val="24"/>
+          <w14:ligatures w14:val="none"/>
+        </w:rPr>
+        <w:t xml:space="preserve"> (a light gray border around the table and cells)</w:t>
+      </w:r>
+    </w:p>
+    <w:p>
+      <w:pPr>
+        <w:numPr>
+          <w:ilvl w:val="0"/>
+          <w:numId w:val="12"/>
+        </w:numPr>
+        <w:pBdr>
+          <w:top w:val="single" w:sz="2" w:space="0" w:color="E3E3E3"/>
+          <w:left w:val="single" w:sz="2" w:space="0" w:color="E3E3E3"/>
+          <w:bottom w:val="single" w:sz="2" w:space="0" w:color="E3E3E3"/>
+          <w:right w:val="single" w:sz="2" w:space="0" w:color="E3E3E3"/>
+        </w:pBdr>
+        <w:shd w:val="clear" w:color="auto" w:fill="FFFFFF"/>
+        <w:spacing w:after="0" w:line="240" w:lineRule="auto"/>
+        <w:rPr>
+          <w:rFonts w:ascii="Segoe UI" w:eastAsia="Times New Roman" w:hAnsi="Segoe UI" w:cs="Segoe UI"/>
+          <w:color w:val="0D0D0D"/>
+          <w:kern w:val="0"/>
+          <w:sz w:val="24"/>
+          <w:szCs w:val="24"/>
+          <w14:ligatures w14:val="none"/>
+        </w:rPr>
+      </w:pPr>
+      <w:r>
+        <w:rPr>
+          <w:rFonts w:ascii="Segoe UI" w:eastAsia="Times New Roman" w:hAnsi="Segoe UI" w:cs="Segoe UI"/>
+          <w:b/>
+          <w:bCs/>
+          <w:color w:val="0D0D0D"/>
+          <w:kern w:val="0"/>
+          <w:sz w:val="24"/>
+          <w:szCs w:val="24"/>
+          <w:bdr w:val="single" w:sz="2" w:space="0" w:color="E3E3E3" w:frame="1"/>
+          <w14:ligatures w14:val="none"/>
+        </w:rPr>
+        <w:t>Input Borders</w:t>
+      </w:r>
+      <w:r>
+        <w:rPr>
+          <w:rFonts w:ascii="Segoe UI" w:eastAsia="Times New Roman" w:hAnsi="Segoe UI" w:cs="Segoe UI"/>
+          <w:color w:val="0D0D0D"/>
+          <w:kern w:val="0"/>
+          <w:sz w:val="24"/>
+          <w:szCs w:val="24"/>
+          <w14:ligatures w14:val="none"/>
+        </w:rPr>
+        <w:t xml:space="preserve">: </w:t>
+      </w:r>
+      <w:r>
+        <w:rPr>
+          <w:rFonts w:ascii="Ubuntu Mono" w:eastAsia="Times New Roman" w:hAnsi="Ubuntu Mono" w:cs="Courier New"/>
+          <w:b/>
+          <w:bCs/>
+          <w:color w:val="0D0D0D"/>
+          <w:kern w:val="0"/>
+          <w:sz w:val="21"/>
+          <w:szCs w:val="21"/>
+          <w:bdr w:val="single" w:sz="2" w:space="0" w:color="E3E3E3" w:frame="1"/>
+          <w14:ligatures w14:val="none"/>
+        </w:rPr>
+        <w:t>1px solid #ccc</w:t>
+      </w:r>
+      <w:r>
+        <w:rPr>
+          <w:rFonts w:ascii="Segoe UI" w:eastAsia="Times New Roman" w:hAnsi="Segoe UI" w:cs="Segoe UI"/>
+          <w:color w:val="0D0D0D"/>
+          <w:kern w:val="0"/>
+          <w:sz w:val="24"/>
+          <w:szCs w:val="24"/>
+          <w14:ligatures w14:val="none"/>
+        </w:rPr>
+        <w:t xml:space="preserve"> (light gray border around inputs)</w:t>
+      </w:r>
+    </w:p>
+    <w:p>
+      <w:pPr>
+        <w:pBdr>
+          <w:top w:val="single" w:sz="2" w:space="0" w:color="E3E3E3"/>
+          <w:left w:val="single" w:sz="2" w:space="0" w:color="E3E3E3"/>
+          <w:bottom w:val="single" w:sz="2" w:space="0" w:color="E3E3E3"/>
+          <w:right w:val="single" w:sz="2" w:space="0" w:color="E3E3E3"/>
+        </w:pBdr>
+        <w:shd w:val="clear" w:color="auto" w:fill="FFFFFF"/>
+        <w:spacing w:before="300" w:after="0" w:line="240" w:lineRule="auto"/>
+        <w:rPr>
+          <w:rFonts w:ascii="Segoe UI" w:eastAsia="Times New Roman" w:hAnsi="Segoe UI" w:cs="Segoe UI"/>
+          <w:color w:val="0D0D0D"/>
+          <w:kern w:val="0"/>
+          <w:sz w:val="24"/>
+          <w:szCs w:val="24"/>
+          <w14:ligatures w14:val="none"/>
+        </w:rPr>
+      </w:pPr>
+      <w:r>
+        <w:rPr>
+          <w:rFonts w:ascii="Segoe UI" w:eastAsia="Times New Roman" w:hAnsi="Segoe UI" w:cs="Segoe UI"/>
+          <w:color w:val="0D0D0D"/>
+          <w:kern w:val="0"/>
+          <w:sz w:val="24"/>
+          <w:szCs w:val="24"/>
+          <w14:ligatures w14:val="none"/>
+        </w:rPr>
+        <w:t>This setup from the Dash application uses Bootstrap themes, which could also influence other stylings like button colors, margins, or paddings that aren't explicitly overridden in your custom CSS.</w:t>
+      </w:r>
+    </w:p>
+    <w:p/>
+    <w:p/>
+    <w:p>
+      <w:r>
+        <w:rPr>
+          <w:b/>
+          <w:bCs/>
+        </w:rPr>
+        <w:lastRenderedPageBreak/>
         <w:t>Why</w:t>
       </w:r>
       <w:r>
         <w:t xml:space="preserve">: </w:t>
       </w:r>
       <w:r>
-        <w:t xml:space="preserve">PDF, </w:t>
-      </w:r>
-      <w:proofErr w:type="spellStart"/>
-      <w:r>
-        <w:t>Rstudio</w:t>
-      </w:r>
-      <w:proofErr w:type="spellEnd"/>
-      <w:r>
-        <w:t xml:space="preserve"> send. Less is more. </w:t>
-      </w:r>
-      <w:r>
-        <w:t xml:space="preserve">Then in couple weeks, can hit him with </w:t>
-      </w:r>
-      <w:proofErr w:type="spellStart"/>
-      <w:r>
-        <w:t>powerpoint</w:t>
-      </w:r>
-      <w:proofErr w:type="spellEnd"/>
-      <w:r>
-        <w:t xml:space="preserve">/ </w:t>
-      </w:r>
-      <w:proofErr w:type="spellStart"/>
-      <w:r>
-        <w:t>github</w:t>
-      </w:r>
-      <w:proofErr w:type="spellEnd"/>
-      <w:r>
-        <w:t xml:space="preserve"> repo. </w:t>
+        <w:t xml:space="preserve">PDF, Rstudio send. Less is more. </w:t>
+      </w:r>
+      <w:r>
+        <w:t>Then in couple weeks, can hit him with powerpoint</w:t>
+      </w:r>
+      <w:r>
+        <w:t xml:space="preserve">/ github repo. </w:t>
       </w:r>
       <w:r>
         <w:t xml:space="preserve">But I also believe honestly, that the world should have something like this. Like should be easily searchable, which </w:t>
@@ -528,15 +2659,7 @@
     </w:tbl>
     <w:p>
       <w:r>
-        <w:t>Or just given two years (</w:t>
-      </w:r>
-      <w:proofErr w:type="spellStart"/>
-      <w:r>
-        <w:t>eg</w:t>
-      </w:r>
-      <w:proofErr w:type="spellEnd"/>
-      <w:r>
-        <w:t xml:space="preserve"> 2000, 2022) </w:t>
+        <w:t xml:space="preserve">Or just given two years (eg 2000, 2022) </w:t>
       </w:r>
       <w:r>
         <w:t xml:space="preserve">gets three columns. </w:t>
@@ -737,15 +2860,7 @@
         </w:numPr>
       </w:pPr>
       <w:r>
-        <w:t xml:space="preserve">Create table with all pairings given </w:t>
-      </w:r>
-      <w:proofErr w:type="spellStart"/>
-      <w:r>
-        <w:t>dataframe</w:t>
-      </w:r>
-      <w:proofErr w:type="spellEnd"/>
-      <w:r>
-        <w:t xml:space="preserve"> </w:t>
+        <w:t xml:space="preserve">Create table with all pairings given dataframe </w:t>
       </w:r>
     </w:p>
     <w:p/>
@@ -784,15 +2899,7 @@
           </w:tcPr>
           <w:p>
             <w:r>
-              <w:t xml:space="preserve">Attribute (Politics, age, </w:t>
-            </w:r>
-            <w:proofErr w:type="spellStart"/>
-            <w:r>
-              <w:t>etc</w:t>
-            </w:r>
-            <w:proofErr w:type="spellEnd"/>
-            <w:r>
-              <w:t>…)</w:t>
+              <w:t>Attribute (Politics, age, etc…)</w:t>
             </w:r>
           </w:p>
         </w:tc>
@@ -928,15 +3035,7 @@
           </w:tcPr>
           <w:p>
             <w:r>
-              <w:t xml:space="preserve">Attribute (Politics, age, </w:t>
-            </w:r>
-            <w:proofErr w:type="spellStart"/>
-            <w:r>
-              <w:t>etc</w:t>
-            </w:r>
-            <w:proofErr w:type="spellEnd"/>
-            <w:r>
-              <w:t>…)</w:t>
+              <w:t>Attribute (Politics, age, etc…)</w:t>
             </w:r>
           </w:p>
         </w:tc>
@@ -1030,6 +3129,7 @@
           </w:tcPr>
           <w:p>
             <w:r>
+              <w:lastRenderedPageBreak/>
               <w:t>…</w:t>
             </w:r>
           </w:p>
@@ -1266,6 +3366,155 @@
     </w:lvl>
   </w:abstractNum>
   <w:abstractNum w:abstractNumId="1" w15:restartNumberingAfterBreak="0">
+    <w:nsid w:val="102A5ABC"/>
+    <w:multiLevelType w:val="multilevel"/>
+    <w:tmpl w:val="38D6B34C"/>
+    <w:lvl w:ilvl="0">
+      <w:start w:val="1"/>
+      <w:numFmt w:val="bullet"/>
+      <w:lvlText w:val=""/>
+      <w:lvlJc w:val="left"/>
+      <w:pPr>
+        <w:tabs>
+          <w:tab w:val="num" w:pos="720"/>
+        </w:tabs>
+        <w:ind w:left="720" w:hanging="360"/>
+      </w:pPr>
+      <w:rPr>
+        <w:rFonts w:ascii="Symbol" w:hAnsi="Symbol" w:hint="default"/>
+        <w:sz w:val="20"/>
+      </w:rPr>
+    </w:lvl>
+    <w:lvl w:ilvl="1">
+      <w:start w:val="1"/>
+      <w:numFmt w:val="bullet"/>
+      <w:lvlText w:val=""/>
+      <w:lvlJc w:val="left"/>
+      <w:pPr>
+        <w:tabs>
+          <w:tab w:val="num" w:pos="1440"/>
+        </w:tabs>
+        <w:ind w:left="1440" w:hanging="360"/>
+      </w:pPr>
+      <w:rPr>
+        <w:rFonts w:ascii="Symbol" w:hAnsi="Symbol" w:hint="default"/>
+        <w:sz w:val="20"/>
+      </w:rPr>
+    </w:lvl>
+    <w:lvl w:ilvl="2" w:tentative="1">
+      <w:start w:val="1"/>
+      <w:numFmt w:val="bullet"/>
+      <w:lvlText w:val=""/>
+      <w:lvlJc w:val="left"/>
+      <w:pPr>
+        <w:tabs>
+          <w:tab w:val="num" w:pos="2160"/>
+        </w:tabs>
+        <w:ind w:left="2160" w:hanging="360"/>
+      </w:pPr>
+      <w:rPr>
+        <w:rFonts w:ascii="Symbol" w:hAnsi="Symbol" w:hint="default"/>
+        <w:sz w:val="20"/>
+      </w:rPr>
+    </w:lvl>
+    <w:lvl w:ilvl="3" w:tentative="1">
+      <w:start w:val="1"/>
+      <w:numFmt w:val="bullet"/>
+      <w:lvlText w:val=""/>
+      <w:lvlJc w:val="left"/>
+      <w:pPr>
+        <w:tabs>
+          <w:tab w:val="num" w:pos="2880"/>
+        </w:tabs>
+        <w:ind w:left="2880" w:hanging="360"/>
+      </w:pPr>
+      <w:rPr>
+        <w:rFonts w:ascii="Symbol" w:hAnsi="Symbol" w:hint="default"/>
+        <w:sz w:val="20"/>
+      </w:rPr>
+    </w:lvl>
+    <w:lvl w:ilvl="4" w:tentative="1">
+      <w:start w:val="1"/>
+      <w:numFmt w:val="bullet"/>
+      <w:lvlText w:val=""/>
+      <w:lvlJc w:val="left"/>
+      <w:pPr>
+        <w:tabs>
+          <w:tab w:val="num" w:pos="3600"/>
+        </w:tabs>
+        <w:ind w:left="3600" w:hanging="360"/>
+      </w:pPr>
+      <w:rPr>
+        <w:rFonts w:ascii="Symbol" w:hAnsi="Symbol" w:hint="default"/>
+        <w:sz w:val="20"/>
+      </w:rPr>
+    </w:lvl>
+    <w:lvl w:ilvl="5" w:tentative="1">
+      <w:start w:val="1"/>
+      <w:numFmt w:val="bullet"/>
+      <w:lvlText w:val=""/>
+      <w:lvlJc w:val="left"/>
+      <w:pPr>
+        <w:tabs>
+          <w:tab w:val="num" w:pos="4320"/>
+        </w:tabs>
+        <w:ind w:left="4320" w:hanging="360"/>
+      </w:pPr>
+      <w:rPr>
+        <w:rFonts w:ascii="Symbol" w:hAnsi="Symbol" w:hint="default"/>
+        <w:sz w:val="20"/>
+      </w:rPr>
+    </w:lvl>
+    <w:lvl w:ilvl="6" w:tentative="1">
+      <w:start w:val="1"/>
+      <w:numFmt w:val="bullet"/>
+      <w:lvlText w:val=""/>
+      <w:lvlJc w:val="left"/>
+      <w:pPr>
+        <w:tabs>
+          <w:tab w:val="num" w:pos="5040"/>
+        </w:tabs>
+        <w:ind w:left="5040" w:hanging="360"/>
+      </w:pPr>
+      <w:rPr>
+        <w:rFonts w:ascii="Symbol" w:hAnsi="Symbol" w:hint="default"/>
+        <w:sz w:val="20"/>
+      </w:rPr>
+    </w:lvl>
+    <w:lvl w:ilvl="7" w:tentative="1">
+      <w:start w:val="1"/>
+      <w:numFmt w:val="bullet"/>
+      <w:lvlText w:val=""/>
+      <w:lvlJc w:val="left"/>
+      <w:pPr>
+        <w:tabs>
+          <w:tab w:val="num" w:pos="5760"/>
+        </w:tabs>
+        <w:ind w:left="5760" w:hanging="360"/>
+      </w:pPr>
+      <w:rPr>
+        <w:rFonts w:ascii="Symbol" w:hAnsi="Symbol" w:hint="default"/>
+        <w:sz w:val="20"/>
+      </w:rPr>
+    </w:lvl>
+    <w:lvl w:ilvl="8" w:tentative="1">
+      <w:start w:val="1"/>
+      <w:numFmt w:val="bullet"/>
+      <w:lvlText w:val=""/>
+      <w:lvlJc w:val="left"/>
+      <w:pPr>
+        <w:tabs>
+          <w:tab w:val="num" w:pos="6480"/>
+        </w:tabs>
+        <w:ind w:left="6480" w:hanging="360"/>
+      </w:pPr>
+      <w:rPr>
+        <w:rFonts w:ascii="Symbol" w:hAnsi="Symbol" w:hint="default"/>
+        <w:sz w:val="20"/>
+      </w:rPr>
+    </w:lvl>
+  </w:abstractNum>
+  <w:abstractNum w:abstractNumId="2" w15:restartNumberingAfterBreak="0">
     <w:nsid w:val="15AE6810"/>
     <w:multiLevelType w:val="hybridMultilevel"/>
     <w:tmpl w:val="C4964F14"/>
@@ -1378,7 +3627,7 @@
       </w:rPr>
     </w:lvl>
   </w:abstractNum>
-  <w:abstractNum w:abstractNumId="2" w15:restartNumberingAfterBreak="0">
+  <w:abstractNum w:abstractNumId="3" w15:restartNumberingAfterBreak="0">
     <w:nsid w:val="202676C0"/>
     <w:multiLevelType w:val="hybridMultilevel"/>
     <w:tmpl w:val="ECBA5B22"/>
@@ -1464,7 +3713,7 @@
       </w:pPr>
     </w:lvl>
   </w:abstractNum>
-  <w:abstractNum w:abstractNumId="3" w15:restartNumberingAfterBreak="0">
+  <w:abstractNum w:abstractNumId="4" w15:restartNumberingAfterBreak="0">
     <w:nsid w:val="27E25409"/>
     <w:multiLevelType w:val="hybridMultilevel"/>
     <w:tmpl w:val="8C34495E"/>
@@ -1577,7 +3826,7 @@
       </w:rPr>
     </w:lvl>
   </w:abstractNum>
-  <w:abstractNum w:abstractNumId="4" w15:restartNumberingAfterBreak="0">
+  <w:abstractNum w:abstractNumId="5" w15:restartNumberingAfterBreak="0">
     <w:nsid w:val="2E8F5478"/>
     <w:multiLevelType w:val="hybridMultilevel"/>
     <w:tmpl w:val="92A08D48"/>
@@ -1663,7 +3912,156 @@
       </w:pPr>
     </w:lvl>
   </w:abstractNum>
-  <w:abstractNum w:abstractNumId="5" w15:restartNumberingAfterBreak="0">
+  <w:abstractNum w:abstractNumId="6" w15:restartNumberingAfterBreak="0">
+    <w:nsid w:val="388C1F41"/>
+    <w:multiLevelType w:val="multilevel"/>
+    <w:tmpl w:val="8BDA9EB6"/>
+    <w:lvl w:ilvl="0">
+      <w:start w:val="1"/>
+      <w:numFmt w:val="bullet"/>
+      <w:lvlText w:val=""/>
+      <w:lvlJc w:val="left"/>
+      <w:pPr>
+        <w:tabs>
+          <w:tab w:val="num" w:pos="720"/>
+        </w:tabs>
+        <w:ind w:left="720" w:hanging="360"/>
+      </w:pPr>
+      <w:rPr>
+        <w:rFonts w:ascii="Symbol" w:hAnsi="Symbol" w:hint="default"/>
+        <w:sz w:val="20"/>
+      </w:rPr>
+    </w:lvl>
+    <w:lvl w:ilvl="1" w:tentative="1">
+      <w:start w:val="1"/>
+      <w:numFmt w:val="bullet"/>
+      <w:lvlText w:val=""/>
+      <w:lvlJc w:val="left"/>
+      <w:pPr>
+        <w:tabs>
+          <w:tab w:val="num" w:pos="1440"/>
+        </w:tabs>
+        <w:ind w:left="1440" w:hanging="360"/>
+      </w:pPr>
+      <w:rPr>
+        <w:rFonts w:ascii="Symbol" w:hAnsi="Symbol" w:hint="default"/>
+        <w:sz w:val="20"/>
+      </w:rPr>
+    </w:lvl>
+    <w:lvl w:ilvl="2" w:tentative="1">
+      <w:start w:val="1"/>
+      <w:numFmt w:val="bullet"/>
+      <w:lvlText w:val=""/>
+      <w:lvlJc w:val="left"/>
+      <w:pPr>
+        <w:tabs>
+          <w:tab w:val="num" w:pos="2160"/>
+        </w:tabs>
+        <w:ind w:left="2160" w:hanging="360"/>
+      </w:pPr>
+      <w:rPr>
+        <w:rFonts w:ascii="Symbol" w:hAnsi="Symbol" w:hint="default"/>
+        <w:sz w:val="20"/>
+      </w:rPr>
+    </w:lvl>
+    <w:lvl w:ilvl="3" w:tentative="1">
+      <w:start w:val="1"/>
+      <w:numFmt w:val="bullet"/>
+      <w:lvlText w:val=""/>
+      <w:lvlJc w:val="left"/>
+      <w:pPr>
+        <w:tabs>
+          <w:tab w:val="num" w:pos="2880"/>
+        </w:tabs>
+        <w:ind w:left="2880" w:hanging="360"/>
+      </w:pPr>
+      <w:rPr>
+        <w:rFonts w:ascii="Symbol" w:hAnsi="Symbol" w:hint="default"/>
+        <w:sz w:val="20"/>
+      </w:rPr>
+    </w:lvl>
+    <w:lvl w:ilvl="4" w:tentative="1">
+      <w:start w:val="1"/>
+      <w:numFmt w:val="bullet"/>
+      <w:lvlText w:val=""/>
+      <w:lvlJc w:val="left"/>
+      <w:pPr>
+        <w:tabs>
+          <w:tab w:val="num" w:pos="3600"/>
+        </w:tabs>
+        <w:ind w:left="3600" w:hanging="360"/>
+      </w:pPr>
+      <w:rPr>
+        <w:rFonts w:ascii="Symbol" w:hAnsi="Symbol" w:hint="default"/>
+        <w:sz w:val="20"/>
+      </w:rPr>
+    </w:lvl>
+    <w:lvl w:ilvl="5" w:tentative="1">
+      <w:start w:val="1"/>
+      <w:numFmt w:val="bullet"/>
+      <w:lvlText w:val=""/>
+      <w:lvlJc w:val="left"/>
+      <w:pPr>
+        <w:tabs>
+          <w:tab w:val="num" w:pos="4320"/>
+        </w:tabs>
+        <w:ind w:left="4320" w:hanging="360"/>
+      </w:pPr>
+      <w:rPr>
+        <w:rFonts w:ascii="Symbol" w:hAnsi="Symbol" w:hint="default"/>
+        <w:sz w:val="20"/>
+      </w:rPr>
+    </w:lvl>
+    <w:lvl w:ilvl="6" w:tentative="1">
+      <w:start w:val="1"/>
+      <w:numFmt w:val="bullet"/>
+      <w:lvlText w:val=""/>
+      <w:lvlJc w:val="left"/>
+      <w:pPr>
+        <w:tabs>
+          <w:tab w:val="num" w:pos="5040"/>
+        </w:tabs>
+        <w:ind w:left="5040" w:hanging="360"/>
+      </w:pPr>
+      <w:rPr>
+        <w:rFonts w:ascii="Symbol" w:hAnsi="Symbol" w:hint="default"/>
+        <w:sz w:val="20"/>
+      </w:rPr>
+    </w:lvl>
+    <w:lvl w:ilvl="7" w:tentative="1">
+      <w:start w:val="1"/>
+      <w:numFmt w:val="bullet"/>
+      <w:lvlText w:val=""/>
+      <w:lvlJc w:val="left"/>
+      <w:pPr>
+        <w:tabs>
+          <w:tab w:val="num" w:pos="5760"/>
+        </w:tabs>
+        <w:ind w:left="5760" w:hanging="360"/>
+      </w:pPr>
+      <w:rPr>
+        <w:rFonts w:ascii="Symbol" w:hAnsi="Symbol" w:hint="default"/>
+        <w:sz w:val="20"/>
+      </w:rPr>
+    </w:lvl>
+    <w:lvl w:ilvl="8" w:tentative="1">
+      <w:start w:val="1"/>
+      <w:numFmt w:val="bullet"/>
+      <w:lvlText w:val=""/>
+      <w:lvlJc w:val="left"/>
+      <w:pPr>
+        <w:tabs>
+          <w:tab w:val="num" w:pos="6480"/>
+        </w:tabs>
+        <w:ind w:left="6480" w:hanging="360"/>
+      </w:pPr>
+      <w:rPr>
+        <w:rFonts w:ascii="Symbol" w:hAnsi="Symbol" w:hint="default"/>
+        <w:sz w:val="20"/>
+      </w:rPr>
+    </w:lvl>
+  </w:abstractNum>
+  <w:abstractNum w:abstractNumId="7" w15:restartNumberingAfterBreak="0">
     <w:nsid w:val="578D0001"/>
     <w:multiLevelType w:val="hybridMultilevel"/>
     <w:tmpl w:val="C3CE70CE"/>
@@ -1776,7 +4174,156 @@
       </w:rPr>
     </w:lvl>
   </w:abstractNum>
-  <w:abstractNum w:abstractNumId="6" w15:restartNumberingAfterBreak="0">
+  <w:abstractNum w:abstractNumId="8" w15:restartNumberingAfterBreak="0">
+    <w:nsid w:val="5EFD4BC1"/>
+    <w:multiLevelType w:val="multilevel"/>
+    <w:tmpl w:val="D7964396"/>
+    <w:lvl w:ilvl="0">
+      <w:start w:val="1"/>
+      <w:numFmt w:val="bullet"/>
+      <w:lvlText w:val=""/>
+      <w:lvlJc w:val="left"/>
+      <w:pPr>
+        <w:tabs>
+          <w:tab w:val="num" w:pos="720"/>
+        </w:tabs>
+        <w:ind w:left="720" w:hanging="360"/>
+      </w:pPr>
+      <w:rPr>
+        <w:rFonts w:ascii="Symbol" w:hAnsi="Symbol" w:hint="default"/>
+        <w:sz w:val="20"/>
+      </w:rPr>
+    </w:lvl>
+    <w:lvl w:ilvl="1" w:tentative="1">
+      <w:start w:val="1"/>
+      <w:numFmt w:val="bullet"/>
+      <w:lvlText w:val=""/>
+      <w:lvlJc w:val="left"/>
+      <w:pPr>
+        <w:tabs>
+          <w:tab w:val="num" w:pos="1440"/>
+        </w:tabs>
+        <w:ind w:left="1440" w:hanging="360"/>
+      </w:pPr>
+      <w:rPr>
+        <w:rFonts w:ascii="Symbol" w:hAnsi="Symbol" w:hint="default"/>
+        <w:sz w:val="20"/>
+      </w:rPr>
+    </w:lvl>
+    <w:lvl w:ilvl="2" w:tentative="1">
+      <w:start w:val="1"/>
+      <w:numFmt w:val="bullet"/>
+      <w:lvlText w:val=""/>
+      <w:lvlJc w:val="left"/>
+      <w:pPr>
+        <w:tabs>
+          <w:tab w:val="num" w:pos="2160"/>
+        </w:tabs>
+        <w:ind w:left="2160" w:hanging="360"/>
+      </w:pPr>
+      <w:rPr>
+        <w:rFonts w:ascii="Symbol" w:hAnsi="Symbol" w:hint="default"/>
+        <w:sz w:val="20"/>
+      </w:rPr>
+    </w:lvl>
+    <w:lvl w:ilvl="3" w:tentative="1">
+      <w:start w:val="1"/>
+      <w:numFmt w:val="bullet"/>
+      <w:lvlText w:val=""/>
+      <w:lvlJc w:val="left"/>
+      <w:pPr>
+        <w:tabs>
+          <w:tab w:val="num" w:pos="2880"/>
+        </w:tabs>
+        <w:ind w:left="2880" w:hanging="360"/>
+      </w:pPr>
+      <w:rPr>
+        <w:rFonts w:ascii="Symbol" w:hAnsi="Symbol" w:hint="default"/>
+        <w:sz w:val="20"/>
+      </w:rPr>
+    </w:lvl>
+    <w:lvl w:ilvl="4" w:tentative="1">
+      <w:start w:val="1"/>
+      <w:numFmt w:val="bullet"/>
+      <w:lvlText w:val=""/>
+      <w:lvlJc w:val="left"/>
+      <w:pPr>
+        <w:tabs>
+          <w:tab w:val="num" w:pos="3600"/>
+        </w:tabs>
+        <w:ind w:left="3600" w:hanging="360"/>
+      </w:pPr>
+      <w:rPr>
+        <w:rFonts w:ascii="Symbol" w:hAnsi="Symbol" w:hint="default"/>
+        <w:sz w:val="20"/>
+      </w:rPr>
+    </w:lvl>
+    <w:lvl w:ilvl="5" w:tentative="1">
+      <w:start w:val="1"/>
+      <w:numFmt w:val="bullet"/>
+      <w:lvlText w:val=""/>
+      <w:lvlJc w:val="left"/>
+      <w:pPr>
+        <w:tabs>
+          <w:tab w:val="num" w:pos="4320"/>
+        </w:tabs>
+        <w:ind w:left="4320" w:hanging="360"/>
+      </w:pPr>
+      <w:rPr>
+        <w:rFonts w:ascii="Symbol" w:hAnsi="Symbol" w:hint="default"/>
+        <w:sz w:val="20"/>
+      </w:rPr>
+    </w:lvl>
+    <w:lvl w:ilvl="6" w:tentative="1">
+      <w:start w:val="1"/>
+      <w:numFmt w:val="bullet"/>
+      <w:lvlText w:val=""/>
+      <w:lvlJc w:val="left"/>
+      <w:pPr>
+        <w:tabs>
+          <w:tab w:val="num" w:pos="5040"/>
+        </w:tabs>
+        <w:ind w:left="5040" w:hanging="360"/>
+      </w:pPr>
+      <w:rPr>
+        <w:rFonts w:ascii="Symbol" w:hAnsi="Symbol" w:hint="default"/>
+        <w:sz w:val="20"/>
+      </w:rPr>
+    </w:lvl>
+    <w:lvl w:ilvl="7" w:tentative="1">
+      <w:start w:val="1"/>
+      <w:numFmt w:val="bullet"/>
+      <w:lvlText w:val=""/>
+      <w:lvlJc w:val="left"/>
+      <w:pPr>
+        <w:tabs>
+          <w:tab w:val="num" w:pos="5760"/>
+        </w:tabs>
+        <w:ind w:left="5760" w:hanging="360"/>
+      </w:pPr>
+      <w:rPr>
+        <w:rFonts w:ascii="Symbol" w:hAnsi="Symbol" w:hint="default"/>
+        <w:sz w:val="20"/>
+      </w:rPr>
+    </w:lvl>
+    <w:lvl w:ilvl="8" w:tentative="1">
+      <w:start w:val="1"/>
+      <w:numFmt w:val="bullet"/>
+      <w:lvlText w:val=""/>
+      <w:lvlJc w:val="left"/>
+      <w:pPr>
+        <w:tabs>
+          <w:tab w:val="num" w:pos="6480"/>
+        </w:tabs>
+        <w:ind w:left="6480" w:hanging="360"/>
+      </w:pPr>
+      <w:rPr>
+        <w:rFonts w:ascii="Symbol" w:hAnsi="Symbol" w:hint="default"/>
+        <w:sz w:val="20"/>
+      </w:rPr>
+    </w:lvl>
+  </w:abstractNum>
+  <w:abstractNum w:abstractNumId="9" w15:restartNumberingAfterBreak="0">
     <w:nsid w:val="60474A63"/>
     <w:multiLevelType w:val="hybridMultilevel"/>
     <w:tmpl w:val="C2AA8B4E"/>
@@ -1865,7 +4412,7 @@
       </w:pPr>
     </w:lvl>
   </w:abstractNum>
-  <w:abstractNum w:abstractNumId="7" w15:restartNumberingAfterBreak="0">
+  <w:abstractNum w:abstractNumId="10" w15:restartNumberingAfterBreak="0">
     <w:nsid w:val="718012CF"/>
     <w:multiLevelType w:val="hybridMultilevel"/>
     <w:tmpl w:val="1AEC4884"/>
@@ -1978,29 +4525,190 @@
       </w:rPr>
     </w:lvl>
   </w:abstractNum>
+  <w:abstractNum w:abstractNumId="11" w15:restartNumberingAfterBreak="0">
+    <w:nsid w:val="77B817D6"/>
+    <w:multiLevelType w:val="multilevel"/>
+    <w:tmpl w:val="40240066"/>
+    <w:lvl w:ilvl="0">
+      <w:start w:val="1"/>
+      <w:numFmt w:val="bullet"/>
+      <w:lvlText w:val=""/>
+      <w:lvlJc w:val="left"/>
+      <w:pPr>
+        <w:tabs>
+          <w:tab w:val="num" w:pos="720"/>
+        </w:tabs>
+        <w:ind w:left="720" w:hanging="360"/>
+      </w:pPr>
+      <w:rPr>
+        <w:rFonts w:ascii="Symbol" w:hAnsi="Symbol" w:hint="default"/>
+        <w:sz w:val="20"/>
+      </w:rPr>
+    </w:lvl>
+    <w:lvl w:ilvl="1" w:tentative="1">
+      <w:start w:val="1"/>
+      <w:numFmt w:val="bullet"/>
+      <w:lvlText w:val=""/>
+      <w:lvlJc w:val="left"/>
+      <w:pPr>
+        <w:tabs>
+          <w:tab w:val="num" w:pos="1440"/>
+        </w:tabs>
+        <w:ind w:left="1440" w:hanging="360"/>
+      </w:pPr>
+      <w:rPr>
+        <w:rFonts w:ascii="Symbol" w:hAnsi="Symbol" w:hint="default"/>
+        <w:sz w:val="20"/>
+      </w:rPr>
+    </w:lvl>
+    <w:lvl w:ilvl="2" w:tentative="1">
+      <w:start w:val="1"/>
+      <w:numFmt w:val="bullet"/>
+      <w:lvlText w:val=""/>
+      <w:lvlJc w:val="left"/>
+      <w:pPr>
+        <w:tabs>
+          <w:tab w:val="num" w:pos="2160"/>
+        </w:tabs>
+        <w:ind w:left="2160" w:hanging="360"/>
+      </w:pPr>
+      <w:rPr>
+        <w:rFonts w:ascii="Symbol" w:hAnsi="Symbol" w:hint="default"/>
+        <w:sz w:val="20"/>
+      </w:rPr>
+    </w:lvl>
+    <w:lvl w:ilvl="3" w:tentative="1">
+      <w:start w:val="1"/>
+      <w:numFmt w:val="bullet"/>
+      <w:lvlText w:val=""/>
+      <w:lvlJc w:val="left"/>
+      <w:pPr>
+        <w:tabs>
+          <w:tab w:val="num" w:pos="2880"/>
+        </w:tabs>
+        <w:ind w:left="2880" w:hanging="360"/>
+      </w:pPr>
+      <w:rPr>
+        <w:rFonts w:ascii="Symbol" w:hAnsi="Symbol" w:hint="default"/>
+        <w:sz w:val="20"/>
+      </w:rPr>
+    </w:lvl>
+    <w:lvl w:ilvl="4" w:tentative="1">
+      <w:start w:val="1"/>
+      <w:numFmt w:val="bullet"/>
+      <w:lvlText w:val=""/>
+      <w:lvlJc w:val="left"/>
+      <w:pPr>
+        <w:tabs>
+          <w:tab w:val="num" w:pos="3600"/>
+        </w:tabs>
+        <w:ind w:left="3600" w:hanging="360"/>
+      </w:pPr>
+      <w:rPr>
+        <w:rFonts w:ascii="Symbol" w:hAnsi="Symbol" w:hint="default"/>
+        <w:sz w:val="20"/>
+      </w:rPr>
+    </w:lvl>
+    <w:lvl w:ilvl="5" w:tentative="1">
+      <w:start w:val="1"/>
+      <w:numFmt w:val="bullet"/>
+      <w:lvlText w:val=""/>
+      <w:lvlJc w:val="left"/>
+      <w:pPr>
+        <w:tabs>
+          <w:tab w:val="num" w:pos="4320"/>
+        </w:tabs>
+        <w:ind w:left="4320" w:hanging="360"/>
+      </w:pPr>
+      <w:rPr>
+        <w:rFonts w:ascii="Symbol" w:hAnsi="Symbol" w:hint="default"/>
+        <w:sz w:val="20"/>
+      </w:rPr>
+    </w:lvl>
+    <w:lvl w:ilvl="6" w:tentative="1">
+      <w:start w:val="1"/>
+      <w:numFmt w:val="bullet"/>
+      <w:lvlText w:val=""/>
+      <w:lvlJc w:val="left"/>
+      <w:pPr>
+        <w:tabs>
+          <w:tab w:val="num" w:pos="5040"/>
+        </w:tabs>
+        <w:ind w:left="5040" w:hanging="360"/>
+      </w:pPr>
+      <w:rPr>
+        <w:rFonts w:ascii="Symbol" w:hAnsi="Symbol" w:hint="default"/>
+        <w:sz w:val="20"/>
+      </w:rPr>
+    </w:lvl>
+    <w:lvl w:ilvl="7" w:tentative="1">
+      <w:start w:val="1"/>
+      <w:numFmt w:val="bullet"/>
+      <w:lvlText w:val=""/>
+      <w:lvlJc w:val="left"/>
+      <w:pPr>
+        <w:tabs>
+          <w:tab w:val="num" w:pos="5760"/>
+        </w:tabs>
+        <w:ind w:left="5760" w:hanging="360"/>
+      </w:pPr>
+      <w:rPr>
+        <w:rFonts w:ascii="Symbol" w:hAnsi="Symbol" w:hint="default"/>
+        <w:sz w:val="20"/>
+      </w:rPr>
+    </w:lvl>
+    <w:lvl w:ilvl="8" w:tentative="1">
+      <w:start w:val="1"/>
+      <w:numFmt w:val="bullet"/>
+      <w:lvlText w:val=""/>
+      <w:lvlJc w:val="left"/>
+      <w:pPr>
+        <w:tabs>
+          <w:tab w:val="num" w:pos="6480"/>
+        </w:tabs>
+        <w:ind w:left="6480" w:hanging="360"/>
+      </w:pPr>
+      <w:rPr>
+        <w:rFonts w:ascii="Symbol" w:hAnsi="Symbol" w:hint="default"/>
+        <w:sz w:val="20"/>
+      </w:rPr>
+    </w:lvl>
+  </w:abstractNum>
   <w:num w:numId="1" w16cid:durableId="2053189093">
-    <w:abstractNumId w:val="1"/>
+    <w:abstractNumId w:val="2"/>
   </w:num>
   <w:num w:numId="2" w16cid:durableId="464351529">
-    <w:abstractNumId w:val="5"/>
+    <w:abstractNumId w:val="7"/>
   </w:num>
   <w:num w:numId="3" w16cid:durableId="983242499">
-    <w:abstractNumId w:val="7"/>
+    <w:abstractNumId w:val="10"/>
   </w:num>
   <w:num w:numId="4" w16cid:durableId="1186139173">
+    <w:abstractNumId w:val="4"/>
+  </w:num>
+  <w:num w:numId="5" w16cid:durableId="312149534">
+    <w:abstractNumId w:val="9"/>
+  </w:num>
+  <w:num w:numId="6" w16cid:durableId="2086218815">
     <w:abstractNumId w:val="3"/>
   </w:num>
-  <w:num w:numId="5" w16cid:durableId="312149534">
-    <w:abstractNumId w:val="6"/>
-  </w:num>
-  <w:num w:numId="6" w16cid:durableId="2086218815">
-    <w:abstractNumId w:val="2"/>
-  </w:num>
   <w:num w:numId="7" w16cid:durableId="1714426181">
-    <w:abstractNumId w:val="4"/>
+    <w:abstractNumId w:val="5"/>
   </w:num>
   <w:num w:numId="8" w16cid:durableId="1866094469">
     <w:abstractNumId w:val="0"/>
+  </w:num>
+  <w:num w:numId="9" w16cid:durableId="1365642328">
+    <w:abstractNumId w:val="11"/>
+  </w:num>
+  <w:num w:numId="10" w16cid:durableId="178466455">
+    <w:abstractNumId w:val="6"/>
+  </w:num>
+  <w:num w:numId="11" w16cid:durableId="126895344">
+    <w:abstractNumId w:val="1"/>
+  </w:num>
+  <w:num w:numId="12" w16cid:durableId="643313889">
+    <w:abstractNumId w:val="8"/>
   </w:num>
 </w:numbering>
 </file>
@@ -2456,7 +5164,6 @@
     <w:next w:val="Normal"/>
     <w:link w:val="Heading3Char"/>
     <w:uiPriority w:val="9"/>
-    <w:semiHidden/>
     <w:unhideWhenUsed/>
     <w:qFormat/>
     <w:rsid w:val="007D0C6A"/>
@@ -2681,7 +5388,6 @@
     <w:basedOn w:val="DefaultParagraphFont"/>
     <w:link w:val="Heading3"/>
     <w:uiPriority w:val="9"/>
-    <w:semiHidden/>
     <w:rsid w:val="007D0C6A"/>
     <w:rPr>
       <w:rFonts w:asciiTheme="minorHAnsi" w:eastAsiaTheme="majorEastAsia" w:hAnsiTheme="minorHAnsi" w:cstheme="majorBidi"/>
@@ -2981,6 +5687,47 @@
       </w:tblBorders>
     </w:tblPr>
   </w:style>
+  <w:style w:type="character" w:styleId="Strong">
+    <w:name w:val="Strong"/>
+    <w:basedOn w:val="DefaultParagraphFont"/>
+    <w:uiPriority w:val="22"/>
+    <w:qFormat/>
+    <w:rsid w:val="007A4492"/>
+    <w:rPr>
+      <w:b/>
+      <w:bCs/>
+    </w:rPr>
+  </w:style>
+  <w:style w:type="character" w:styleId="HTMLCode">
+    <w:name w:val="HTML Code"/>
+    <w:basedOn w:val="DefaultParagraphFont"/>
+    <w:uiPriority w:val="99"/>
+    <w:semiHidden/>
+    <w:unhideWhenUsed/>
+    <w:rsid w:val="007A4492"/>
+    <w:rPr>
+      <w:rFonts w:ascii="Courier New" w:eastAsia="Times New Roman" w:hAnsi="Courier New" w:cs="Courier New"/>
+      <w:sz w:val="20"/>
+      <w:szCs w:val="20"/>
+    </w:rPr>
+  </w:style>
+  <w:style w:type="paragraph" w:styleId="NormalWeb">
+    <w:name w:val="Normal (Web)"/>
+    <w:basedOn w:val="Normal"/>
+    <w:uiPriority w:val="99"/>
+    <w:semiHidden/>
+    <w:unhideWhenUsed/>
+    <w:rsid w:val="007A4492"/>
+    <w:pPr>
+      <w:spacing w:before="100" w:beforeAutospacing="1" w:after="100" w:afterAutospacing="1" w:line="240" w:lineRule="auto"/>
+    </w:pPr>
+    <w:rPr>
+      <w:rFonts w:eastAsia="Times New Roman"/>
+      <w:kern w:val="0"/>
+      <w:sz w:val="24"/>
+      <w:szCs w:val="24"/>
+    </w:rPr>
+  </w:style>
 </w:styles>
 </file>
 

</xml_diff>

<commit_message>
Got the hyperlink and colors for the header and first column, now need to do little more formatting stuff
</commit_message>
<xml_diff>
--- a/extradata/GSS Project.docx
+++ b/extradata/GSS Project.docx
@@ -2,6 +2,106 @@
 <file path=word/document.xml><?xml version="1.0" encoding="utf-8"?>
 <w:document xmlns:wpc="http://schemas.microsoft.com/office/word/2010/wordprocessingCanvas" xmlns:cx="http://schemas.microsoft.com/office/drawing/2014/chartex" xmlns:cx1="http://schemas.microsoft.com/office/drawing/2015/9/8/chartex" xmlns:cx2="http://schemas.microsoft.com/office/drawing/2015/10/21/chartex" xmlns:cx3="http://schemas.microsoft.com/office/drawing/2016/5/9/chartex" xmlns:cx4="http://schemas.microsoft.com/office/drawing/2016/5/10/chartex" xmlns:cx5="http://schemas.microsoft.com/office/drawing/2016/5/11/chartex" xmlns:cx6="http://schemas.microsoft.com/office/drawing/2016/5/12/chartex" xmlns:cx7="http://schemas.microsoft.com/office/drawing/2016/5/13/chartex" xmlns:cx8="http://schemas.microsoft.com/office/drawing/2016/5/14/chartex" xmlns:mc="http://schemas.openxmlformats.org/markup-compatibility/2006" xmlns:aink="http://schemas.microsoft.com/office/drawing/2016/ink" xmlns:am3d="http://schemas.microsoft.com/office/drawing/2017/model3d" xmlns:o="urn:schemas-microsoft-com:office:office" xmlns:oel="http://schemas.microsoft.com/office/2019/extlst" xmlns:r="http://schemas.openxmlformats.org/officeDocument/2006/relationships" xmlns:m="http://schemas.openxmlformats.org/officeDocument/2006/math" xmlns:v="urn:schemas-microsoft-com:vml" xmlns:wp14="http://schemas.microsoft.com/office/word/2010/wordprocessingDrawing" xmlns:wp="http://schemas.openxmlformats.org/drawingml/2006/wordprocessingDrawing" xmlns:w10="urn:schemas-microsoft-com:office:word" xmlns:w="http://schemas.openxmlformats.org/wordprocessingml/2006/main" xmlns:w14="http://schemas.microsoft.com/office/word/2010/wordml" xmlns:w15="http://schemas.microsoft.com/office/word/2012/wordml" xmlns:w16cex="http://schemas.microsoft.com/office/word/2018/wordml/cex" xmlns:w16cid="http://schemas.microsoft.com/office/word/2016/wordml/cid" xmlns:w16="http://schemas.microsoft.com/office/word/2018/wordml" xmlns:w16du="http://schemas.microsoft.com/office/word/2023/wordml/word16du" xmlns:w16sdtdh="http://schemas.microsoft.com/office/word/2020/wordml/sdtdatahash" xmlns:w16se="http://schemas.microsoft.com/office/word/2015/wordml/symex" xmlns:wpg="http://schemas.microsoft.com/office/word/2010/wordprocessingGroup" xmlns:wpi="http://schemas.microsoft.com/office/word/2010/wordprocessingInk" xmlns:wne="http://schemas.microsoft.com/office/word/2006/wordml" xmlns:wps="http://schemas.microsoft.com/office/word/2010/wordprocessingShape" mc:Ignorable="w14 w15 w16se w16cid w16 w16cex w16sdtdh w16du wp14">
   <w:body>
+    <w:p>
+      <w:r>
+        <w:t>Stuff to do:</w:t>
+      </w:r>
+    </w:p>
+    <w:p>
+      <w:pPr>
+        <w:pStyle w:val="ListParagraph"/>
+        <w:numPr>
+          <w:ilvl w:val="0"/>
+          <w:numId w:val="13"/>
+        </w:numPr>
+      </w:pPr>
+      <w:r>
+        <w:t>Tooltip for headers</w:t>
+      </w:r>
+    </w:p>
+    <w:p>
+      <w:pPr>
+        <w:pStyle w:val="ListParagraph"/>
+        <w:numPr>
+          <w:ilvl w:val="0"/>
+          <w:numId w:val="13"/>
+        </w:numPr>
+      </w:pPr>
+      <w:r>
+        <w:t xml:space="preserve">Let user know about hovering: </w:t>
+      </w:r>
+    </w:p>
+    <w:p>
+      <w:pPr>
+        <w:pStyle w:val="ListParagraph"/>
+        <w:numPr>
+          <w:ilvl w:val="0"/>
+          <w:numId w:val="13"/>
+        </w:numPr>
+      </w:pPr>
+      <w:r>
+        <w:t>Getting rid of Rows</w:t>
+      </w:r>
+    </w:p>
+    <w:p>
+      <w:pPr>
+        <w:pStyle w:val="ListParagraph"/>
+        <w:numPr>
+          <w:ilvl w:val="0"/>
+          <w:numId w:val="13"/>
+        </w:numPr>
+      </w:pPr>
+      <w:r>
+        <w:t xml:space="preserve">Getting placement of buttons </w:t>
+      </w:r>
+    </w:p>
+    <w:p>
+      <w:pPr>
+        <w:pStyle w:val="ListParagraph"/>
+        <w:numPr>
+          <w:ilvl w:val="0"/>
+          <w:numId w:val="13"/>
+        </w:numPr>
+      </w:pPr>
+      <w:proofErr w:type="spellStart"/>
+      <w:r>
+        <w:t>Github</w:t>
+      </w:r>
+      <w:proofErr w:type="spellEnd"/>
+      <w:r>
+        <w:t xml:space="preserve"> – how chart created </w:t>
+      </w:r>
+    </w:p>
+    <w:p>
+      <w:pPr>
+        <w:pStyle w:val="ListParagraph"/>
+        <w:numPr>
+          <w:ilvl w:val="0"/>
+          <w:numId w:val="13"/>
+        </w:numPr>
+      </w:pPr>
+      <w:r>
+        <w:t xml:space="preserve">Expand all rows </w:t>
+      </w:r>
+    </w:p>
+    <w:p>
+      <w:pPr>
+        <w:pStyle w:val="ListParagraph"/>
+        <w:numPr>
+          <w:ilvl w:val="0"/>
+          <w:numId w:val="13"/>
+        </w:numPr>
+      </w:pPr>
+      <w:r>
+        <w:t xml:space="preserve">Tooltip for hyperlink as well </w:t>
+      </w:r>
+    </w:p>
+    <w:p>
+      <w:r>
+        <w:t xml:space="preserve">GSS considered best survey in the country. </w:t>
+      </w:r>
+    </w:p>
+    <w:p/>
     <w:p>
       <w:r>
         <w:t xml:space="preserve">One Sentence: </w:t>
@@ -1199,8 +1299,13 @@
           <w:numId w:val="7"/>
         </w:numPr>
       </w:pPr>
-      <w:r>
-        <w:t xml:space="preserve">Df </w:t>
+      <w:proofErr w:type="spellStart"/>
+      <w:r>
+        <w:t>Df</w:t>
+      </w:r>
+      <w:proofErr w:type="spellEnd"/>
+      <w:r>
+        <w:t xml:space="preserve"> </w:t>
       </w:r>
       <w:r>
         <w:sym w:font="Wingdings" w:char="F0E0"/>
@@ -1221,7 +1326,16 @@
         </w:numPr>
       </w:pPr>
       <w:r>
-        <w:t>Use YearQuestion Pairings</w:t>
+        <w:lastRenderedPageBreak/>
+        <w:t xml:space="preserve">Use </w:t>
+      </w:r>
+      <w:proofErr w:type="spellStart"/>
+      <w:r>
+        <w:t>YearQuestion</w:t>
+      </w:r>
+      <w:proofErr w:type="spellEnd"/>
+      <w:r>
+        <w:t xml:space="preserve"> Pairings</w:t>
       </w:r>
     </w:p>
     <w:p>
@@ -1233,7 +1347,15 @@
         </w:numPr>
       </w:pPr>
       <w:r>
-        <w:t>Fix Age, Degree, Partyid fix</w:t>
+        <w:t xml:space="preserve">Fix Age, Degree, </w:t>
+      </w:r>
+      <w:proofErr w:type="spellStart"/>
+      <w:r>
+        <w:t>Partyid</w:t>
+      </w:r>
+      <w:proofErr w:type="spellEnd"/>
+      <w:r>
+        <w:t xml:space="preserve"> fix</w:t>
       </w:r>
     </w:p>
     <w:p>
@@ -1245,7 +1367,15 @@
         </w:numPr>
       </w:pPr>
       <w:r>
-        <w:t>Get new dataframe, proud of, put in database</w:t>
+        <w:t xml:space="preserve">Get new </w:t>
+      </w:r>
+      <w:proofErr w:type="spellStart"/>
+      <w:r>
+        <w:t>dataframe</w:t>
+      </w:r>
+      <w:proofErr w:type="spellEnd"/>
+      <w:r>
+        <w:t>, proud of, put in database</w:t>
       </w:r>
     </w:p>
     <w:p>
@@ -1814,6 +1944,7 @@
         </w:rPr>
         <w:t xml:space="preserve">: </w:t>
       </w:r>
+      <w:proofErr w:type="spellStart"/>
       <w:r>
         <w:rPr>
           <w:rFonts w:ascii="Ubuntu Mono" w:eastAsia="Times New Roman" w:hAnsi="Ubuntu Mono" w:cs="Courier New"/>
@@ -1826,7 +1957,22 @@
           <w:bdr w:val="single" w:sz="2" w:space="0" w:color="E3E3E3" w:frame="1"/>
           <w14:ligatures w14:val="none"/>
         </w:rPr>
-        <w:t>rgba(0, 0, 0, 0.05)</w:t>
+        <w:t>rgba</w:t>
+      </w:r>
+      <w:proofErr w:type="spellEnd"/>
+      <w:r>
+        <w:rPr>
+          <w:rFonts w:ascii="Ubuntu Mono" w:eastAsia="Times New Roman" w:hAnsi="Ubuntu Mono" w:cs="Courier New"/>
+          <w:b/>
+          <w:bCs/>
+          <w:color w:val="0D0D0D"/>
+          <w:kern w:val="0"/>
+          <w:sz w:val="21"/>
+          <w:szCs w:val="21"/>
+          <w:bdr w:val="single" w:sz="2" w:space="0" w:color="E3E3E3" w:frame="1"/>
+          <w14:ligatures w14:val="none"/>
+        </w:rPr>
+        <w:t>(0, 0, 0, 0.05)</w:t>
       </w:r>
       <w:r>
         <w:rPr>
@@ -1888,6 +2034,7 @@
         </w:rPr>
         <w:t xml:space="preserve">: </w:t>
       </w:r>
+      <w:proofErr w:type="spellStart"/>
       <w:r>
         <w:rPr>
           <w:rFonts w:ascii="Ubuntu Mono" w:eastAsia="Times New Roman" w:hAnsi="Ubuntu Mono" w:cs="Courier New"/>
@@ -1900,7 +2047,22 @@
           <w:bdr w:val="single" w:sz="2" w:space="0" w:color="E3E3E3" w:frame="1"/>
           <w14:ligatures w14:val="none"/>
         </w:rPr>
-        <w:t>rgba(220, 220, 220, 0.8)</w:t>
+        <w:t>rgba</w:t>
+      </w:r>
+      <w:proofErr w:type="spellEnd"/>
+      <w:r>
+        <w:rPr>
+          <w:rFonts w:ascii="Ubuntu Mono" w:eastAsia="Times New Roman" w:hAnsi="Ubuntu Mono" w:cs="Courier New"/>
+          <w:b/>
+          <w:bCs/>
+          <w:color w:val="0D0D0D"/>
+          <w:kern w:val="0"/>
+          <w:sz w:val="21"/>
+          <w:szCs w:val="21"/>
+          <w:bdr w:val="single" w:sz="2" w:space="0" w:color="E3E3E3" w:frame="1"/>
+          <w14:ligatures w14:val="none"/>
+        </w:rPr>
+        <w:t>(220, 220, 220, 0.8)</w:t>
       </w:r>
       <w:r>
         <w:rPr>
@@ -2210,6 +2372,7 @@
           <w:szCs w:val="30"/>
           <w14:ligatures w14:val="none"/>
         </w:rPr>
+        <w:lastRenderedPageBreak/>
         <w:t>Borders and Styling</w:t>
       </w:r>
     </w:p>
@@ -2400,20 +2563,40 @@
           <w:b/>
           <w:bCs/>
         </w:rPr>
-        <w:lastRenderedPageBreak/>
         <w:t>Why</w:t>
       </w:r>
       <w:r>
         <w:t xml:space="preserve">: </w:t>
       </w:r>
       <w:r>
-        <w:t xml:space="preserve">PDF, Rstudio send. Less is more. </w:t>
-      </w:r>
-      <w:r>
-        <w:t>Then in couple weeks, can hit him with powerpoint</w:t>
-      </w:r>
-      <w:r>
-        <w:t xml:space="preserve">/ github repo. </w:t>
+        <w:t xml:space="preserve">PDF, </w:t>
+      </w:r>
+      <w:proofErr w:type="spellStart"/>
+      <w:r>
+        <w:t>Rstudio</w:t>
+      </w:r>
+      <w:proofErr w:type="spellEnd"/>
+      <w:r>
+        <w:t xml:space="preserve"> send. Less is more. </w:t>
+      </w:r>
+      <w:r>
+        <w:t xml:space="preserve">Then in couple weeks, can hit him with </w:t>
+      </w:r>
+      <w:proofErr w:type="spellStart"/>
+      <w:r>
+        <w:t>powerpoint</w:t>
+      </w:r>
+      <w:proofErr w:type="spellEnd"/>
+      <w:r>
+        <w:t xml:space="preserve">/ </w:t>
+      </w:r>
+      <w:proofErr w:type="spellStart"/>
+      <w:r>
+        <w:t>github</w:t>
+      </w:r>
+      <w:proofErr w:type="spellEnd"/>
+      <w:r>
+        <w:t xml:space="preserve"> repo. </w:t>
       </w:r>
       <w:r>
         <w:t xml:space="preserve">But I also believe honestly, that the world should have something like this. Like should be easily searchable, which </w:t>
@@ -2659,7 +2842,15 @@
     </w:tbl>
     <w:p>
       <w:r>
-        <w:t xml:space="preserve">Or just given two years (eg 2000, 2022) </w:t>
+        <w:t>Or just given two years (</w:t>
+      </w:r>
+      <w:proofErr w:type="spellStart"/>
+      <w:r>
+        <w:t>eg</w:t>
+      </w:r>
+      <w:proofErr w:type="spellEnd"/>
+      <w:r>
+        <w:t xml:space="preserve"> 2000, 2022) </w:t>
       </w:r>
       <w:r>
         <w:t xml:space="preserve">gets three columns. </w:t>
@@ -2860,12 +3051,21 @@
         </w:numPr>
       </w:pPr>
       <w:r>
-        <w:t xml:space="preserve">Create table with all pairings given dataframe </w:t>
+        <w:t xml:space="preserve">Create table with all pairings given </w:t>
+      </w:r>
+      <w:proofErr w:type="spellStart"/>
+      <w:r>
+        <w:t>dataframe</w:t>
+      </w:r>
+      <w:proofErr w:type="spellEnd"/>
+      <w:r>
+        <w:t xml:space="preserve"> </w:t>
       </w:r>
     </w:p>
     <w:p/>
     <w:p>
       <w:r>
+        <w:lastRenderedPageBreak/>
         <w:t>OR</w:t>
       </w:r>
     </w:p>
@@ -2899,7 +3099,15 @@
           </w:tcPr>
           <w:p>
             <w:r>
-              <w:t>Attribute (Politics, age, etc…)</w:t>
+              <w:t xml:space="preserve">Attribute (Politics, age, </w:t>
+            </w:r>
+            <w:proofErr w:type="spellStart"/>
+            <w:r>
+              <w:t>etc</w:t>
+            </w:r>
+            <w:proofErr w:type="spellEnd"/>
+            <w:r>
+              <w:t>…)</w:t>
             </w:r>
           </w:p>
         </w:tc>
@@ -3035,7 +3243,15 @@
           </w:tcPr>
           <w:p>
             <w:r>
-              <w:t>Attribute (Politics, age, etc…)</w:t>
+              <w:t xml:space="preserve">Attribute (Politics, age, </w:t>
+            </w:r>
+            <w:proofErr w:type="spellStart"/>
+            <w:r>
+              <w:t>etc</w:t>
+            </w:r>
+            <w:proofErr w:type="spellEnd"/>
+            <w:r>
+              <w:t>…)</w:t>
             </w:r>
           </w:p>
         </w:tc>
@@ -3129,7 +3345,6 @@
           </w:tcPr>
           <w:p>
             <w:r>
-              <w:lastRenderedPageBreak/>
               <w:t>…</w:t>
             </w:r>
           </w:p>
@@ -4062,6 +4277,118 @@
     </w:lvl>
   </w:abstractNum>
   <w:abstractNum w:abstractNumId="7" w15:restartNumberingAfterBreak="0">
+    <w:nsid w:val="419D6976"/>
+    <w:multiLevelType w:val="hybridMultilevel"/>
+    <w:tmpl w:val="59FC9430"/>
+    <w:lvl w:ilvl="0" w:tplc="6BAE76A0">
+      <w:numFmt w:val="bullet"/>
+      <w:lvlText w:val="-"/>
+      <w:lvlJc w:val="left"/>
+      <w:pPr>
+        <w:ind w:left="720" w:hanging="360"/>
+      </w:pPr>
+      <w:rPr>
+        <w:rFonts w:ascii="Times New Roman" w:eastAsiaTheme="minorHAnsi" w:hAnsi="Times New Roman" w:cs="Times New Roman" w:hint="default"/>
+      </w:rPr>
+    </w:lvl>
+    <w:lvl w:ilvl="1" w:tplc="04090003" w:tentative="1">
+      <w:start w:val="1"/>
+      <w:numFmt w:val="bullet"/>
+      <w:lvlText w:val="o"/>
+      <w:lvlJc w:val="left"/>
+      <w:pPr>
+        <w:ind w:left="1440" w:hanging="360"/>
+      </w:pPr>
+      <w:rPr>
+        <w:rFonts w:ascii="Courier New" w:hAnsi="Courier New" w:cs="Courier New" w:hint="default"/>
+      </w:rPr>
+    </w:lvl>
+    <w:lvl w:ilvl="2" w:tplc="04090005" w:tentative="1">
+      <w:start w:val="1"/>
+      <w:numFmt w:val="bullet"/>
+      <w:lvlText w:val=""/>
+      <w:lvlJc w:val="left"/>
+      <w:pPr>
+        <w:ind w:left="2160" w:hanging="360"/>
+      </w:pPr>
+      <w:rPr>
+        <w:rFonts w:ascii="Wingdings" w:hAnsi="Wingdings" w:hint="default"/>
+      </w:rPr>
+    </w:lvl>
+    <w:lvl w:ilvl="3" w:tplc="04090001" w:tentative="1">
+      <w:start w:val="1"/>
+      <w:numFmt w:val="bullet"/>
+      <w:lvlText w:val=""/>
+      <w:lvlJc w:val="left"/>
+      <w:pPr>
+        <w:ind w:left="2880" w:hanging="360"/>
+      </w:pPr>
+      <w:rPr>
+        <w:rFonts w:ascii="Symbol" w:hAnsi="Symbol" w:hint="default"/>
+      </w:rPr>
+    </w:lvl>
+    <w:lvl w:ilvl="4" w:tplc="04090003" w:tentative="1">
+      <w:start w:val="1"/>
+      <w:numFmt w:val="bullet"/>
+      <w:lvlText w:val="o"/>
+      <w:lvlJc w:val="left"/>
+      <w:pPr>
+        <w:ind w:left="3600" w:hanging="360"/>
+      </w:pPr>
+      <w:rPr>
+        <w:rFonts w:ascii="Courier New" w:hAnsi="Courier New" w:cs="Courier New" w:hint="default"/>
+      </w:rPr>
+    </w:lvl>
+    <w:lvl w:ilvl="5" w:tplc="04090005" w:tentative="1">
+      <w:start w:val="1"/>
+      <w:numFmt w:val="bullet"/>
+      <w:lvlText w:val=""/>
+      <w:lvlJc w:val="left"/>
+      <w:pPr>
+        <w:ind w:left="4320" w:hanging="360"/>
+      </w:pPr>
+      <w:rPr>
+        <w:rFonts w:ascii="Wingdings" w:hAnsi="Wingdings" w:hint="default"/>
+      </w:rPr>
+    </w:lvl>
+    <w:lvl w:ilvl="6" w:tplc="04090001" w:tentative="1">
+      <w:start w:val="1"/>
+      <w:numFmt w:val="bullet"/>
+      <w:lvlText w:val=""/>
+      <w:lvlJc w:val="left"/>
+      <w:pPr>
+        <w:ind w:left="5040" w:hanging="360"/>
+      </w:pPr>
+      <w:rPr>
+        <w:rFonts w:ascii="Symbol" w:hAnsi="Symbol" w:hint="default"/>
+      </w:rPr>
+    </w:lvl>
+    <w:lvl w:ilvl="7" w:tplc="04090003" w:tentative="1">
+      <w:start w:val="1"/>
+      <w:numFmt w:val="bullet"/>
+      <w:lvlText w:val="o"/>
+      <w:lvlJc w:val="left"/>
+      <w:pPr>
+        <w:ind w:left="5760" w:hanging="360"/>
+      </w:pPr>
+      <w:rPr>
+        <w:rFonts w:ascii="Courier New" w:hAnsi="Courier New" w:cs="Courier New" w:hint="default"/>
+      </w:rPr>
+    </w:lvl>
+    <w:lvl w:ilvl="8" w:tplc="04090005" w:tentative="1">
+      <w:start w:val="1"/>
+      <w:numFmt w:val="bullet"/>
+      <w:lvlText w:val=""/>
+      <w:lvlJc w:val="left"/>
+      <w:pPr>
+        <w:ind w:left="6480" w:hanging="360"/>
+      </w:pPr>
+      <w:rPr>
+        <w:rFonts w:ascii="Wingdings" w:hAnsi="Wingdings" w:hint="default"/>
+      </w:rPr>
+    </w:lvl>
+  </w:abstractNum>
+  <w:abstractNum w:abstractNumId="8" w15:restartNumberingAfterBreak="0">
     <w:nsid w:val="578D0001"/>
     <w:multiLevelType w:val="hybridMultilevel"/>
     <w:tmpl w:val="C3CE70CE"/>
@@ -4174,7 +4501,7 @@
       </w:rPr>
     </w:lvl>
   </w:abstractNum>
-  <w:abstractNum w:abstractNumId="8" w15:restartNumberingAfterBreak="0">
+  <w:abstractNum w:abstractNumId="9" w15:restartNumberingAfterBreak="0">
     <w:nsid w:val="5EFD4BC1"/>
     <w:multiLevelType w:val="multilevel"/>
     <w:tmpl w:val="D7964396"/>
@@ -4323,7 +4650,7 @@
       </w:rPr>
     </w:lvl>
   </w:abstractNum>
-  <w:abstractNum w:abstractNumId="9" w15:restartNumberingAfterBreak="0">
+  <w:abstractNum w:abstractNumId="10" w15:restartNumberingAfterBreak="0">
     <w:nsid w:val="60474A63"/>
     <w:multiLevelType w:val="hybridMultilevel"/>
     <w:tmpl w:val="C2AA8B4E"/>
@@ -4412,7 +4739,7 @@
       </w:pPr>
     </w:lvl>
   </w:abstractNum>
-  <w:abstractNum w:abstractNumId="10" w15:restartNumberingAfterBreak="0">
+  <w:abstractNum w:abstractNumId="11" w15:restartNumberingAfterBreak="0">
     <w:nsid w:val="718012CF"/>
     <w:multiLevelType w:val="hybridMultilevel"/>
     <w:tmpl w:val="1AEC4884"/>
@@ -4525,7 +4852,7 @@
       </w:rPr>
     </w:lvl>
   </w:abstractNum>
-  <w:abstractNum w:abstractNumId="11" w15:restartNumberingAfterBreak="0">
+  <w:abstractNum w:abstractNumId="12" w15:restartNumberingAfterBreak="0">
     <w:nsid w:val="77B817D6"/>
     <w:multiLevelType w:val="multilevel"/>
     <w:tmpl w:val="40240066"/>
@@ -4678,16 +5005,16 @@
     <w:abstractNumId w:val="2"/>
   </w:num>
   <w:num w:numId="2" w16cid:durableId="464351529">
-    <w:abstractNumId w:val="7"/>
+    <w:abstractNumId w:val="8"/>
   </w:num>
   <w:num w:numId="3" w16cid:durableId="983242499">
-    <w:abstractNumId w:val="10"/>
+    <w:abstractNumId w:val="11"/>
   </w:num>
   <w:num w:numId="4" w16cid:durableId="1186139173">
     <w:abstractNumId w:val="4"/>
   </w:num>
   <w:num w:numId="5" w16cid:durableId="312149534">
-    <w:abstractNumId w:val="9"/>
+    <w:abstractNumId w:val="10"/>
   </w:num>
   <w:num w:numId="6" w16cid:durableId="2086218815">
     <w:abstractNumId w:val="3"/>
@@ -4699,7 +5026,7 @@
     <w:abstractNumId w:val="0"/>
   </w:num>
   <w:num w:numId="9" w16cid:durableId="1365642328">
-    <w:abstractNumId w:val="11"/>
+    <w:abstractNumId w:val="12"/>
   </w:num>
   <w:num w:numId="10" w16cid:durableId="178466455">
     <w:abstractNumId w:val="6"/>
@@ -4708,7 +5035,10 @@
     <w:abstractNumId w:val="1"/>
   </w:num>
   <w:num w:numId="12" w16cid:durableId="643313889">
-    <w:abstractNumId w:val="8"/>
+    <w:abstractNumId w:val="9"/>
+  </w:num>
+  <w:num w:numId="13" w16cid:durableId="1908413131">
+    <w:abstractNumId w:val="7"/>
   </w:num>
 </w:numbering>
 </file>

</xml_diff>

<commit_message>
This includes tooltip_header and tooltips in general
</commit_message>
<xml_diff>
--- a/extradata/GSS Project.docx
+++ b/extradata/GSS Project.docx
@@ -16,7 +16,19 @@
         </w:numPr>
       </w:pPr>
       <w:r>
-        <w:t>Tooltip for headers</w:t>
+        <w:t>Getting rid of Rows</w:t>
+      </w:r>
+    </w:p>
+    <w:p>
+      <w:pPr>
+        <w:pStyle w:val="ListParagraph"/>
+        <w:numPr>
+          <w:ilvl w:val="1"/>
+          <w:numId w:val="13"/>
+        </w:numPr>
+      </w:pPr>
+      <w:r>
+        <w:t>Rows 7, 15, All</w:t>
       </w:r>
     </w:p>
     <w:p>
@@ -28,7 +40,7 @@
         </w:numPr>
       </w:pPr>
       <w:r>
-        <w:t xml:space="preserve">Let user know about hovering: </w:t>
+        <w:t xml:space="preserve">Getting placement of buttons </w:t>
       </w:r>
     </w:p>
     <w:p>
@@ -40,7 +52,7 @@
         </w:numPr>
       </w:pPr>
       <w:r>
-        <w:t>Getting rid of Rows</w:t>
+        <w:t>Tooltip header last three, have them relay information from the cell</w:t>
       </w:r>
     </w:p>
     <w:p>
@@ -52,7 +64,39 @@
         </w:numPr>
       </w:pPr>
       <w:r>
-        <w:t xml:space="preserve">Getting placement of buttons </w:t>
+        <w:t xml:space="preserve">Hyperlink for more info – goes to </w:t>
+      </w:r>
+      <w:proofErr w:type="spellStart"/>
+      <w:r>
+        <w:t>github</w:t>
+      </w:r>
+      <w:proofErr w:type="spellEnd"/>
+      <w:r>
+        <w:t xml:space="preserve"> page</w:t>
+      </w:r>
+    </w:p>
+    <w:p>
+      <w:pPr>
+        <w:pStyle w:val="ListParagraph"/>
+        <w:numPr>
+          <w:ilvl w:val="1"/>
+          <w:numId w:val="13"/>
+        </w:numPr>
+      </w:pPr>
+      <w:r>
+        <w:t>Keep as is</w:t>
+      </w:r>
+    </w:p>
+    <w:p>
+      <w:pPr>
+        <w:pStyle w:val="ListParagraph"/>
+        <w:numPr>
+          <w:ilvl w:val="1"/>
+          <w:numId w:val="13"/>
+        </w:numPr>
+      </w:pPr>
+      <w:r>
+        <w:t xml:space="preserve">Put at bottom left </w:t>
       </w:r>
     </w:p>
     <w:p>
@@ -63,13 +107,8 @@
           <w:numId w:val="13"/>
         </w:numPr>
       </w:pPr>
-      <w:proofErr w:type="spellStart"/>
-      <w:r>
-        <w:t>Github</w:t>
-      </w:r>
-      <w:proofErr w:type="spellEnd"/>
-      <w:r>
-        <w:t xml:space="preserve"> – how chart created </w:t>
+      <w:r>
+        <w:t xml:space="preserve">Verify Heroku connection is Gucci </w:t>
       </w:r>
     </w:p>
     <w:p>
@@ -80,21 +119,20 @@
           <w:numId w:val="13"/>
         </w:numPr>
       </w:pPr>
-      <w:r>
-        <w:t xml:space="preserve">Expand all rows </w:t>
-      </w:r>
-    </w:p>
-    <w:p>
-      <w:pPr>
-        <w:pStyle w:val="ListParagraph"/>
-        <w:numPr>
-          <w:ilvl w:val="0"/>
-          <w:numId w:val="13"/>
-        </w:numPr>
-      </w:pPr>
-      <w:r>
-        <w:t xml:space="preserve">Tooltip for hyperlink as well </w:t>
-      </w:r>
+      <w:proofErr w:type="spellStart"/>
+      <w:r>
+        <w:t>Github</w:t>
+      </w:r>
+      <w:proofErr w:type="spellEnd"/>
+      <w:r>
+        <w:t xml:space="preserve"> – how chart created </w:t>
+      </w:r>
+    </w:p>
+    <w:p/>
+    <w:p>
+      <w:pPr>
+        <w:ind w:left="1080"/>
+      </w:pPr>
     </w:p>
     <w:p>
       <w:r>
@@ -1275,6 +1313,7 @@
         </w:numPr>
       </w:pPr>
       <w:r>
+        <w:lastRenderedPageBreak/>
         <w:t>GSS Data Table: Sorted by questions America has shifted the most on given the adjustable parameters below</w:t>
       </w:r>
       <w:r>
@@ -1326,7 +1365,6 @@
         </w:numPr>
       </w:pPr>
       <w:r>
-        <w:lastRenderedPageBreak/>
         <w:t xml:space="preserve">Use </w:t>
       </w:r>
       <w:proofErr w:type="spellStart"/>
@@ -2111,6 +2149,7 @@
           <w:bdr w:val="single" w:sz="2" w:space="0" w:color="E3E3E3" w:frame="1"/>
           <w14:ligatures w14:val="none"/>
         </w:rPr>
+        <w:lastRenderedPageBreak/>
         <w:t>Table Headers</w:t>
       </w:r>
       <w:r>
@@ -2372,7 +2411,6 @@
           <w:szCs w:val="30"/>
           <w14:ligatures w14:val="none"/>
         </w:rPr>
-        <w:lastRenderedPageBreak/>
         <w:t>Borders and Styling</w:t>
       </w:r>
     </w:p>
@@ -3065,7 +3103,6 @@
     <w:p/>
     <w:p>
       <w:r>
-        <w:lastRenderedPageBreak/>
         <w:t>OR</w:t>
       </w:r>
     </w:p>
@@ -4291,7 +4328,7 @@
         <w:rFonts w:ascii="Times New Roman" w:eastAsiaTheme="minorHAnsi" w:hAnsi="Times New Roman" w:cs="Times New Roman" w:hint="default"/>
       </w:rPr>
     </w:lvl>
-    <w:lvl w:ilvl="1" w:tplc="04090003" w:tentative="1">
+    <w:lvl w:ilvl="1" w:tplc="04090003">
       <w:start w:val="1"/>
       <w:numFmt w:val="bullet"/>
       <w:lvlText w:val="o"/>

</xml_diff>

<commit_message>
Hopefully one of the final ones here, got the basic layout, tough because buttons move as screen moves, so need configuration that would be ok for all variations of screen sizes. Goal of this commit is to send to Heroku, and hope my Heroku connection is still good.
</commit_message>
<xml_diff>
--- a/extradata/GSS Project.docx
+++ b/extradata/GSS Project.docx
@@ -16,7 +16,7 @@
         </w:numPr>
       </w:pPr>
       <w:r>
-        <w:t>Getting rid of Rows</w:t>
+        <w:t>Hyperlink for more info – goes to github page</w:t>
       </w:r>
     </w:p>
     <w:p>
@@ -28,7 +28,19 @@
         </w:numPr>
       </w:pPr>
       <w:r>
-        <w:t>Rows 7, 15, All</w:t>
+        <w:t>Keep as is</w:t>
+      </w:r>
+    </w:p>
+    <w:p>
+      <w:pPr>
+        <w:pStyle w:val="ListParagraph"/>
+        <w:numPr>
+          <w:ilvl w:val="1"/>
+          <w:numId w:val="13"/>
+        </w:numPr>
+      </w:pPr>
+      <w:r>
+        <w:t xml:space="preserve">Put at bottom left </w:t>
       </w:r>
     </w:p>
     <w:p>
@@ -40,7 +52,7 @@
         </w:numPr>
       </w:pPr>
       <w:r>
-        <w:t xml:space="preserve">Getting placement of buttons </w:t>
+        <w:t xml:space="preserve">Verify Heroku connection is Gucci </w:t>
       </w:r>
     </w:p>
     <w:p>
@@ -52,7 +64,24 @@
         </w:numPr>
       </w:pPr>
       <w:r>
-        <w:t>Tooltip header last three, have them relay information from the cell</w:t>
+        <w:t xml:space="preserve">Github – how chart created </w:t>
+      </w:r>
+    </w:p>
+    <w:p/>
+    <w:p>
+      <w:pPr>
+        <w:ind w:left="1080"/>
+      </w:pPr>
+    </w:p>
+    <w:p>
+      <w:r>
+        <w:t xml:space="preserve">GSS considered best survey in the country. </w:t>
+      </w:r>
+    </w:p>
+    <w:p/>
+    <w:p>
+      <w:r>
+        <w:t xml:space="preserve">One Sentence: </w:t>
       </w:r>
     </w:p>
     <w:p>
@@ -60,89 +89,11 @@
         <w:pStyle w:val="ListParagraph"/>
         <w:numPr>
           <w:ilvl w:val="0"/>
-          <w:numId w:val="13"/>
+          <w:numId w:val="8"/>
         </w:numPr>
       </w:pPr>
       <w:r>
-        <w:t xml:space="preserve">Hyperlink for more info – goes to </w:t>
-      </w:r>
-      <w:proofErr w:type="spellStart"/>
-      <w:r>
-        <w:t>github</w:t>
-      </w:r>
-      <w:proofErr w:type="spellEnd"/>
-      <w:r>
-        <w:t xml:space="preserve"> page</w:t>
-      </w:r>
-    </w:p>
-    <w:p>
-      <w:pPr>
-        <w:pStyle w:val="ListParagraph"/>
-        <w:numPr>
-          <w:ilvl w:val="1"/>
-          <w:numId w:val="13"/>
-        </w:numPr>
-      </w:pPr>
-      <w:r>
-        <w:t>Keep as is</w:t>
-      </w:r>
-    </w:p>
-    <w:p>
-      <w:pPr>
-        <w:pStyle w:val="ListParagraph"/>
-        <w:numPr>
-          <w:ilvl w:val="1"/>
-          <w:numId w:val="13"/>
-        </w:numPr>
-      </w:pPr>
-      <w:r>
-        <w:t xml:space="preserve">Put at bottom left </w:t>
-      </w:r>
-    </w:p>
-    <w:p>
-      <w:pPr>
-        <w:pStyle w:val="ListParagraph"/>
-        <w:numPr>
-          <w:ilvl w:val="0"/>
-          <w:numId w:val="13"/>
-        </w:numPr>
-      </w:pPr>
-      <w:r>
-        <w:t xml:space="preserve">Verify Heroku connection is Gucci </w:t>
-      </w:r>
-    </w:p>
-    <w:p>
-      <w:pPr>
-        <w:pStyle w:val="ListParagraph"/>
-        <w:numPr>
-          <w:ilvl w:val="0"/>
-          <w:numId w:val="13"/>
-        </w:numPr>
-      </w:pPr>
-      <w:proofErr w:type="spellStart"/>
-      <w:r>
-        <w:t>Github</w:t>
-      </w:r>
-      <w:proofErr w:type="spellEnd"/>
-      <w:r>
-        <w:t xml:space="preserve"> – how chart created </w:t>
-      </w:r>
-    </w:p>
-    <w:p/>
-    <w:p>
-      <w:pPr>
-        <w:ind w:left="1080"/>
-      </w:pPr>
-    </w:p>
-    <w:p>
-      <w:r>
-        <w:t xml:space="preserve">GSS considered best survey in the country. </w:t>
-      </w:r>
-    </w:p>
-    <w:p/>
-    <w:p>
-      <w:r>
-        <w:t xml:space="preserve">One Sentence: </w:t>
+        <w:t>“Ever wonder on which issues America has shifted the most on? Find out below, selecting demographic and time period</w:t>
       </w:r>
     </w:p>
     <w:p>
@@ -1313,20 +1264,20 @@
         </w:numPr>
       </w:pPr>
       <w:r>
+        <w:t>GSS Data Table: Sorted by questions America has shifted the most on given the adjustable parameters below</w:t>
+      </w:r>
+      <w:r>
+        <w:t xml:space="preserve"> </w:t>
+      </w:r>
+    </w:p>
+    <w:p>
+      <w:r>
+        <w:t>Shor email: “Just want to help Democracy’s survival.”</w:t>
+      </w:r>
+    </w:p>
+    <w:p>
+      <w:r>
         <w:lastRenderedPageBreak/>
-        <w:t>GSS Data Table: Sorted by questions America has shifted the most on given the adjustable parameters below</w:t>
-      </w:r>
-      <w:r>
-        <w:t xml:space="preserve"> </w:t>
-      </w:r>
-    </w:p>
-    <w:p>
-      <w:r>
-        <w:t>Shor email: “Just want to help Democracy’s survival.”</w:t>
-      </w:r>
-    </w:p>
-    <w:p>
-      <w:r>
         <w:t>Code Process:</w:t>
       </w:r>
     </w:p>
@@ -1338,13 +1289,8 @@
           <w:numId w:val="7"/>
         </w:numPr>
       </w:pPr>
-      <w:proofErr w:type="spellStart"/>
-      <w:r>
-        <w:t>Df</w:t>
-      </w:r>
-      <w:proofErr w:type="spellEnd"/>
-      <w:r>
-        <w:t xml:space="preserve"> </w:t>
+      <w:r>
+        <w:t xml:space="preserve">Df </w:t>
       </w:r>
       <w:r>
         <w:sym w:font="Wingdings" w:char="F0E0"/>
@@ -1365,15 +1311,7 @@
         </w:numPr>
       </w:pPr>
       <w:r>
-        <w:t xml:space="preserve">Use </w:t>
-      </w:r>
-      <w:proofErr w:type="spellStart"/>
-      <w:r>
-        <w:t>YearQuestion</w:t>
-      </w:r>
-      <w:proofErr w:type="spellEnd"/>
-      <w:r>
-        <w:t xml:space="preserve"> Pairings</w:t>
+        <w:t>Use YearQuestion Pairings</w:t>
       </w:r>
     </w:p>
     <w:p>
@@ -1385,15 +1323,7 @@
         </w:numPr>
       </w:pPr>
       <w:r>
-        <w:t xml:space="preserve">Fix Age, Degree, </w:t>
-      </w:r>
-      <w:proofErr w:type="spellStart"/>
-      <w:r>
-        <w:t>Partyid</w:t>
-      </w:r>
-      <w:proofErr w:type="spellEnd"/>
-      <w:r>
-        <w:t xml:space="preserve"> fix</w:t>
+        <w:t>Fix Age, Degree, Partyid fix</w:t>
       </w:r>
     </w:p>
     <w:p>
@@ -1405,15 +1335,7 @@
         </w:numPr>
       </w:pPr>
       <w:r>
-        <w:t xml:space="preserve">Get new </w:t>
-      </w:r>
-      <w:proofErr w:type="spellStart"/>
-      <w:r>
-        <w:t>dataframe</w:t>
-      </w:r>
-      <w:proofErr w:type="spellEnd"/>
-      <w:r>
-        <w:t>, proud of, put in database</w:t>
+        <w:t>Get new dataframe, proud of, put in database</w:t>
       </w:r>
     </w:p>
     <w:p>
@@ -1982,7 +1904,6 @@
         </w:rPr>
         <w:t xml:space="preserve">: </w:t>
       </w:r>
-      <w:proofErr w:type="spellStart"/>
       <w:r>
         <w:rPr>
           <w:rFonts w:ascii="Ubuntu Mono" w:eastAsia="Times New Roman" w:hAnsi="Ubuntu Mono" w:cs="Courier New"/>
@@ -1995,22 +1916,7 @@
           <w:bdr w:val="single" w:sz="2" w:space="0" w:color="E3E3E3" w:frame="1"/>
           <w14:ligatures w14:val="none"/>
         </w:rPr>
-        <w:t>rgba</w:t>
-      </w:r>
-      <w:proofErr w:type="spellEnd"/>
-      <w:r>
-        <w:rPr>
-          <w:rFonts w:ascii="Ubuntu Mono" w:eastAsia="Times New Roman" w:hAnsi="Ubuntu Mono" w:cs="Courier New"/>
-          <w:b/>
-          <w:bCs/>
-          <w:color w:val="0D0D0D"/>
-          <w:kern w:val="0"/>
-          <w:sz w:val="21"/>
-          <w:szCs w:val="21"/>
-          <w:bdr w:val="single" w:sz="2" w:space="0" w:color="E3E3E3" w:frame="1"/>
-          <w14:ligatures w14:val="none"/>
-        </w:rPr>
-        <w:t>(0, 0, 0, 0.05)</w:t>
+        <w:t>rgba(0, 0, 0, 0.05)</w:t>
       </w:r>
       <w:r>
         <w:rPr>
@@ -2072,7 +1978,6 @@
         </w:rPr>
         <w:t xml:space="preserve">: </w:t>
       </w:r>
-      <w:proofErr w:type="spellStart"/>
       <w:r>
         <w:rPr>
           <w:rFonts w:ascii="Ubuntu Mono" w:eastAsia="Times New Roman" w:hAnsi="Ubuntu Mono" w:cs="Courier New"/>
@@ -2085,22 +1990,7 @@
           <w:bdr w:val="single" w:sz="2" w:space="0" w:color="E3E3E3" w:frame="1"/>
           <w14:ligatures w14:val="none"/>
         </w:rPr>
-        <w:t>rgba</w:t>
-      </w:r>
-      <w:proofErr w:type="spellEnd"/>
-      <w:r>
-        <w:rPr>
-          <w:rFonts w:ascii="Ubuntu Mono" w:eastAsia="Times New Roman" w:hAnsi="Ubuntu Mono" w:cs="Courier New"/>
-          <w:b/>
-          <w:bCs/>
-          <w:color w:val="0D0D0D"/>
-          <w:kern w:val="0"/>
-          <w:sz w:val="21"/>
-          <w:szCs w:val="21"/>
-          <w:bdr w:val="single" w:sz="2" w:space="0" w:color="E3E3E3" w:frame="1"/>
-          <w14:ligatures w14:val="none"/>
-        </w:rPr>
-        <w:t>(220, 220, 220, 0.8)</w:t>
+        <w:t>rgba(220, 220, 220, 0.8)</w:t>
       </w:r>
       <w:r>
         <w:rPr>
@@ -2149,7 +2039,6 @@
           <w:bdr w:val="single" w:sz="2" w:space="0" w:color="E3E3E3" w:frame="1"/>
           <w14:ligatures w14:val="none"/>
         </w:rPr>
-        <w:lastRenderedPageBreak/>
         <w:t>Table Headers</w:t>
       </w:r>
       <w:r>
@@ -2364,6 +2253,7 @@
           <w:bdr w:val="single" w:sz="2" w:space="0" w:color="E3E3E3" w:frame="1"/>
           <w14:ligatures w14:val="none"/>
         </w:rPr>
+        <w:lastRenderedPageBreak/>
         <w:t>General Text and Table Data</w:t>
       </w:r>
       <w:r>
@@ -2607,34 +2497,13 @@
         <w:t xml:space="preserve">: </w:t>
       </w:r>
       <w:r>
-        <w:t xml:space="preserve">PDF, </w:t>
-      </w:r>
-      <w:proofErr w:type="spellStart"/>
-      <w:r>
-        <w:t>Rstudio</w:t>
-      </w:r>
-      <w:proofErr w:type="spellEnd"/>
-      <w:r>
-        <w:t xml:space="preserve"> send. Less is more. </w:t>
-      </w:r>
-      <w:r>
-        <w:t xml:space="preserve">Then in couple weeks, can hit him with </w:t>
-      </w:r>
-      <w:proofErr w:type="spellStart"/>
-      <w:r>
-        <w:t>powerpoint</w:t>
-      </w:r>
-      <w:proofErr w:type="spellEnd"/>
-      <w:r>
-        <w:t xml:space="preserve">/ </w:t>
-      </w:r>
-      <w:proofErr w:type="spellStart"/>
-      <w:r>
-        <w:t>github</w:t>
-      </w:r>
-      <w:proofErr w:type="spellEnd"/>
-      <w:r>
-        <w:t xml:space="preserve"> repo. </w:t>
+        <w:t xml:space="preserve">PDF, Rstudio send. Less is more. </w:t>
+      </w:r>
+      <w:r>
+        <w:t>Then in couple weeks, can hit him with powerpoint</w:t>
+      </w:r>
+      <w:r>
+        <w:t xml:space="preserve">/ github repo. </w:t>
       </w:r>
       <w:r>
         <w:t xml:space="preserve">But I also believe honestly, that the world should have something like this. Like should be easily searchable, which </w:t>
@@ -2880,15 +2749,7 @@
     </w:tbl>
     <w:p>
       <w:r>
-        <w:t>Or just given two years (</w:t>
-      </w:r>
-      <w:proofErr w:type="spellStart"/>
-      <w:r>
-        <w:t>eg</w:t>
-      </w:r>
-      <w:proofErr w:type="spellEnd"/>
-      <w:r>
-        <w:t xml:space="preserve"> 2000, 2022) </w:t>
+        <w:t xml:space="preserve">Or just given two years (eg 2000, 2022) </w:t>
       </w:r>
       <w:r>
         <w:t xml:space="preserve">gets three columns. </w:t>
@@ -3077,6 +2938,7 @@
         </w:numPr>
       </w:pPr>
       <w:r>
+        <w:lastRenderedPageBreak/>
         <w:t>Divide 3) / 2), place value in row 1) with the unique question, answer, year</w:t>
       </w:r>
     </w:p>
@@ -3089,15 +2951,7 @@
         </w:numPr>
       </w:pPr>
       <w:r>
-        <w:t xml:space="preserve">Create table with all pairings given </w:t>
-      </w:r>
-      <w:proofErr w:type="spellStart"/>
-      <w:r>
-        <w:t>dataframe</w:t>
-      </w:r>
-      <w:proofErr w:type="spellEnd"/>
-      <w:r>
-        <w:t xml:space="preserve"> </w:t>
+        <w:t xml:space="preserve">Create table with all pairings given dataframe </w:t>
       </w:r>
     </w:p>
     <w:p/>
@@ -3136,15 +2990,7 @@
           </w:tcPr>
           <w:p>
             <w:r>
-              <w:t xml:space="preserve">Attribute (Politics, age, </w:t>
-            </w:r>
-            <w:proofErr w:type="spellStart"/>
-            <w:r>
-              <w:t>etc</w:t>
-            </w:r>
-            <w:proofErr w:type="spellEnd"/>
-            <w:r>
-              <w:t>…)</w:t>
+              <w:t>Attribute (Politics, age, etc…)</w:t>
             </w:r>
           </w:p>
         </w:tc>
@@ -3280,15 +3126,7 @@
           </w:tcPr>
           <w:p>
             <w:r>
-              <w:t xml:space="preserve">Attribute (Politics, age, </w:t>
-            </w:r>
-            <w:proofErr w:type="spellStart"/>
-            <w:r>
-              <w:t>etc</w:t>
-            </w:r>
-            <w:proofErr w:type="spellEnd"/>
-            <w:r>
-              <w:t>…)</w:t>
+              <w:t>Attribute (Politics, age, etc…)</w:t>
             </w:r>
           </w:p>
         </w:tc>

</xml_diff>

<commit_message>
Able to get it where labels for buttons, and text in buttons, change size as i change screen size
</commit_message>
<xml_diff>
--- a/extradata/GSS Project.docx
+++ b/extradata/GSS Project.docx
@@ -2,254 +2,11 @@
 <file path=word/document.xml><?xml version="1.0" encoding="utf-8"?>
 <w:document xmlns:wpc="http://schemas.microsoft.com/office/word/2010/wordprocessingCanvas" xmlns:cx="http://schemas.microsoft.com/office/drawing/2014/chartex" xmlns:cx1="http://schemas.microsoft.com/office/drawing/2015/9/8/chartex" xmlns:cx2="http://schemas.microsoft.com/office/drawing/2015/10/21/chartex" xmlns:cx3="http://schemas.microsoft.com/office/drawing/2016/5/9/chartex" xmlns:cx4="http://schemas.microsoft.com/office/drawing/2016/5/10/chartex" xmlns:cx5="http://schemas.microsoft.com/office/drawing/2016/5/11/chartex" xmlns:cx6="http://schemas.microsoft.com/office/drawing/2016/5/12/chartex" xmlns:cx7="http://schemas.microsoft.com/office/drawing/2016/5/13/chartex" xmlns:cx8="http://schemas.microsoft.com/office/drawing/2016/5/14/chartex" xmlns:mc="http://schemas.openxmlformats.org/markup-compatibility/2006" xmlns:aink="http://schemas.microsoft.com/office/drawing/2016/ink" xmlns:am3d="http://schemas.microsoft.com/office/drawing/2017/model3d" xmlns:o="urn:schemas-microsoft-com:office:office" xmlns:oel="http://schemas.microsoft.com/office/2019/extlst" xmlns:r="http://schemas.openxmlformats.org/officeDocument/2006/relationships" xmlns:m="http://schemas.openxmlformats.org/officeDocument/2006/math" xmlns:v="urn:schemas-microsoft-com:vml" xmlns:wp14="http://schemas.microsoft.com/office/word/2010/wordprocessingDrawing" xmlns:wp="http://schemas.openxmlformats.org/drawingml/2006/wordprocessingDrawing" xmlns:w10="urn:schemas-microsoft-com:office:word" xmlns:w="http://schemas.openxmlformats.org/wordprocessingml/2006/main" xmlns:w14="http://schemas.microsoft.com/office/word/2010/wordml" xmlns:w15="http://schemas.microsoft.com/office/word/2012/wordml" xmlns:w16cex="http://schemas.microsoft.com/office/word/2018/wordml/cex" xmlns:w16cid="http://schemas.microsoft.com/office/word/2016/wordml/cid" xmlns:w16="http://schemas.microsoft.com/office/word/2018/wordml" xmlns:w16du="http://schemas.microsoft.com/office/word/2023/wordml/word16du" xmlns:w16sdtdh="http://schemas.microsoft.com/office/word/2020/wordml/sdtdatahash" xmlns:w16se="http://schemas.microsoft.com/office/word/2015/wordml/symex" xmlns:wpg="http://schemas.microsoft.com/office/word/2010/wordprocessingGroup" xmlns:wpi="http://schemas.microsoft.com/office/word/2010/wordprocessingInk" xmlns:wne="http://schemas.microsoft.com/office/word/2006/wordml" xmlns:wps="http://schemas.microsoft.com/office/word/2010/wordprocessingShape" mc:Ignorable="w14 w15 w16se w16cid w16 w16cex w16sdtdh w16du wp14">
   <w:body>
-    <w:p>
-      <w:r>
-        <w:t xml:space="preserve">This </w:t>
-      </w:r>
-      <w:proofErr w:type="spellStart"/>
-      <w:r>
-        <w:t>github</w:t>
-      </w:r>
-      <w:proofErr w:type="spellEnd"/>
-      <w:r>
-        <w:t xml:space="preserve"> project summary is broken down into three parts: Motivating Questions, Project Overview and Project Steps (Data Preparation, Website Preparation)</w:t>
-      </w:r>
-    </w:p>
-    <w:p/>
-    <w:p>
-      <w:r>
-        <w:t>I) Motivating Questions:</w:t>
-      </w:r>
-    </w:p>
-    <w:p/>
-    <w:p>
-      <w:r>
-        <w:t>Which issues has America shifted most on over any period between 2000 and 2022, and by how much? How do those issues change as different demographic cohorts are considered?</w:t>
-      </w:r>
-    </w:p>
-    <w:p/>
-    <w:p>
-      <w:r>
-        <w:t>II) Project Overview:</w:t>
-      </w:r>
-    </w:p>
-    <w:p/>
-    <w:p>
-      <w:r>
-        <w:t>Many [</w:t>
-      </w:r>
-      <w:proofErr w:type="gramStart"/>
-      <w:r>
-        <w:t>commentators</w:t>
-      </w:r>
-      <w:proofErr w:type="gramEnd"/>
-      <w:r>
-        <w:t>](</w:t>
-      </w:r>
-      <w:proofErr w:type="spellStart"/>
-      <w:r>
-        <w:t>url</w:t>
-      </w:r>
-      <w:proofErr w:type="spellEnd"/>
-      <w:r>
-        <w:t>) have observed significant shifts in America's views on issues such as abortion over the last two decades. This project aims to explore broader trends by identifying which issues have seen the most significant changes in public opinion. An interactive website has been developed to showcase these changes, allowing users to select different demographics and time periods for analysis. The data, sourced from the General Social Survey (GSS), benefits from rigorous collection methods: trained pollsters, compensated participants, in-person surveys, and sessions lasting over an hour, ensuring reliability and depth.</w:t>
-      </w:r>
-    </w:p>
-    <w:p/>
-    <w:p>
-      <w:r>
-        <w:t>III) Project Steps:</w:t>
-      </w:r>
-    </w:p>
-    <w:p/>
-    <w:p>
-      <w:r>
-        <w:t>a) Data Preparation</w:t>
-      </w:r>
-    </w:p>
-    <w:p/>
-    <w:p>
-      <w:r>
-        <w:t>The foundation of this project is the GSS [dataset](</w:t>
-      </w:r>
-      <w:proofErr w:type="spellStart"/>
-      <w:r>
-        <w:t>url</w:t>
-      </w:r>
-      <w:proofErr w:type="spellEnd"/>
-      <w:r>
-        <w:t xml:space="preserve">) where each row corresponds to a complete survey conducted with an individual, and each column represents a response or a demographic attribute. Initial data cleaning involved removing questions with low response rates or that were unrelated to beliefs (e.g. BALLOT, ballot type used in the interview). Subsequently, 16 data tables were created—one representing the entire population and the others for specific demographic groups like males and young people. These tables are stored in </w:t>
-      </w:r>
-      <w:proofErr w:type="gramStart"/>
-      <w:r>
-        <w:t>"..</w:t>
-      </w:r>
-      <w:proofErr w:type="gramEnd"/>
-      <w:r>
-        <w:t>\</w:t>
-      </w:r>
-      <w:proofErr w:type="spellStart"/>
-      <w:r>
-        <w:t>own_data_objects</w:t>
-      </w:r>
-      <w:proofErr w:type="spellEnd"/>
-      <w:r>
-        <w:t>\</w:t>
-      </w:r>
-      <w:proofErr w:type="spellStart"/>
-      <w:r>
-        <w:t>melted_tables</w:t>
-      </w:r>
-      <w:proofErr w:type="spellEnd"/>
-      <w:r>
-        <w:t xml:space="preserve">". A crucial function, </w:t>
-      </w:r>
-      <w:proofErr w:type="spellStart"/>
-      <w:r>
-        <w:t>compare_years_delta</w:t>
-      </w:r>
-      <w:proofErr w:type="spellEnd"/>
-      <w:r>
-        <w:t xml:space="preserve"> in toolbox.py, is used to generate the </w:t>
-      </w:r>
-      <w:proofErr w:type="spellStart"/>
-      <w:r>
-        <w:t>datatable</w:t>
-      </w:r>
-      <w:proofErr w:type="spellEnd"/>
-      <w:r>
-        <w:t xml:space="preserve"> seen on the website, using one of the melted tables, start year, and final year. This </w:t>
-      </w:r>
-      <w:proofErr w:type="spellStart"/>
-      <w:proofErr w:type="gramStart"/>
-      <w:r>
-        <w:t>datatable</w:t>
-      </w:r>
-      <w:proofErr w:type="spellEnd"/>
-      <w:proofErr w:type="gramEnd"/>
-      <w:r>
-        <w:t xml:space="preserve"> is then sorted to highlight which issues have experienced the most substantial shifts in public opinion.</w:t>
-      </w:r>
-    </w:p>
-    <w:p/>
-    <w:p>
-      <w:r>
-        <w:t xml:space="preserve">For the tooltips in column 1, or the values in column 2, I did the following: copied and pasted two pdfs ([GSS Codebook Index, and GSS Codebook Main </w:t>
-      </w:r>
-      <w:proofErr w:type="gramStart"/>
-      <w:r>
-        <w:t>Body](</w:t>
-      </w:r>
-      <w:proofErr w:type="spellStart"/>
-      <w:proofErr w:type="gramEnd"/>
-      <w:r>
-        <w:t>url</w:t>
-      </w:r>
-      <w:proofErr w:type="spellEnd"/>
-      <w:r>
-        <w:t xml:space="preserve">)) into </w:t>
-      </w:r>
-      <w:proofErr w:type="spellStart"/>
-      <w:r>
-        <w:t>seperate</w:t>
-      </w:r>
-      <w:proofErr w:type="spellEnd"/>
-      <w:r>
-        <w:t xml:space="preserve"> text files, and used regex to create two dictionaries called labels and answers. “labels” provides the question for the label when hovering over column 1, and “answers”, which replaces the answer code (a number) with the actual answer seen in column 2 (e.g. GRASS, 1.0 is replaced by Should).</w:t>
-      </w:r>
-    </w:p>
-    <w:p/>
-    <w:p>
-      <w:r>
-        <w:t>b) Website Presentation</w:t>
-      </w:r>
-    </w:p>
-    <w:p/>
-    <w:p>
-      <w:r>
-        <w:t xml:space="preserve">Heroku was used for the hosting for the website, and </w:t>
-      </w:r>
-      <w:proofErr w:type="spellStart"/>
-      <w:r>
-        <w:t>Dashtable</w:t>
-      </w:r>
-      <w:proofErr w:type="spellEnd"/>
-      <w:r>
-        <w:t xml:space="preserve"> to create the </w:t>
-      </w:r>
-      <w:proofErr w:type="spellStart"/>
-      <w:r>
-        <w:t>datatable</w:t>
-      </w:r>
-      <w:proofErr w:type="spellEnd"/>
-      <w:r>
-        <w:t>/ layout of the site.</w:t>
-      </w:r>
-    </w:p>
-    <w:p>
-      <w:pPr>
-        <w:pStyle w:val="f4"/>
-        <w:pBdr>
-          <w:top w:val="single" w:sz="6" w:space="1" w:color="auto"/>
-          <w:bottom w:val="single" w:sz="6" w:space="1" w:color="auto"/>
-        </w:pBdr>
-        <w:shd w:val="clear" w:color="auto" w:fill="0D1117"/>
-        <w:rPr>
-          <w:rFonts w:ascii="Segoe UI" w:hAnsi="Segoe UI" w:cs="Segoe UI"/>
-          <w:color w:val="E6EDF3"/>
-        </w:rPr>
-      </w:pPr>
-      <w:r>
-        <w:rPr>
-          <w:rFonts w:ascii="Segoe UI" w:hAnsi="Segoe UI" w:cs="Segoe UI"/>
-          <w:color w:val="E6EDF3"/>
-        </w:rPr>
-        <w:t xml:space="preserve">Website that produces data table from </w:t>
-      </w:r>
-      <w:proofErr w:type="spellStart"/>
-      <w:r>
-        <w:rPr>
-          <w:rFonts w:ascii="Segoe UI" w:hAnsi="Segoe UI" w:cs="Segoe UI"/>
-          <w:color w:val="E6EDF3"/>
-        </w:rPr>
-        <w:t>gss</w:t>
-      </w:r>
-      <w:proofErr w:type="spellEnd"/>
-      <w:r>
-        <w:rPr>
-          <w:rFonts w:ascii="Segoe UI" w:hAnsi="Segoe UI" w:cs="Segoe UI"/>
-          <w:color w:val="E6EDF3"/>
-        </w:rPr>
-        <w:t xml:space="preserve"> data starting in 20</w:t>
-      </w:r>
-      <w:r>
-        <w:rPr>
-          <w:rFonts w:ascii="Segoe UI" w:hAnsi="Segoe UI" w:cs="Segoe UI"/>
-          <w:color w:val="E6EDF3"/>
-        </w:rPr>
-        <w:t>0</w:t>
-      </w:r>
-      <w:r>
-        <w:rPr>
-          <w:rFonts w:ascii="Segoe UI" w:hAnsi="Segoe UI" w:cs="Segoe UI"/>
-          <w:color w:val="E6EDF3"/>
-        </w:rPr>
-        <w:t>0</w:t>
-      </w:r>
-    </w:p>
     <w:p/>
     <w:p/>
     <w:p>
       <w:r>
-        <w:t xml:space="preserve">How someone </w:t>
-      </w:r>
-      <w:proofErr w:type="gramStart"/>
-      <w:r>
-        <w:t>use</w:t>
-      </w:r>
-      <w:proofErr w:type="gramEnd"/>
-      <w:r>
-        <w:t xml:space="preserve"> the website</w:t>
+        <w:t>How someone use the website</w:t>
       </w:r>
       <w:r>
         <w:t xml:space="preserve">: play around with it a bit. </w:t>
@@ -267,16 +24,11 @@
         </w:numPr>
       </w:pPr>
       <w:r>
-        <w:t xml:space="preserve">Remove bad variables like </w:t>
-      </w:r>
-      <w:proofErr w:type="gramStart"/>
-      <w:r>
-        <w:t>EVS</w:t>
+        <w:t>Remove bad variables like EVS</w:t>
       </w:r>
       <w:r>
         <w:t>TRAY</w:t>
       </w:r>
-      <w:proofErr w:type="gramEnd"/>
     </w:p>
     <w:p>
       <w:pPr>
@@ -290,15 +42,7 @@
         <w:t xml:space="preserve">Change widths </w:t>
       </w:r>
       <w:r>
-        <w:t xml:space="preserve">based on screen </w:t>
-      </w:r>
-      <w:proofErr w:type="gramStart"/>
-      <w:r>
-        <w:t>size</w:t>
-      </w:r>
-      <w:proofErr w:type="gramEnd"/>
-      <w:r>
-        <w:t xml:space="preserve"> </w:t>
+        <w:t xml:space="preserve">based on screen size </w:t>
       </w:r>
     </w:p>
     <w:p>
@@ -310,15 +54,19 @@
         </w:numPr>
       </w:pPr>
       <w:r>
-        <w:t xml:space="preserve">Five interesting findings playing around with the </w:t>
-      </w:r>
-      <w:proofErr w:type="gramStart"/>
-      <w:r>
-        <w:t>data</w:t>
-      </w:r>
-      <w:proofErr w:type="gramEnd"/>
-      <w:r>
-        <w:t xml:space="preserve"> </w:t>
+        <w:t xml:space="preserve">Five interesting findings playing around with the data </w:t>
+      </w:r>
+    </w:p>
+    <w:p>
+      <w:pPr>
+        <w:pStyle w:val="ListParagraph"/>
+        <w:numPr>
+          <w:ilvl w:val="1"/>
+          <w:numId w:val="13"/>
+        </w:numPr>
+      </w:pPr>
+      <w:r>
+        <w:t>Two time periods. One contrasting of demographics</w:t>
       </w:r>
     </w:p>
     <w:p>
@@ -335,50 +83,21 @@
     </w:p>
     <w:p>
       <w:r>
-        <w:t xml:space="preserve">GSS </w:t>
-      </w:r>
-      <w:proofErr w:type="gramStart"/>
-      <w:r>
-        <w:t>considered</w:t>
-      </w:r>
-      <w:proofErr w:type="gramEnd"/>
-      <w:r>
-        <w:t xml:space="preserve"> best survey in the country. </w:t>
-      </w:r>
-    </w:p>
-    <w:p>
-      <w:r>
-        <w:t xml:space="preserve">Decided not </w:t>
-      </w:r>
-      <w:proofErr w:type="gramStart"/>
-      <w:r>
-        <w:t>to do</w:t>
-      </w:r>
-      <w:proofErr w:type="gramEnd"/>
-      <w:r>
-        <w:t xml:space="preserve"> hyperlink, too much info. </w:t>
-      </w:r>
-      <w:r>
-        <w:t xml:space="preserve">When show project to people, maybe include </w:t>
-      </w:r>
-      <w:proofErr w:type="gramStart"/>
-      <w:r>
-        <w:t>then</w:t>
-      </w:r>
-      <w:proofErr w:type="gramEnd"/>
-      <w:r>
-        <w:t xml:space="preserve"> </w:t>
-      </w:r>
-    </w:p>
-    <w:p>
-      <w:r>
-        <w:t xml:space="preserve">Ever </w:t>
-      </w:r>
-      <w:proofErr w:type="gramStart"/>
-      <w:r>
-        <w:t>wonder</w:t>
-      </w:r>
-      <w:proofErr w:type="gramEnd"/>
+        <w:t xml:space="preserve">GSS considered best survey in the country. </w:t>
+      </w:r>
+    </w:p>
+    <w:p>
+      <w:r>
+        <w:t xml:space="preserve">Decided not to do hyperlink, too much info. </w:t>
+      </w:r>
+      <w:r>
+        <w:t xml:space="preserve">When show project to people, maybe include then </w:t>
+      </w:r>
+    </w:p>
+    <w:p>
+      <w:r>
+        <w:t>Ever wonder</w:t>
+      </w:r>
     </w:p>
     <w:p>
       <w:r>
@@ -393,22 +112,12 @@
           <w:numId w:val="13"/>
         </w:numPr>
       </w:pPr>
-      <w:proofErr w:type="spellStart"/>
-      <w:r>
-        <w:t>Github</w:t>
-      </w:r>
-      <w:proofErr w:type="spellEnd"/>
-      <w:r>
-        <w:t xml:space="preserve"> page, do I hyperlink, add text to Hyperlink</w:t>
-      </w:r>
-      <w:r>
-        <w:t xml:space="preserve"> on </w:t>
-      </w:r>
-      <w:proofErr w:type="gramStart"/>
-      <w:r>
-        <w:t>website</w:t>
-      </w:r>
-      <w:proofErr w:type="gramEnd"/>
+      <w:r>
+        <w:t>Github page, do I hyperlink, add text to Hyperlink</w:t>
+      </w:r>
+      <w:r>
+        <w:t xml:space="preserve"> on website</w:t>
+      </w:r>
     </w:p>
     <w:p>
       <w:pPr>
@@ -421,13 +130,8 @@
       <w:r>
         <w:t xml:space="preserve">For David Shor, should I include </w:t>
       </w:r>
-      <w:proofErr w:type="gramStart"/>
-      <w:r>
-        <w:t>a five things</w:t>
-      </w:r>
-      <w:proofErr w:type="gramEnd"/>
-      <w:r>
-        <w:t xml:space="preserve"> from the data</w:t>
+      <w:r>
+        <w:t>a five things from the data</w:t>
       </w:r>
     </w:p>
     <w:p>
@@ -439,13 +143,8 @@
         </w:numPr>
       </w:pPr>
       <w:r>
-        <w:t xml:space="preserve">GSS Data, where should I say </w:t>
-      </w:r>
-      <w:proofErr w:type="gramStart"/>
-      <w:r>
-        <w:t>it</w:t>
-      </w:r>
-      <w:proofErr w:type="gramEnd"/>
+        <w:t>Little note! Hover over question 1 to see tooltip, once hovered over, then goes away</w:t>
+      </w:r>
     </w:p>
     <w:p>
       <w:pPr>
@@ -456,13 +155,7 @@
         </w:numPr>
       </w:pPr>
       <w:r>
-        <w:t xml:space="preserve">Get width of buttons </w:t>
-      </w:r>
-      <w:r>
-        <w:t>programmatic</w:t>
-      </w:r>
-      <w:r>
-        <w:t xml:space="preserve"> with screen size </w:t>
+        <w:t>GSS Data, where should I say it</w:t>
       </w:r>
     </w:p>
     <w:p>
@@ -474,22 +167,14 @@
         </w:numPr>
       </w:pPr>
       <w:r>
-        <w:t>Put some question</w:t>
-      </w:r>
-      <w:r>
-        <w:t xml:space="preserve"> </w:t>
-      </w:r>
-      <w:r>
-        <w:t xml:space="preserve">(ever wonder) </w:t>
-      </w:r>
-      <w:r>
-        <w:t xml:space="preserve">or more </w:t>
-      </w:r>
-      <w:proofErr w:type="gramStart"/>
-      <w:r>
-        <w:t>explanation</w:t>
-      </w:r>
-      <w:proofErr w:type="gramEnd"/>
+        <w:t xml:space="preserve">Get width of buttons </w:t>
+      </w:r>
+      <w:r>
+        <w:t>programmatic</w:t>
+      </w:r>
+      <w:r>
+        <w:t xml:space="preserve"> with screen size </w:t>
+      </w:r>
     </w:p>
     <w:p>
       <w:pPr>
@@ -499,19 +184,30 @@
           <w:numId w:val="13"/>
         </w:numPr>
       </w:pPr>
-      <w:proofErr w:type="spellStart"/>
-      <w:r>
-        <w:t>Subcohort</w:t>
-      </w:r>
-      <w:proofErr w:type="spellEnd"/>
-      <w:r>
-        <w:t xml:space="preserve"> show for Whole Country, is just Whole Country clear or can I just say </w:t>
-      </w:r>
-      <w:proofErr w:type="gramStart"/>
-      <w:r>
-        <w:t>Country</w:t>
-      </w:r>
-      <w:proofErr w:type="gramEnd"/>
+      <w:r>
+        <w:t>Put some question</w:t>
+      </w:r>
+      <w:r>
+        <w:t xml:space="preserve"> </w:t>
+      </w:r>
+      <w:r>
+        <w:t xml:space="preserve">(ever wonder) </w:t>
+      </w:r>
+      <w:r>
+        <w:t>or more explanation</w:t>
+      </w:r>
+    </w:p>
+    <w:p>
+      <w:pPr>
+        <w:pStyle w:val="ListParagraph"/>
+        <w:numPr>
+          <w:ilvl w:val="0"/>
+          <w:numId w:val="13"/>
+        </w:numPr>
+      </w:pPr>
+      <w:r>
+        <w:t>Subcohort show for Whole Country, is just Whole Country clear or can I just say Country</w:t>
+      </w:r>
     </w:p>
     <w:p>
       <w:pPr>
@@ -552,13 +248,8 @@
         </w:numPr>
       </w:pPr>
       <w:r>
-        <w:t xml:space="preserve">Different formatting in middle column to make it pop </w:t>
-      </w:r>
-      <w:proofErr w:type="gramStart"/>
-      <w:r>
-        <w:t>more</w:t>
-      </w:r>
-      <w:proofErr w:type="gramEnd"/>
+        <w:t>Different formatting in middle column to make it pop more</w:t>
+      </w:r>
     </w:p>
     <w:p>
       <w:pPr>
@@ -572,23 +263,7 @@
         <w:t xml:space="preserve">Draft email to Biden folks – should I put in </w:t>
       </w:r>
       <w:r>
-        <w:t xml:space="preserve">examples of demographic and </w:t>
-      </w:r>
-      <w:proofErr w:type="gramStart"/>
-      <w:r>
-        <w:t>time period</w:t>
-      </w:r>
-      <w:proofErr w:type="gramEnd"/>
-      <w:r>
-        <w:t xml:space="preserve">, or leave it out? By putting one example, can lead someone to be curious and see </w:t>
-      </w:r>
-      <w:proofErr w:type="gramStart"/>
-      <w:r>
-        <w:t>it</w:t>
-      </w:r>
-      <w:proofErr w:type="gramEnd"/>
-      <w:r>
-        <w:t xml:space="preserve"> </w:t>
+        <w:t xml:space="preserve">examples of demographic and time period, or leave it out? By putting one example, can lead someone to be curious and see it </w:t>
       </w:r>
     </w:p>
     <w:p/>
@@ -606,13 +281,8 @@
         </w:numPr>
       </w:pPr>
       <w:r>
-        <w:t xml:space="preserve">“Ever wonder on which issues America has shifted the most on? Find out below, selecting demographic and time </w:t>
-      </w:r>
-      <w:proofErr w:type="gramStart"/>
-      <w:r>
-        <w:t>period</w:t>
-      </w:r>
-      <w:proofErr w:type="gramEnd"/>
+        <w:t>“Ever wonder on which issues America has shifted the most on? Find out below, selecting demographic and time period</w:t>
+      </w:r>
     </w:p>
     <w:p>
       <w:pPr>
@@ -746,7 +416,6 @@
                 <w:szCs w:val="24"/>
                 <w14:ligatures w14:val="none"/>
               </w:rPr>
-              <w:lastRenderedPageBreak/>
               <w:t>Question</w:t>
             </w:r>
           </w:p>
@@ -1354,6 +1023,7 @@
                 <w:szCs w:val="24"/>
                 <w14:ligatures w14:val="none"/>
               </w:rPr>
+              <w:lastRenderedPageBreak/>
               <w:t>DIVLAW</w:t>
             </w:r>
           </w:p>
@@ -1745,15 +1415,7 @@
         <w:t>Question year pairings under 850 positive responses</w:t>
       </w:r>
       <w:r>
-        <w:t xml:space="preserve">, and some questions did not have enough respondents to show </w:t>
-      </w:r>
-      <w:proofErr w:type="gramStart"/>
-      <w:r>
-        <w:t>in a given year</w:t>
-      </w:r>
-      <w:proofErr w:type="gramEnd"/>
-      <w:r>
-        <w:t xml:space="preserve"> e.g. GRASS</w:t>
+        <w:t>, and some questions did not have enough respondents to show in a given year e.g. GRASS</w:t>
       </w:r>
       <w:r>
         <w:t xml:space="preserve"> (2004) – should marijuana be legal</w:t>
@@ -1763,13 +1425,8 @@
       </w:r>
     </w:p>
     <w:p>
-      <w:proofErr w:type="gramStart"/>
-      <w:r>
-        <w:t>Pre Notes</w:t>
-      </w:r>
-      <w:proofErr w:type="gramEnd"/>
-      <w:r>
-        <w:t>:</w:t>
+      <w:r>
+        <w:t>Pre Notes:</w:t>
       </w:r>
     </w:p>
     <w:p>
@@ -1796,13 +1453,8 @@
         </w:numPr>
       </w:pPr>
       <w:r>
-        <w:t xml:space="preserve">GSS Data Table: Sorted by questions America has shifted the most on given the adjustable parameters </w:t>
-      </w:r>
-      <w:proofErr w:type="gramStart"/>
-      <w:r>
-        <w:t>below</w:t>
-      </w:r>
-      <w:proofErr w:type="gramEnd"/>
+        <w:t>GSS Data Table: Sorted by questions America has shifted the most on given the adjustable parameters below</w:t>
+      </w:r>
       <w:r>
         <w:t xml:space="preserve"> </w:t>
       </w:r>
@@ -1825,30 +1477,17 @@
           <w:numId w:val="7"/>
         </w:numPr>
       </w:pPr>
-      <w:proofErr w:type="spellStart"/>
-      <w:r>
-        <w:t>Df</w:t>
-      </w:r>
-      <w:proofErr w:type="spellEnd"/>
+      <w:r>
+        <w:t xml:space="preserve">Df </w:t>
+      </w:r>
+      <w:r>
+        <w:sym w:font="Wingdings" w:char="F0E0"/>
+      </w:r>
       <w:r>
         <w:t xml:space="preserve"> </w:t>
       </w:r>
       <w:r>
-        <w:sym w:font="Wingdings" w:char="F0E0"/>
-      </w:r>
-      <w:r>
-        <w:t xml:space="preserve"> </w:t>
-      </w:r>
-      <w:r>
-        <w:t xml:space="preserve">each row is </w:t>
-      </w:r>
-      <w:proofErr w:type="gramStart"/>
-      <w:r>
-        <w:t>survey,</w:t>
-      </w:r>
-      <w:proofErr w:type="gramEnd"/>
-      <w:r>
-        <w:t xml:space="preserve"> columns are questions or stuff about individual</w:t>
+        <w:t>each row is survey, columns are questions or stuff about individual</w:t>
       </w:r>
     </w:p>
     <w:p>
@@ -1860,15 +1499,7 @@
         </w:numPr>
       </w:pPr>
       <w:r>
-        <w:t xml:space="preserve">Use </w:t>
-      </w:r>
-      <w:proofErr w:type="spellStart"/>
-      <w:r>
-        <w:t>YearQuestion</w:t>
-      </w:r>
-      <w:proofErr w:type="spellEnd"/>
-      <w:r>
-        <w:t xml:space="preserve"> Pairings</w:t>
+        <w:t>Use YearQuestion Pairings</w:t>
       </w:r>
     </w:p>
     <w:p>
@@ -1880,21 +1511,8 @@
         </w:numPr>
       </w:pPr>
       <w:r>
-        <w:t xml:space="preserve">Fix Age, Degree, </w:t>
-      </w:r>
-      <w:proofErr w:type="spellStart"/>
-      <w:r>
-        <w:t>Partyid</w:t>
-      </w:r>
-      <w:proofErr w:type="spellEnd"/>
-      <w:r>
-        <w:t xml:space="preserve"> </w:t>
-      </w:r>
-      <w:proofErr w:type="gramStart"/>
-      <w:r>
-        <w:t>fix</w:t>
-      </w:r>
-      <w:proofErr w:type="gramEnd"/>
+        <w:t>Fix Age, Degree, Partyid fix</w:t>
+      </w:r>
     </w:p>
     <w:p>
       <w:pPr>
@@ -1905,21 +1523,8 @@
         </w:numPr>
       </w:pPr>
       <w:r>
-        <w:t xml:space="preserve">Get new </w:t>
-      </w:r>
-      <w:proofErr w:type="spellStart"/>
-      <w:r>
-        <w:t>dataframe</w:t>
-      </w:r>
-      <w:proofErr w:type="spellEnd"/>
-      <w:r>
-        <w:t xml:space="preserve">, proud of, put in </w:t>
-      </w:r>
-      <w:proofErr w:type="gramStart"/>
-      <w:r>
-        <w:t>database</w:t>
-      </w:r>
-      <w:proofErr w:type="gramEnd"/>
+        <w:t>Get new dataframe, proud of, put in database</w:t>
+      </w:r>
     </w:p>
     <w:p>
       <w:pPr>
@@ -1954,15 +1559,7 @@
         </w:numPr>
       </w:pPr>
       <w:r>
-        <w:t xml:space="preserve">Modify melted, e.g. 1000 </w:t>
-      </w:r>
-      <w:proofErr w:type="gramStart"/>
-      <w:r>
-        <w:t>answers</w:t>
-      </w:r>
-      <w:proofErr w:type="gramEnd"/>
-      <w:r>
-        <w:t xml:space="preserve"> </w:t>
+        <w:t xml:space="preserve">Modify melted, e.g. 1000 answers </w:t>
       </w:r>
     </w:p>
     <w:p>
@@ -1974,13 +1571,8 @@
         </w:numPr>
       </w:pPr>
       <w:r>
-        <w:t xml:space="preserve">Include params of </w:t>
-      </w:r>
-      <w:proofErr w:type="gramStart"/>
-      <w:r>
-        <w:t>interest</w:t>
-      </w:r>
-      <w:proofErr w:type="gramEnd"/>
+        <w:t>Include params of interest</w:t>
+      </w:r>
     </w:p>
     <w:p>
       <w:pPr>
@@ -2003,13 +1595,8 @@
         </w:numPr>
       </w:pPr>
       <w:r>
-        <w:t xml:space="preserve">May not want Total Answers to </w:t>
-      </w:r>
-      <w:proofErr w:type="gramStart"/>
-      <w:r>
-        <w:t>show</w:t>
-      </w:r>
-      <w:proofErr w:type="gramEnd"/>
+        <w:t>May not want Total Answers to show</w:t>
+      </w:r>
     </w:p>
     <w:p>
       <w:pPr>
@@ -2020,13 +1607,8 @@
         </w:numPr>
       </w:pPr>
       <w:r>
-        <w:t xml:space="preserve">When click param, another button automatically should pop up and one is already </w:t>
-      </w:r>
-      <w:proofErr w:type="gramStart"/>
-      <w:r>
-        <w:t>selected</w:t>
-      </w:r>
-      <w:proofErr w:type="gramEnd"/>
+        <w:t>When click param, another button automatically should pop up and one is already selected</w:t>
+      </w:r>
     </w:p>
     <w:p>
       <w:pPr>
@@ -2055,15 +1637,7 @@
         </w:numPr>
       </w:pPr>
       <w:r>
-        <w:t xml:space="preserve">Given options, spits out what </w:t>
-      </w:r>
-      <w:proofErr w:type="gramStart"/>
-      <w:r>
-        <w:t>want</w:t>
-      </w:r>
-      <w:proofErr w:type="gramEnd"/>
-      <w:r>
-        <w:t xml:space="preserve"> </w:t>
+        <w:t xml:space="preserve">Given options, spits out what want </w:t>
       </w:r>
     </w:p>
     <w:p/>
@@ -2138,7 +1712,6 @@
           <w:bdr w:val="single" w:sz="2" w:space="0" w:color="E3E3E3" w:frame="1"/>
           <w14:ligatures w14:val="none"/>
         </w:rPr>
-        <w:lastRenderedPageBreak/>
         <w:t>General Text and Headers</w:t>
       </w:r>
       <w:r>
@@ -2249,6 +1822,7 @@
           <w:bdr w:val="single" w:sz="2" w:space="0" w:color="E3E3E3" w:frame="1"/>
           <w14:ligatures w14:val="none"/>
         </w:rPr>
+        <w:lastRenderedPageBreak/>
         <w:t>Dropdowns, Input, and General Text</w:t>
       </w:r>
       <w:r>
@@ -2519,8 +2093,6 @@
         </w:rPr>
         <w:t xml:space="preserve">: </w:t>
       </w:r>
-      <w:proofErr w:type="spellStart"/>
-      <w:proofErr w:type="gramStart"/>
       <w:r>
         <w:rPr>
           <w:rFonts w:ascii="Ubuntu Mono" w:eastAsia="Times New Roman" w:hAnsi="Ubuntu Mono" w:cs="Courier New"/>
@@ -2533,37 +2105,7 @@
           <w:bdr w:val="single" w:sz="2" w:space="0" w:color="E3E3E3" w:frame="1"/>
           <w14:ligatures w14:val="none"/>
         </w:rPr>
-        <w:t>rgba</w:t>
-      </w:r>
-      <w:proofErr w:type="spellEnd"/>
-      <w:r>
-        <w:rPr>
-          <w:rFonts w:ascii="Ubuntu Mono" w:eastAsia="Times New Roman" w:hAnsi="Ubuntu Mono" w:cs="Courier New"/>
-          <w:b/>
-          <w:bCs/>
-          <w:color w:val="0D0D0D"/>
-          <w:kern w:val="0"/>
-          <w:sz w:val="21"/>
-          <w:szCs w:val="21"/>
-          <w:bdr w:val="single" w:sz="2" w:space="0" w:color="E3E3E3" w:frame="1"/>
-          <w14:ligatures w14:val="none"/>
-        </w:rPr>
-        <w:t>(</w:t>
-      </w:r>
-      <w:proofErr w:type="gramEnd"/>
-      <w:r>
-        <w:rPr>
-          <w:rFonts w:ascii="Ubuntu Mono" w:eastAsia="Times New Roman" w:hAnsi="Ubuntu Mono" w:cs="Courier New"/>
-          <w:b/>
-          <w:bCs/>
-          <w:color w:val="0D0D0D"/>
-          <w:kern w:val="0"/>
-          <w:sz w:val="21"/>
-          <w:szCs w:val="21"/>
-          <w:bdr w:val="single" w:sz="2" w:space="0" w:color="E3E3E3" w:frame="1"/>
-          <w14:ligatures w14:val="none"/>
-        </w:rPr>
-        <w:t>0, 0, 0, 0.05)</w:t>
+        <w:t>rgba(0, 0, 0, 0.05)</w:t>
       </w:r>
       <w:r>
         <w:rPr>
@@ -2625,8 +2167,6 @@
         </w:rPr>
         <w:t xml:space="preserve">: </w:t>
       </w:r>
-      <w:proofErr w:type="spellStart"/>
-      <w:proofErr w:type="gramStart"/>
       <w:r>
         <w:rPr>
           <w:rFonts w:ascii="Ubuntu Mono" w:eastAsia="Times New Roman" w:hAnsi="Ubuntu Mono" w:cs="Courier New"/>
@@ -2639,37 +2179,7 @@
           <w:bdr w:val="single" w:sz="2" w:space="0" w:color="E3E3E3" w:frame="1"/>
           <w14:ligatures w14:val="none"/>
         </w:rPr>
-        <w:t>rgba</w:t>
-      </w:r>
-      <w:proofErr w:type="spellEnd"/>
-      <w:r>
-        <w:rPr>
-          <w:rFonts w:ascii="Ubuntu Mono" w:eastAsia="Times New Roman" w:hAnsi="Ubuntu Mono" w:cs="Courier New"/>
-          <w:b/>
-          <w:bCs/>
-          <w:color w:val="0D0D0D"/>
-          <w:kern w:val="0"/>
-          <w:sz w:val="21"/>
-          <w:szCs w:val="21"/>
-          <w:bdr w:val="single" w:sz="2" w:space="0" w:color="E3E3E3" w:frame="1"/>
-          <w14:ligatures w14:val="none"/>
-        </w:rPr>
-        <w:t>(</w:t>
-      </w:r>
-      <w:proofErr w:type="gramEnd"/>
-      <w:r>
-        <w:rPr>
-          <w:rFonts w:ascii="Ubuntu Mono" w:eastAsia="Times New Roman" w:hAnsi="Ubuntu Mono" w:cs="Courier New"/>
-          <w:b/>
-          <w:bCs/>
-          <w:color w:val="0D0D0D"/>
-          <w:kern w:val="0"/>
-          <w:sz w:val="21"/>
-          <w:szCs w:val="21"/>
-          <w:bdr w:val="single" w:sz="2" w:space="0" w:color="E3E3E3" w:frame="1"/>
-          <w14:ligatures w14:val="none"/>
-        </w:rPr>
-        <w:t>220, 220, 220, 0.8)</w:t>
+        <w:t>rgba(220, 220, 220, 0.8)</w:t>
       </w:r>
       <w:r>
         <w:rPr>
@@ -3175,45 +2685,16 @@
         <w:t xml:space="preserve">: </w:t>
       </w:r>
       <w:r>
-        <w:t xml:space="preserve">PDF, </w:t>
-      </w:r>
-      <w:proofErr w:type="spellStart"/>
-      <w:r>
-        <w:t>Rstudio</w:t>
-      </w:r>
-      <w:proofErr w:type="spellEnd"/>
-      <w:r>
-        <w:t xml:space="preserve"> send. Less is more. </w:t>
-      </w:r>
-      <w:r>
-        <w:t xml:space="preserve">Then in couple weeks, can hit him with </w:t>
-      </w:r>
-      <w:proofErr w:type="spellStart"/>
-      <w:r>
-        <w:t>powerpoint</w:t>
-      </w:r>
-      <w:proofErr w:type="spellEnd"/>
-      <w:r>
-        <w:t xml:space="preserve">/ </w:t>
-      </w:r>
-      <w:proofErr w:type="spellStart"/>
-      <w:r>
-        <w:t>github</w:t>
-      </w:r>
-      <w:proofErr w:type="spellEnd"/>
-      <w:r>
-        <w:t xml:space="preserve"> repo. </w:t>
-      </w:r>
-      <w:r>
-        <w:t xml:space="preserve">But I </w:t>
-      </w:r>
-      <w:proofErr w:type="gramStart"/>
-      <w:r>
-        <w:t>also believe honestly,</w:t>
-      </w:r>
-      <w:proofErr w:type="gramEnd"/>
-      <w:r>
-        <w:t xml:space="preserve"> that the world should have something like this. Like should be easily searchable, which </w:t>
+        <w:t xml:space="preserve">PDF, Rstudio send. Less is more. </w:t>
+      </w:r>
+      <w:r>
+        <w:t>Then in couple weeks, can hit him with powerpoint</w:t>
+      </w:r>
+      <w:r>
+        <w:t xml:space="preserve">/ github repo. </w:t>
+      </w:r>
+      <w:r>
+        <w:t xml:space="preserve">But I also believe honestly, that the world should have something like this. Like should be easily searchable, which </w:t>
       </w:r>
       <w:r>
         <w:t xml:space="preserve">issues have shifted most among the country, or among specific parts of </w:t>
@@ -3231,7 +2712,6 @@
           <w:b/>
           <w:bCs/>
         </w:rPr>
-        <w:lastRenderedPageBreak/>
         <w:t xml:space="preserve">Shor email: </w:t>
       </w:r>
       <w:r>
@@ -3243,13 +2723,8 @@
       <w:r>
         <w:t xml:space="preserve">boring grunt work I could do for them? </w:t>
       </w:r>
-      <w:proofErr w:type="gramStart"/>
-      <w:r>
-        <w:t>Anyway</w:t>
-      </w:r>
-      <w:proofErr w:type="gramEnd"/>
-      <w:r>
-        <w:t xml:space="preserve"> can volunteer? </w:t>
+      <w:r>
+        <w:t xml:space="preserve">Anyway can volunteer? </w:t>
       </w:r>
       <w:r>
         <w:t>Or is there a textbook I could study</w:t>
@@ -3260,13 +2735,8 @@
       <w:r>
         <w:t xml:space="preserve">have just a shot to volunteer? </w:t>
       </w:r>
-      <w:proofErr w:type="gramStart"/>
-      <w:r>
-        <w:t>Think</w:t>
-      </w:r>
-      <w:proofErr w:type="gramEnd"/>
-      <w:r>
-        <w:t xml:space="preserve"> can bring lot of value. </w:t>
+      <w:r>
+        <w:t xml:space="preserve">Think can bring lot of value. </w:t>
       </w:r>
     </w:p>
     <w:p/>
@@ -3467,15 +2937,7 @@
     </w:tbl>
     <w:p>
       <w:r>
-        <w:t>Or just given two years (</w:t>
-      </w:r>
-      <w:proofErr w:type="spellStart"/>
-      <w:r>
-        <w:t>eg</w:t>
-      </w:r>
-      <w:proofErr w:type="spellEnd"/>
-      <w:r>
-        <w:t xml:space="preserve"> 2000, 2022) </w:t>
+        <w:t xml:space="preserve">Or just given two years (eg 2000, 2022) </w:t>
       </w:r>
       <w:r>
         <w:t xml:space="preserve">gets three columns. </w:t>
@@ -3625,13 +3087,8 @@
         <w:t xml:space="preserve">unique </w:t>
       </w:r>
       <w:r>
-        <w:t xml:space="preserve">question, answer, year </w:t>
-      </w:r>
-      <w:proofErr w:type="gramStart"/>
-      <w:r>
-        <w:t>pairings</w:t>
-      </w:r>
-      <w:proofErr w:type="gramEnd"/>
+        <w:t>question, answer, year pairings</w:t>
+      </w:r>
     </w:p>
     <w:p>
       <w:pPr>
@@ -3645,15 +3102,7 @@
         <w:t xml:space="preserve">Determine how many times </w:t>
       </w:r>
       <w:r>
-        <w:t xml:space="preserve">each question, answer, year combination </w:t>
-      </w:r>
-      <w:proofErr w:type="gramStart"/>
-      <w:r>
-        <w:t>appears</w:t>
-      </w:r>
-      <w:proofErr w:type="gramEnd"/>
-      <w:r>
-        <w:t xml:space="preserve"> </w:t>
+        <w:t xml:space="preserve">each question, answer, year combination appears </w:t>
       </w:r>
     </w:p>
     <w:p>
@@ -3665,13 +3114,8 @@
         </w:numPr>
       </w:pPr>
       <w:r>
-        <w:t xml:space="preserve">Determine how many times each question, year combination </w:t>
-      </w:r>
-      <w:proofErr w:type="gramStart"/>
-      <w:r>
-        <w:t>appears</w:t>
-      </w:r>
-      <w:proofErr w:type="gramEnd"/>
+        <w:t>Determine how many times each question, year combination appears</w:t>
+      </w:r>
     </w:p>
     <w:p>
       <w:pPr>
@@ -3682,13 +3126,8 @@
         </w:numPr>
       </w:pPr>
       <w:r>
-        <w:t xml:space="preserve">Divide 3) / 2), place value in row 1) with the unique question, answer, </w:t>
-      </w:r>
-      <w:proofErr w:type="gramStart"/>
-      <w:r>
-        <w:t>year</w:t>
-      </w:r>
-      <w:proofErr w:type="gramEnd"/>
+        <w:t>Divide 3) / 2), place value in row 1) with the unique question, answer, year</w:t>
+      </w:r>
     </w:p>
     <w:p>
       <w:pPr>
@@ -3699,17 +3138,7 @@
         </w:numPr>
       </w:pPr>
       <w:r>
-        <w:t xml:space="preserve">Create table with all pairings given </w:t>
-      </w:r>
-      <w:proofErr w:type="spellStart"/>
-      <w:proofErr w:type="gramStart"/>
-      <w:r>
-        <w:t>dataframe</w:t>
-      </w:r>
-      <w:proofErr w:type="spellEnd"/>
-      <w:proofErr w:type="gramEnd"/>
-      <w:r>
-        <w:t xml:space="preserve"> </w:t>
+        <w:t xml:space="preserve">Create table with all pairings given dataframe </w:t>
       </w:r>
     </w:p>
     <w:p/>
@@ -3748,15 +3177,7 @@
           </w:tcPr>
           <w:p>
             <w:r>
-              <w:t xml:space="preserve">Attribute (Politics, age, </w:t>
-            </w:r>
-            <w:proofErr w:type="spellStart"/>
-            <w:r>
-              <w:t>etc</w:t>
-            </w:r>
-            <w:proofErr w:type="spellEnd"/>
-            <w:r>
-              <w:t>…)</w:t>
+              <w:t>Attribute (Politics, age, etc…)</w:t>
             </w:r>
           </w:p>
         </w:tc>
@@ -3892,15 +3313,7 @@
           </w:tcPr>
           <w:p>
             <w:r>
-              <w:t xml:space="preserve">Attribute (Politics, age, </w:t>
-            </w:r>
-            <w:proofErr w:type="spellStart"/>
-            <w:r>
-              <w:t>etc</w:t>
-            </w:r>
-            <w:proofErr w:type="spellEnd"/>
-            <w:r>
-              <w:t>…)</w:t>
+              <w:t>Attribute (Politics, age, etc…)</w:t>
             </w:r>
           </w:p>
         </w:tc>
@@ -4052,17 +3465,11 @@
         <w:t xml:space="preserve"> can break down: </w:t>
       </w:r>
       <w:r>
-        <w:t xml:space="preserve">age, degree, health, politics, race, </w:t>
-      </w:r>
-      <w:proofErr w:type="gramStart"/>
-      <w:r>
-        <w:t>sex</w:t>
-      </w:r>
-      <w:proofErr w:type="gramEnd"/>
-    </w:p>
-    <w:p>
-      <w:r>
-        <w:lastRenderedPageBreak/>
+        <w:t>age, degree, health, politics, race, sex</w:t>
+      </w:r>
+    </w:p>
+    <w:p>
+      <w:r>
         <w:t xml:space="preserve">Dimensions </w:t>
       </w:r>
       <w:r>
@@ -4092,13 +3499,8 @@
         <w:t>, bunch of tables</w:t>
       </w:r>
       <w:r>
-        <w:t xml:space="preserve">. Rows are answers, years are </w:t>
-      </w:r>
-      <w:proofErr w:type="gramStart"/>
-      <w:r>
-        <w:t>question</w:t>
-      </w:r>
-      <w:proofErr w:type="gramEnd"/>
+        <w:t>. Rows are answers, years are question</w:t>
+      </w:r>
     </w:p>
     <w:p>
       <w:pPr>

</xml_diff>

<commit_message>
Added Javascript file for button, but also will for mobile
</commit_message>
<xml_diff>
--- a/extradata/GSS Project.docx
+++ b/extradata/GSS Project.docx
@@ -3,7 +3,6 @@
 <w:document xmlns:wpc="http://schemas.microsoft.com/office/word/2010/wordprocessingCanvas" xmlns:cx="http://schemas.microsoft.com/office/drawing/2014/chartex" xmlns:cx1="http://schemas.microsoft.com/office/drawing/2015/9/8/chartex" xmlns:cx2="http://schemas.microsoft.com/office/drawing/2015/10/21/chartex" xmlns:cx3="http://schemas.microsoft.com/office/drawing/2016/5/9/chartex" xmlns:cx4="http://schemas.microsoft.com/office/drawing/2016/5/10/chartex" xmlns:cx5="http://schemas.microsoft.com/office/drawing/2016/5/11/chartex" xmlns:cx6="http://schemas.microsoft.com/office/drawing/2016/5/12/chartex" xmlns:cx7="http://schemas.microsoft.com/office/drawing/2016/5/13/chartex" xmlns:cx8="http://schemas.microsoft.com/office/drawing/2016/5/14/chartex" xmlns:mc="http://schemas.openxmlformats.org/markup-compatibility/2006" xmlns:aink="http://schemas.microsoft.com/office/drawing/2016/ink" xmlns:am3d="http://schemas.microsoft.com/office/drawing/2017/model3d" xmlns:o="urn:schemas-microsoft-com:office:office" xmlns:oel="http://schemas.microsoft.com/office/2019/extlst" xmlns:r="http://schemas.openxmlformats.org/officeDocument/2006/relationships" xmlns:m="http://schemas.openxmlformats.org/officeDocument/2006/math" xmlns:v="urn:schemas-microsoft-com:vml" xmlns:wp14="http://schemas.microsoft.com/office/word/2010/wordprocessingDrawing" xmlns:wp="http://schemas.openxmlformats.org/drawingml/2006/wordprocessingDrawing" xmlns:w10="urn:schemas-microsoft-com:office:word" xmlns:w="http://schemas.openxmlformats.org/wordprocessingml/2006/main" xmlns:w14="http://schemas.microsoft.com/office/word/2010/wordml" xmlns:w15="http://schemas.microsoft.com/office/word/2012/wordml" xmlns:w16cex="http://schemas.microsoft.com/office/word/2018/wordml/cex" xmlns:w16cid="http://schemas.microsoft.com/office/word/2016/wordml/cid" xmlns:w16="http://schemas.microsoft.com/office/word/2018/wordml" xmlns:w16du="http://schemas.microsoft.com/office/word/2023/wordml/word16du" xmlns:w16sdtdh="http://schemas.microsoft.com/office/word/2020/wordml/sdtdatahash" xmlns:w16se="http://schemas.microsoft.com/office/word/2015/wordml/symex" xmlns:wpg="http://schemas.microsoft.com/office/word/2010/wordprocessingGroup" xmlns:wpi="http://schemas.microsoft.com/office/word/2010/wordprocessingInk" xmlns:wne="http://schemas.microsoft.com/office/word/2006/wordml" xmlns:wps="http://schemas.microsoft.com/office/word/2010/wordprocessingShape" mc:Ignorable="w14 w15 w16se w16cid w16 w16cex w16sdtdh w16du wp14">
   <w:body>
     <w:p/>
-    <w:p/>
     <w:p>
       <w:r>
         <w:t>How someone use the website</w:t>
@@ -37,12 +36,49 @@
           <w:ilvl w:val="0"/>
           <w:numId w:val="13"/>
         </w:numPr>
-      </w:pPr>
-      <w:r>
-        <w:t xml:space="preserve">Change widths </w:t>
-      </w:r>
-      <w:r>
-        <w:t xml:space="preserve">based on screen size </w:t>
+        <w:rPr>
+          <w:b/>
+          <w:bCs/>
+        </w:rPr>
+      </w:pPr>
+      <w:r>
+        <w:rPr>
+          <w:b/>
+          <w:bCs/>
+        </w:rPr>
+        <w:t>Hover over Question Labels or Headers for more information</w:t>
+      </w:r>
+    </w:p>
+    <w:p>
+      <w:pPr>
+        <w:pStyle w:val="ListParagraph"/>
+        <w:numPr>
+          <w:ilvl w:val="1"/>
+          <w:numId w:val="13"/>
+        </w:numPr>
+        <w:rPr>
+          <w:b/>
+          <w:bCs/>
+        </w:rPr>
+      </w:pPr>
+      <w:r>
+        <w:t>Should question labels and header be same format (color)?</w:t>
+      </w:r>
+    </w:p>
+    <w:p>
+      <w:pPr>
+        <w:pStyle w:val="ListParagraph"/>
+        <w:numPr>
+          <w:ilvl w:val="1"/>
+          <w:numId w:val="13"/>
+        </w:numPr>
+        <w:rPr>
+          <w:b/>
+          <w:bCs/>
+        </w:rPr>
+      </w:pPr>
+      <w:r>
+        <w:t>Too reactive?</w:t>
       </w:r>
     </w:p>
     <w:p>
@@ -52,9 +88,17 @@
           <w:ilvl w:val="0"/>
           <w:numId w:val="13"/>
         </w:numPr>
-      </w:pPr>
-      <w:r>
-        <w:t xml:space="preserve">Five interesting findings playing around with the data </w:t>
+        <w:rPr>
+          <w:b/>
+          <w:bCs/>
+        </w:rPr>
+      </w:pPr>
+      <w:r>
+        <w:rPr>
+          <w:b/>
+          <w:bCs/>
+        </w:rPr>
+        <w:t>Show cohort to start</w:t>
       </w:r>
     </w:p>
     <w:p>
@@ -66,7 +110,7 @@
         </w:numPr>
       </w:pPr>
       <w:r>
-        <w:t>Two time periods. One contrasting of demographics</w:t>
+        <w:t>DS: how look</w:t>
       </w:r>
     </w:p>
     <w:p>
@@ -76,32 +120,36 @@
           <w:ilvl w:val="0"/>
           <w:numId w:val="13"/>
         </w:numPr>
-      </w:pPr>
-      <w:r>
-        <w:t>Design Choices</w:t>
-      </w:r>
-    </w:p>
-    <w:p>
-      <w:r>
-        <w:t xml:space="preserve">GSS considered best survey in the country. </w:t>
-      </w:r>
-    </w:p>
-    <w:p>
-      <w:r>
-        <w:t xml:space="preserve">Decided not to do hyperlink, too much info. </w:t>
-      </w:r>
-      <w:r>
-        <w:t xml:space="preserve">When show project to people, maybe include then </w:t>
-      </w:r>
-    </w:p>
-    <w:p>
-      <w:r>
-        <w:t>Ever wonder</w:t>
-      </w:r>
-    </w:p>
-    <w:p>
-      <w:r>
-        <w:t>Design Choices:</w:t>
+        <w:rPr>
+          <w:b/>
+          <w:bCs/>
+        </w:rPr>
+      </w:pPr>
+      <w:r>
+        <w:rPr>
+          <w:b/>
+          <w:bCs/>
+        </w:rPr>
+        <w:t xml:space="preserve">Data Source: GSS (could be small) </w:t>
+      </w:r>
+    </w:p>
+    <w:p>
+      <w:pPr>
+        <w:pStyle w:val="ListParagraph"/>
+        <w:numPr>
+          <w:ilvl w:val="1"/>
+          <w:numId w:val="13"/>
+        </w:numPr>
+        <w:rPr>
+          <w:b/>
+          <w:bCs/>
+        </w:rPr>
+      </w:pPr>
+      <w:r>
+        <w:t>DS: bigger or smaller?</w:t>
+      </w:r>
+      <w:r>
+        <w:t xml:space="preserve"> Too low?</w:t>
       </w:r>
     </w:p>
     <w:p>
@@ -111,12 +159,33 @@
           <w:ilvl w:val="0"/>
           <w:numId w:val="13"/>
         </w:numPr>
-      </w:pPr>
-      <w:r>
-        <w:t>Github page, do I hyperlink, add text to Hyperlink</w:t>
-      </w:r>
-      <w:r>
-        <w:t xml:space="preserve"> on website</w:t>
+        <w:rPr>
+          <w:b/>
+          <w:bCs/>
+        </w:rPr>
+      </w:pPr>
+      <w:r>
+        <w:rPr>
+          <w:b/>
+          <w:bCs/>
+        </w:rPr>
+        <w:t>Stronger blue for the Question Labels</w:t>
+      </w:r>
+    </w:p>
+    <w:p>
+      <w:pPr>
+        <w:pStyle w:val="ListParagraph"/>
+        <w:numPr>
+          <w:ilvl w:val="1"/>
+          <w:numId w:val="13"/>
+        </w:numPr>
+        <w:rPr>
+          <w:b/>
+          <w:bCs/>
+        </w:rPr>
+      </w:pPr>
+      <w:r>
+        <w:t>DS: good color?</w:t>
       </w:r>
     </w:p>
     <w:p>
@@ -126,12 +195,39 @@
           <w:ilvl w:val="0"/>
           <w:numId w:val="13"/>
         </w:numPr>
-      </w:pPr>
-      <w:r>
-        <w:t xml:space="preserve">For David Shor, should I include </w:t>
-      </w:r>
-      <w:r>
-        <w:t>a five things from the data</w:t>
+        <w:rPr>
+          <w:b/>
+          <w:bCs/>
+        </w:rPr>
+      </w:pPr>
+      <w:r>
+        <w:rPr>
+          <w:b/>
+          <w:bCs/>
+        </w:rPr>
+        <w:t xml:space="preserve">Arrow instead of plus </w:t>
+      </w:r>
+    </w:p>
+    <w:p>
+      <w:pPr>
+        <w:pStyle w:val="ListParagraph"/>
+        <w:numPr>
+          <w:ilvl w:val="1"/>
+          <w:numId w:val="13"/>
+        </w:numPr>
+        <w:rPr>
+          <w:b/>
+          <w:bCs/>
+        </w:rPr>
+      </w:pPr>
+      <w:r>
+        <w:t>DS: spacing good, thoughts</w:t>
+      </w:r>
+      <w:r>
+        <w:t>?</w:t>
+      </w:r>
+      <w:r>
+        <w:t xml:space="preserve"> Does it seem low relative to number?</w:t>
       </w:r>
     </w:p>
     <w:p>
@@ -143,7 +239,7 @@
         </w:numPr>
       </w:pPr>
       <w:r>
-        <w:t>Little note! Hover over question 1 to see tooltip, once hovered over, then goes away</w:t>
+        <w:t>When click Year, options become much wider</w:t>
       </w:r>
     </w:p>
     <w:p>
@@ -153,9 +249,17 @@
           <w:ilvl w:val="0"/>
           <w:numId w:val="13"/>
         </w:numPr>
-      </w:pPr>
-      <w:r>
-        <w:t>GSS Data, where should I say it</w:t>
+        <w:rPr>
+          <w:b/>
+          <w:bCs/>
+        </w:rPr>
+      </w:pPr>
+      <w:r>
+        <w:rPr>
+          <w:b/>
+          <w:bCs/>
+        </w:rPr>
+        <w:t>Include five trends</w:t>
       </w:r>
     </w:p>
     <w:p>
@@ -167,13 +271,10 @@
         </w:numPr>
       </w:pPr>
       <w:r>
-        <w:t xml:space="preserve">Get width of buttons </w:t>
-      </w:r>
-      <w:r>
-        <w:t>programmatic</w:t>
-      </w:r>
-      <w:r>
-        <w:t xml:space="preserve"> with screen size </w:t>
+        <w:t xml:space="preserve">Change widths </w:t>
+      </w:r>
+      <w:r>
+        <w:t xml:space="preserve">based on screen size </w:t>
       </w:r>
     </w:p>
     <w:p>
@@ -183,18 +284,150 @@
           <w:ilvl w:val="0"/>
           <w:numId w:val="13"/>
         </w:numPr>
-      </w:pPr>
-      <w:r>
-        <w:t>Put some question</w:t>
+        <w:rPr>
+          <w:b/>
+          <w:bCs/>
+        </w:rPr>
+      </w:pPr>
+      <w:r>
+        <w:rPr>
+          <w:b/>
+          <w:bCs/>
+        </w:rPr>
+        <w:t xml:space="preserve">Also </w:t>
+      </w:r>
+      <w:r>
+        <w:rPr>
+          <w:b/>
+          <w:bCs/>
+        </w:rPr>
+        <w:t>– does load to slow?</w:t>
+      </w:r>
+    </w:p>
+    <w:p>
+      <w:r>
+        <w:t xml:space="preserve">GSS considered best survey in the country. </w:t>
+      </w:r>
+    </w:p>
+    <w:p>
+      <w:r>
+        <w:t xml:space="preserve">Decided not to do hyperlink, too much info. </w:t>
+      </w:r>
+      <w:r>
+        <w:t xml:space="preserve">When show project to people, maybe include then </w:t>
+      </w:r>
+    </w:p>
+    <w:p>
+      <w:r>
+        <w:t>Ever wonder</w:t>
+      </w:r>
+    </w:p>
+    <w:p>
+      <w:r>
+        <w:t>Design Choices:</w:t>
+      </w:r>
+    </w:p>
+    <w:p>
+      <w:pPr>
+        <w:rPr>
+          <w:b/>
+          <w:bCs/>
+        </w:rPr>
+      </w:pPr>
+      <w:r>
+        <w:rPr>
+          <w:b/>
+          <w:bCs/>
+        </w:rPr>
+        <w:t>Hover over Question Labels or Headers for more information</w:t>
+      </w:r>
+    </w:p>
+    <w:p>
+      <w:pPr>
+        <w:pStyle w:val="ListParagraph"/>
+        <w:numPr>
+          <w:ilvl w:val="0"/>
+          <w:numId w:val="14"/>
+        </w:numPr>
+      </w:pPr>
+      <w:r>
+        <w:t xml:space="preserve">Row-button first says in blue </w:t>
+      </w:r>
+      <w:r>
+        <w:t>a message</w:t>
+      </w:r>
+    </w:p>
+    <w:p>
+      <w:pPr>
+        <w:pStyle w:val="ListParagraph"/>
+        <w:numPr>
+          <w:ilvl w:val="1"/>
+          <w:numId w:val="14"/>
+        </w:numPr>
+      </w:pPr>
+      <w:r>
+        <w:t>Message = “</w:t>
+      </w:r>
+      <w:r>
+        <w:t>Hover Over Question Label for Full Question”</w:t>
+      </w:r>
+    </w:p>
+    <w:p>
+      <w:pPr>
+        <w:pStyle w:val="ListParagraph"/>
+        <w:numPr>
+          <w:ilvl w:val="1"/>
+          <w:numId w:val="14"/>
+        </w:numPr>
+      </w:pPr>
+      <w:r>
+        <w:t xml:space="preserve">Message = "Hover Over Question or Header for </w:t>
+      </w:r>
+      <w:r>
+        <w:t>Full</w:t>
       </w:r>
       <w:r>
         <w:t xml:space="preserve"> </w:t>
       </w:r>
       <w:r>
-        <w:t xml:space="preserve">(ever wonder) </w:t>
-      </w:r>
-      <w:r>
-        <w:t>or more explanation</w:t>
+        <w:t>I</w:t>
+      </w:r>
+      <w:r>
+        <w:t>nformation”</w:t>
+      </w:r>
+    </w:p>
+    <w:p>
+      <w:pPr>
+        <w:pStyle w:val="ListParagraph"/>
+        <w:numPr>
+          <w:ilvl w:val="0"/>
+          <w:numId w:val="14"/>
+        </w:numPr>
+      </w:pPr>
+      <w:r>
+        <w:t>When someone hovers over something in column or row 1, the button goes back to its current functionality</w:t>
+      </w:r>
+    </w:p>
+    <w:p>
+      <w:pPr>
+        <w:rPr>
+          <w:b/>
+          <w:bCs/>
+        </w:rPr>
+      </w:pPr>
+      <w:r>
+        <w:rPr>
+          <w:b/>
+          <w:bCs/>
+        </w:rPr>
+        <w:t xml:space="preserve">Include five </w:t>
+      </w:r>
+      <w:r>
+        <w:rPr>
+          <w:b/>
+          <w:bCs/>
+        </w:rPr>
+        <w:t>trends</w:t>
       </w:r>
     </w:p>
     <w:p>
@@ -206,6 +439,99 @@
         </w:numPr>
       </w:pPr>
       <w:r>
+        <w:t>Placeholder</w:t>
+      </w:r>
+      <w:r>
+        <w:t xml:space="preserve"> – and include subcohort</w:t>
+      </w:r>
+    </w:p>
+    <w:p>
+      <w:pPr>
+        <w:pStyle w:val="ListParagraph"/>
+        <w:numPr>
+          <w:ilvl w:val="0"/>
+          <w:numId w:val="13"/>
+        </w:numPr>
+      </w:pPr>
+      <w:r>
+        <w:t xml:space="preserve">For David Shor, should I include </w:t>
+      </w:r>
+      <w:r>
+        <w:t>a five things from the data</w:t>
+      </w:r>
+    </w:p>
+    <w:p>
+      <w:pPr>
+        <w:pStyle w:val="ListParagraph"/>
+        <w:numPr>
+          <w:ilvl w:val="0"/>
+          <w:numId w:val="13"/>
+        </w:numPr>
+      </w:pPr>
+      <w:r>
+        <w:t>Little note! Hover over question 1 to see tooltip, once hovered over, then goes away</w:t>
+      </w:r>
+    </w:p>
+    <w:p>
+      <w:pPr>
+        <w:pStyle w:val="ListParagraph"/>
+        <w:numPr>
+          <w:ilvl w:val="0"/>
+          <w:numId w:val="13"/>
+        </w:numPr>
+      </w:pPr>
+      <w:r>
+        <w:t>GSS Data, where should I say it</w:t>
+      </w:r>
+    </w:p>
+    <w:p>
+      <w:pPr>
+        <w:pStyle w:val="ListParagraph"/>
+        <w:numPr>
+          <w:ilvl w:val="0"/>
+          <w:numId w:val="13"/>
+        </w:numPr>
+      </w:pPr>
+      <w:r>
+        <w:t xml:space="preserve">Get width of buttons </w:t>
+      </w:r>
+      <w:r>
+        <w:t>programmatic</w:t>
+      </w:r>
+      <w:r>
+        <w:t xml:space="preserve"> with screen size </w:t>
+      </w:r>
+    </w:p>
+    <w:p>
+      <w:pPr>
+        <w:pStyle w:val="ListParagraph"/>
+        <w:numPr>
+          <w:ilvl w:val="0"/>
+          <w:numId w:val="13"/>
+        </w:numPr>
+      </w:pPr>
+      <w:r>
+        <w:t>Put some question</w:t>
+      </w:r>
+      <w:r>
+        <w:t xml:space="preserve"> </w:t>
+      </w:r>
+      <w:r>
+        <w:t xml:space="preserve">(ever wonder) </w:t>
+      </w:r>
+      <w:r>
+        <w:t>or more explanation</w:t>
+      </w:r>
+    </w:p>
+    <w:p>
+      <w:pPr>
+        <w:pStyle w:val="ListParagraph"/>
+        <w:numPr>
+          <w:ilvl w:val="0"/>
+          <w:numId w:val="13"/>
+        </w:numPr>
+      </w:pPr>
+      <w:r>
         <w:t>Subcohort show for Whole Country, is just Whole Country clear or can I just say Country</w:t>
       </w:r>
     </w:p>
@@ -260,6 +586,7 @@
         </w:numPr>
       </w:pPr>
       <w:r>
+        <w:lastRenderedPageBreak/>
         <w:t xml:space="preserve">Draft email to Biden folks – should I put in </w:t>
       </w:r>
       <w:r>
@@ -1023,7 +1350,6 @@
                 <w:szCs w:val="24"/>
                 <w14:ligatures w14:val="none"/>
               </w:rPr>
-              <w:lastRenderedPageBreak/>
               <w:t>DIVLAW</w:t>
             </w:r>
           </w:p>
@@ -1583,6 +1909,7 @@
         </w:numPr>
       </w:pPr>
       <w:r>
+        <w:lastRenderedPageBreak/>
         <w:t>Should have 16 melted params (1 generic, 15 params based)</w:t>
       </w:r>
     </w:p>
@@ -1822,7 +2149,6 @@
           <w:bdr w:val="single" w:sz="2" w:space="0" w:color="E3E3E3" w:frame="1"/>
           <w14:ligatures w14:val="none"/>
         </w:rPr>
-        <w:lastRenderedPageBreak/>
         <w:t>Dropdowns, Input, and General Text</w:t>
       </w:r>
       <w:r>
@@ -2668,6 +2994,7 @@
           <w:szCs w:val="24"/>
           <w14:ligatures w14:val="none"/>
         </w:rPr>
+        <w:lastRenderedPageBreak/>
         <w:t>This setup from the Dash application uses Bootstrap themes, which could also influence other stylings like button colors, margins, or paddings that aren't explicitly overridden in your custom CSS.</w:t>
       </w:r>
     </w:p>
@@ -4190,6 +4517,119 @@
     </w:lvl>
   </w:abstractNum>
   <w:abstractNum w:abstractNumId="6" w15:restartNumberingAfterBreak="0">
+    <w:nsid w:val="312B0DB8"/>
+    <w:multiLevelType w:val="hybridMultilevel"/>
+    <w:tmpl w:val="846A7EC6"/>
+    <w:lvl w:ilvl="0" w:tplc="0409000F">
+      <w:start w:val="1"/>
+      <w:numFmt w:val="decimal"/>
+      <w:lvlText w:val="%1."/>
+      <w:lvlJc w:val="left"/>
+      <w:pPr>
+        <w:ind w:left="720" w:hanging="360"/>
+      </w:pPr>
+      <w:rPr>
+        <w:rFonts w:hint="default"/>
+      </w:rPr>
+    </w:lvl>
+    <w:lvl w:ilvl="1" w:tplc="FFFFFFFF">
+      <w:start w:val="1"/>
+      <w:numFmt w:val="bullet"/>
+      <w:lvlText w:val="o"/>
+      <w:lvlJc w:val="left"/>
+      <w:pPr>
+        <w:ind w:left="1440" w:hanging="360"/>
+      </w:pPr>
+      <w:rPr>
+        <w:rFonts w:ascii="Courier New" w:hAnsi="Courier New" w:cs="Courier New" w:hint="default"/>
+      </w:rPr>
+    </w:lvl>
+    <w:lvl w:ilvl="2" w:tplc="FFFFFFFF" w:tentative="1">
+      <w:start w:val="1"/>
+      <w:numFmt w:val="bullet"/>
+      <w:lvlText w:val=""/>
+      <w:lvlJc w:val="left"/>
+      <w:pPr>
+        <w:ind w:left="2160" w:hanging="360"/>
+      </w:pPr>
+      <w:rPr>
+        <w:rFonts w:ascii="Wingdings" w:hAnsi="Wingdings" w:hint="default"/>
+      </w:rPr>
+    </w:lvl>
+    <w:lvl w:ilvl="3" w:tplc="FFFFFFFF" w:tentative="1">
+      <w:start w:val="1"/>
+      <w:numFmt w:val="bullet"/>
+      <w:lvlText w:val=""/>
+      <w:lvlJc w:val="left"/>
+      <w:pPr>
+        <w:ind w:left="2880" w:hanging="360"/>
+      </w:pPr>
+      <w:rPr>
+        <w:rFonts w:ascii="Symbol" w:hAnsi="Symbol" w:hint="default"/>
+      </w:rPr>
+    </w:lvl>
+    <w:lvl w:ilvl="4" w:tplc="FFFFFFFF" w:tentative="1">
+      <w:start w:val="1"/>
+      <w:numFmt w:val="bullet"/>
+      <w:lvlText w:val="o"/>
+      <w:lvlJc w:val="left"/>
+      <w:pPr>
+        <w:ind w:left="3600" w:hanging="360"/>
+      </w:pPr>
+      <w:rPr>
+        <w:rFonts w:ascii="Courier New" w:hAnsi="Courier New" w:cs="Courier New" w:hint="default"/>
+      </w:rPr>
+    </w:lvl>
+    <w:lvl w:ilvl="5" w:tplc="FFFFFFFF" w:tentative="1">
+      <w:start w:val="1"/>
+      <w:numFmt w:val="bullet"/>
+      <w:lvlText w:val=""/>
+      <w:lvlJc w:val="left"/>
+      <w:pPr>
+        <w:ind w:left="4320" w:hanging="360"/>
+      </w:pPr>
+      <w:rPr>
+        <w:rFonts w:ascii="Wingdings" w:hAnsi="Wingdings" w:hint="default"/>
+      </w:rPr>
+    </w:lvl>
+    <w:lvl w:ilvl="6" w:tplc="FFFFFFFF" w:tentative="1">
+      <w:start w:val="1"/>
+      <w:numFmt w:val="bullet"/>
+      <w:lvlText w:val=""/>
+      <w:lvlJc w:val="left"/>
+      <w:pPr>
+        <w:ind w:left="5040" w:hanging="360"/>
+      </w:pPr>
+      <w:rPr>
+        <w:rFonts w:ascii="Symbol" w:hAnsi="Symbol" w:hint="default"/>
+      </w:rPr>
+    </w:lvl>
+    <w:lvl w:ilvl="7" w:tplc="FFFFFFFF" w:tentative="1">
+      <w:start w:val="1"/>
+      <w:numFmt w:val="bullet"/>
+      <w:lvlText w:val="o"/>
+      <w:lvlJc w:val="left"/>
+      <w:pPr>
+        <w:ind w:left="5760" w:hanging="360"/>
+      </w:pPr>
+      <w:rPr>
+        <w:rFonts w:ascii="Courier New" w:hAnsi="Courier New" w:cs="Courier New" w:hint="default"/>
+      </w:rPr>
+    </w:lvl>
+    <w:lvl w:ilvl="8" w:tplc="FFFFFFFF" w:tentative="1">
+      <w:start w:val="1"/>
+      <w:numFmt w:val="bullet"/>
+      <w:lvlText w:val=""/>
+      <w:lvlJc w:val="left"/>
+      <w:pPr>
+        <w:ind w:left="6480" w:hanging="360"/>
+      </w:pPr>
+      <w:rPr>
+        <w:rFonts w:ascii="Wingdings" w:hAnsi="Wingdings" w:hint="default"/>
+      </w:rPr>
+    </w:lvl>
+  </w:abstractNum>
+  <w:abstractNum w:abstractNumId="7" w15:restartNumberingAfterBreak="0">
     <w:nsid w:val="388C1F41"/>
     <w:multiLevelType w:val="multilevel"/>
     <w:tmpl w:val="8BDA9EB6"/>
@@ -4338,7 +4778,7 @@
       </w:rPr>
     </w:lvl>
   </w:abstractNum>
-  <w:abstractNum w:abstractNumId="7" w15:restartNumberingAfterBreak="0">
+  <w:abstractNum w:abstractNumId="8" w15:restartNumberingAfterBreak="0">
     <w:nsid w:val="419D6976"/>
     <w:multiLevelType w:val="hybridMultilevel"/>
     <w:tmpl w:val="59FC9430"/>
@@ -4450,7 +4890,7 @@
       </w:rPr>
     </w:lvl>
   </w:abstractNum>
-  <w:abstractNum w:abstractNumId="8" w15:restartNumberingAfterBreak="0">
+  <w:abstractNum w:abstractNumId="9" w15:restartNumberingAfterBreak="0">
     <w:nsid w:val="578D0001"/>
     <w:multiLevelType w:val="hybridMultilevel"/>
     <w:tmpl w:val="C3CE70CE"/>
@@ -4563,7 +5003,7 @@
       </w:rPr>
     </w:lvl>
   </w:abstractNum>
-  <w:abstractNum w:abstractNumId="9" w15:restartNumberingAfterBreak="0">
+  <w:abstractNum w:abstractNumId="10" w15:restartNumberingAfterBreak="0">
     <w:nsid w:val="5EFD4BC1"/>
     <w:multiLevelType w:val="multilevel"/>
     <w:tmpl w:val="D7964396"/>
@@ -4712,7 +5152,7 @@
       </w:rPr>
     </w:lvl>
   </w:abstractNum>
-  <w:abstractNum w:abstractNumId="10" w15:restartNumberingAfterBreak="0">
+  <w:abstractNum w:abstractNumId="11" w15:restartNumberingAfterBreak="0">
     <w:nsid w:val="60474A63"/>
     <w:multiLevelType w:val="hybridMultilevel"/>
     <w:tmpl w:val="C2AA8B4E"/>
@@ -4801,7 +5241,7 @@
       </w:pPr>
     </w:lvl>
   </w:abstractNum>
-  <w:abstractNum w:abstractNumId="11" w15:restartNumberingAfterBreak="0">
+  <w:abstractNum w:abstractNumId="12" w15:restartNumberingAfterBreak="0">
     <w:nsid w:val="718012CF"/>
     <w:multiLevelType w:val="hybridMultilevel"/>
     <w:tmpl w:val="1AEC4884"/>
@@ -4914,7 +5354,7 @@
       </w:rPr>
     </w:lvl>
   </w:abstractNum>
-  <w:abstractNum w:abstractNumId="12" w15:restartNumberingAfterBreak="0">
+  <w:abstractNum w:abstractNumId="13" w15:restartNumberingAfterBreak="0">
     <w:nsid w:val="77B817D6"/>
     <w:multiLevelType w:val="multilevel"/>
     <w:tmpl w:val="40240066"/>
@@ -5067,16 +5507,16 @@
     <w:abstractNumId w:val="2"/>
   </w:num>
   <w:num w:numId="2" w16cid:durableId="464351529">
-    <w:abstractNumId w:val="8"/>
+    <w:abstractNumId w:val="9"/>
   </w:num>
   <w:num w:numId="3" w16cid:durableId="983242499">
-    <w:abstractNumId w:val="11"/>
+    <w:abstractNumId w:val="12"/>
   </w:num>
   <w:num w:numId="4" w16cid:durableId="1186139173">
     <w:abstractNumId w:val="4"/>
   </w:num>
   <w:num w:numId="5" w16cid:durableId="312149534">
-    <w:abstractNumId w:val="10"/>
+    <w:abstractNumId w:val="11"/>
   </w:num>
   <w:num w:numId="6" w16cid:durableId="2086218815">
     <w:abstractNumId w:val="3"/>
@@ -5088,19 +5528,22 @@
     <w:abstractNumId w:val="0"/>
   </w:num>
   <w:num w:numId="9" w16cid:durableId="1365642328">
-    <w:abstractNumId w:val="12"/>
+    <w:abstractNumId w:val="13"/>
   </w:num>
   <w:num w:numId="10" w16cid:durableId="178466455">
-    <w:abstractNumId w:val="6"/>
+    <w:abstractNumId w:val="7"/>
   </w:num>
   <w:num w:numId="11" w16cid:durableId="126895344">
     <w:abstractNumId w:val="1"/>
   </w:num>
   <w:num w:numId="12" w16cid:durableId="643313889">
-    <w:abstractNumId w:val="9"/>
+    <w:abstractNumId w:val="10"/>
   </w:num>
   <w:num w:numId="13" w16cid:durableId="1908413131">
-    <w:abstractNumId w:val="7"/>
+    <w:abstractNumId w:val="8"/>
+  </w:num>
+  <w:num w:numId="14" w16cid:durableId="2043169518">
+    <w:abstractNumId w:val="6"/>
   </w:num>
 </w:numbering>
 </file>

</xml_diff>

<commit_message>
changed formatting marginTop 3.4 to 3.1, width of cohort, subcohort from 300% to 200%, 2.55 to 2.85 for cohort labels (all for smartphone size), can only test deploying to Heroku
</commit_message>
<xml_diff>
--- a/extradata/GSS Project.docx
+++ b/extradata/GSS Project.docx
@@ -27,6 +27,18 @@
       </w:r>
       <w:r>
         <w:t>TRAY</w:t>
+      </w:r>
+    </w:p>
+    <w:p>
+      <w:pPr>
+        <w:pStyle w:val="ListParagraph"/>
+        <w:numPr>
+          <w:ilvl w:val="0"/>
+          <w:numId w:val="13"/>
+        </w:numPr>
+      </w:pPr>
+      <w:r>
+        <w:t>Verify timeline, endyear buttons same background color and font and font style</w:t>
       </w:r>
     </w:p>
     <w:p>

</xml_diff>

<commit_message>
Changed the callbacks update_output and handle_tooltip_activation so that if someone clicks the blue button, that will not change the table or future labels, but once they hover over a header or question, that is when the change occurs
</commit_message>
<xml_diff>
--- a/extradata/GSS Project.docx
+++ b/extradata/GSS Project.docx
@@ -23,10 +23,7 @@
         </w:numPr>
       </w:pPr>
       <w:r>
-        <w:t>Remove bad variables like EVS</w:t>
-      </w:r>
-      <w:r>
-        <w:t>TRAY</w:t>
+        <w:t>THEN REVIEW AFTER REMOVE BAD VARIABLES</w:t>
       </w:r>
     </w:p>
     <w:p>
@@ -38,7 +35,10 @@
         </w:numPr>
       </w:pPr>
       <w:r>
-        <w:t>Verify timeline, endyear buttons same background color and font and font style</w:t>
+        <w:t>Remove bad variables like EVS</w:t>
+      </w:r>
+      <w:r>
+        <w:t>TRAY</w:t>
       </w:r>
     </w:p>
     <w:p>
@@ -48,6 +48,18 @@
           <w:ilvl w:val="0"/>
           <w:numId w:val="13"/>
         </w:numPr>
+      </w:pPr>
+      <w:r>
+        <w:t>Verify timeline, endyear buttons same background color and font and font style</w:t>
+      </w:r>
+    </w:p>
+    <w:p>
+      <w:pPr>
+        <w:pStyle w:val="ListParagraph"/>
+        <w:numPr>
+          <w:ilvl w:val="0"/>
+          <w:numId w:val="13"/>
+        </w:numPr>
         <w:rPr>
           <w:b/>
           <w:bCs/>
@@ -278,6 +290,22 @@
       <w:pPr>
         <w:pStyle w:val="ListParagraph"/>
         <w:numPr>
+          <w:ilvl w:val="1"/>
+          <w:numId w:val="13"/>
+        </w:numPr>
+        <w:rPr>
+          <w:b/>
+          <w:bCs/>
+        </w:rPr>
+      </w:pPr>
+      <w:r>
+        <w:t>That could be my follow up in a week if get no response</w:t>
+      </w:r>
+    </w:p>
+    <w:p>
+      <w:pPr>
+        <w:pStyle w:val="ListParagraph"/>
+        <w:numPr>
           <w:ilvl w:val="0"/>
           <w:numId w:val="13"/>
         </w:numPr>
@@ -568,6 +596,7 @@
         </w:numPr>
       </w:pPr>
       <w:r>
+        <w:lastRenderedPageBreak/>
         <w:t xml:space="preserve">Do I put </w:t>
       </w:r>
       <w:r>
@@ -598,7 +627,6 @@
         </w:numPr>
       </w:pPr>
       <w:r>
-        <w:lastRenderedPageBreak/>
         <w:t xml:space="preserve">Draft email to Biden folks – should I put in </w:t>
       </w:r>
       <w:r>
@@ -1897,6 +1925,7 @@
         </w:numPr>
       </w:pPr>
       <w:r>
+        <w:lastRenderedPageBreak/>
         <w:t xml:space="preserve">Modify melted, e.g. 1000 answers </w:t>
       </w:r>
     </w:p>
@@ -1921,7 +1950,6 @@
         </w:numPr>
       </w:pPr>
       <w:r>
-        <w:lastRenderedPageBreak/>
         <w:t>Should have 16 melted params (1 generic, 15 params based)</w:t>
       </w:r>
     </w:p>
@@ -2939,6 +2967,7 @@
           <w:bdr w:val="single" w:sz="2" w:space="0" w:color="E3E3E3" w:frame="1"/>
           <w14:ligatures w14:val="none"/>
         </w:rPr>
+        <w:lastRenderedPageBreak/>
         <w:t>Input Borders</w:t>
       </w:r>
       <w:r>
@@ -3006,7 +3035,6 @@
           <w:szCs w:val="24"/>
           <w14:ligatures w14:val="none"/>
         </w:rPr>
-        <w:lastRenderedPageBreak/>
         <w:t>This setup from the Dash application uses Bootstrap themes, which could also influence other stylings like button colors, margins, or paddings that aren't explicitly overridden in your custom CSS.</w:t>
       </w:r>
     </w:p>
@@ -3516,7 +3544,11 @@
           </w:tcPr>
           <w:p>
             <w:r>
-              <w:t>Attribute (Politics, age, etc…)</w:t>
+              <w:t xml:space="preserve">Attribute (Politics, age, </w:t>
+            </w:r>
+            <w:r>
+              <w:lastRenderedPageBreak/>
+              <w:t>etc…)</w:t>
             </w:r>
           </w:p>
         </w:tc>
@@ -3526,6 +3558,7 @@
           </w:tcPr>
           <w:p>
             <w:r>
+              <w:lastRenderedPageBreak/>
               <w:t>Answer</w:t>
             </w:r>
           </w:p>

</xml_diff>

<commit_message>
changed run.py so table does not reload everytime a tooltip is activated
</commit_message>
<xml_diff>
--- a/extradata/GSS Project.docx
+++ b/extradata/GSS Project.docx
@@ -180,6 +180,22 @@
       <w:pPr>
         <w:pStyle w:val="ListParagraph"/>
         <w:numPr>
+          <w:ilvl w:val="1"/>
+          <w:numId w:val="13"/>
+        </w:numPr>
+        <w:rPr>
+          <w:b/>
+          <w:bCs/>
+        </w:rPr>
+      </w:pPr>
+      <w:r>
+        <w:t>Include, same line, Approach, Github?</w:t>
+      </w:r>
+    </w:p>
+    <w:p>
+      <w:pPr>
+        <w:pStyle w:val="ListParagraph"/>
+        <w:numPr>
           <w:ilvl w:val="0"/>
           <w:numId w:val="13"/>
         </w:numPr>
@@ -584,6 +600,7 @@
         </w:numPr>
       </w:pPr>
       <w:r>
+        <w:lastRenderedPageBreak/>
         <w:t>Thoughts on “US Overview” (can show GPT suggestions)</w:t>
       </w:r>
     </w:p>
@@ -596,7 +613,6 @@
         </w:numPr>
       </w:pPr>
       <w:r>
-        <w:lastRenderedPageBreak/>
         <w:t xml:space="preserve">Do I put </w:t>
       </w:r>
       <w:r>
@@ -1901,6 +1917,7 @@
         </w:numPr>
       </w:pPr>
       <w:r>
+        <w:lastRenderedPageBreak/>
         <w:t xml:space="preserve">Melted table </w:t>
       </w:r>
       <w:r>
@@ -1925,7 +1942,6 @@
         </w:numPr>
       </w:pPr>
       <w:r>
-        <w:lastRenderedPageBreak/>
         <w:t xml:space="preserve">Modify melted, e.g. 1000 answers </w:t>
       </w:r>
     </w:p>
@@ -2893,6 +2909,7 @@
           <w:bdr w:val="single" w:sz="2" w:space="0" w:color="E3E3E3" w:frame="1"/>
           <w14:ligatures w14:val="none"/>
         </w:rPr>
+        <w:lastRenderedPageBreak/>
         <w:t>Table Borders</w:t>
       </w:r>
       <w:r>
@@ -2967,7 +2984,6 @@
           <w:bdr w:val="single" w:sz="2" w:space="0" w:color="E3E3E3" w:frame="1"/>
           <w14:ligatures w14:val="none"/>
         </w:rPr>
-        <w:lastRenderedPageBreak/>
         <w:t>Input Borders</w:t>
       </w:r>
       <w:r>
@@ -3534,6 +3550,7 @@
           </w:tcPr>
           <w:p>
             <w:r>
+              <w:lastRenderedPageBreak/>
               <w:t>Question</w:t>
             </w:r>
           </w:p>
@@ -3544,11 +3561,7 @@
           </w:tcPr>
           <w:p>
             <w:r>
-              <w:t xml:space="preserve">Attribute (Politics, age, </w:t>
-            </w:r>
-            <w:r>
-              <w:lastRenderedPageBreak/>
-              <w:t>etc…)</w:t>
+              <w:t>Attribute (Politics, age, etc…)</w:t>
             </w:r>
           </w:p>
         </w:tc>
@@ -3558,7 +3571,6 @@
           </w:tcPr>
           <w:p>
             <w:r>
-              <w:lastRenderedPageBreak/>
               <w:t>Answer</w:t>
             </w:r>
           </w:p>

</xml_diff>